<commit_message>
Updated GoProject Documentation includes Use Case Diagram, DFD, and ERD
</commit_message>
<xml_diff>
--- a/docs/GoProject.docx
+++ b/docs/GoProject.docx
@@ -39,7 +39,7 @@
                     <pic:cNvPicPr preferRelativeResize="0"/>
                   </pic:nvPicPr>
                   <pic:blipFill>
-                    <a:blip r:embed="rId6"/>
+                    <a:blip r:embed="rId7"/>
                     <a:srcRect/>
                     <a:stretch>
                       <a:fillRect/>
@@ -83,7 +83,7 @@
                     <pic:cNvPicPr preferRelativeResize="0"/>
                   </pic:nvPicPr>
                   <pic:blipFill>
-                    <a:blip r:embed="rId7"/>
+                    <a:blip r:embed="rId8"/>
                     <a:srcRect/>
                     <a:stretch>
                       <a:fillRect/>
@@ -654,7 +654,7 @@
         <w:sectPr>
           <w:pgSz w:w="12240" w:h="18720"/>
           <w:pgMar w:top="1440" w:right="1440" w:bottom="1440" w:left="1440" w:header="706" w:footer="706" w:gutter="0"/>
-          <w:pgNumType w:start="1"/>
+          <w:pgNumType w:fmt="decimal" w:start="1"/>
           <w:cols w:space="720" w:num="1"/>
         </w:sectPr>
       </w:pPr>
@@ -917,6 +917,7 @@
     <w:p>
       <w:pPr>
         <w:numPr>
+          <w:ilvl w:val="0"/>
           <w:numId w:val="0"/>
         </w:numPr>
         <w:ind w:left="420" w:leftChars="0"/>
@@ -1134,12 +1135,10 @@
         </w:rPr>
         <w:t>to use:</w:t>
       </w:r>
-      <w:bookmarkStart w:id="0" w:name="_GoBack"/>
-      <w:bookmarkEnd w:id="0"/>
     </w:p>
     <w:tbl>
       <w:tblPr>
-        <w:tblStyle w:val="5"/>
+        <w:tblStyle w:val="7"/>
         <w:tblW w:w="9466" w:type="dxa"/>
         <w:tblInd w:w="0" w:type="dxa"/>
         <w:tblBorders>
@@ -1363,7 +1362,7 @@
           </w:tcPr>
           <w:p>
             <w:pPr>
-              <w:pStyle w:val="6"/>
+              <w:pStyle w:val="8"/>
               <w:spacing w:after="0" w:line="240" w:lineRule="auto"/>
               <w:rPr>
                 <w:rFonts w:hint="default" w:ascii="Calibri" w:hAnsi="Calibri" w:cs="Calibri"/>
@@ -1373,7 +1372,7 @@
           </w:p>
           <w:p>
             <w:pPr>
-              <w:pStyle w:val="6"/>
+              <w:pStyle w:val="8"/>
               <w:numPr>
                 <w:ilvl w:val="0"/>
                 <w:numId w:val="2"/>
@@ -1399,7 +1398,7 @@
           </w:tcPr>
           <w:p>
             <w:pPr>
-              <w:pStyle w:val="6"/>
+              <w:pStyle w:val="8"/>
               <w:spacing w:after="0" w:line="240" w:lineRule="auto"/>
               <w:rPr>
                 <w:rFonts w:hint="default" w:ascii="Calibri" w:hAnsi="Calibri" w:cs="Calibri"/>
@@ -1409,7 +1408,7 @@
           </w:p>
           <w:p>
             <w:pPr>
-              <w:pStyle w:val="6"/>
+              <w:pStyle w:val="8"/>
               <w:numPr>
                 <w:ilvl w:val="0"/>
                 <w:numId w:val="3"/>
@@ -1430,7 +1429,7 @@
           </w:p>
           <w:p>
             <w:pPr>
-              <w:pStyle w:val="6"/>
+              <w:pStyle w:val="8"/>
               <w:spacing w:after="0" w:line="240" w:lineRule="auto"/>
               <w:rPr>
                 <w:rFonts w:hint="default" w:ascii="Calibri" w:hAnsi="Calibri" w:cs="Calibri"/>
@@ -1440,7 +1439,7 @@
           </w:p>
           <w:p>
             <w:pPr>
-              <w:pStyle w:val="6"/>
+              <w:pStyle w:val="8"/>
               <w:numPr>
                 <w:ilvl w:val="0"/>
                 <w:numId w:val="3"/>
@@ -1463,7 +1462,7 @@
           </w:p>
           <w:p>
             <w:pPr>
-              <w:pStyle w:val="6"/>
+              <w:pStyle w:val="8"/>
               <w:spacing w:after="0" w:line="240" w:lineRule="auto"/>
               <w:rPr>
                 <w:rFonts w:hint="default" w:ascii="Calibri" w:hAnsi="Calibri" w:cs="Calibri"/>
@@ -1491,7 +1490,7 @@
           </w:p>
           <w:p>
             <w:pPr>
-              <w:pStyle w:val="6"/>
+              <w:pStyle w:val="8"/>
               <w:numPr>
                 <w:ilvl w:val="0"/>
                 <w:numId w:val="3"/>
@@ -1512,7 +1511,7 @@
           </w:p>
           <w:p>
             <w:pPr>
-              <w:pStyle w:val="6"/>
+              <w:pStyle w:val="8"/>
               <w:spacing w:after="0" w:line="240" w:lineRule="auto"/>
               <w:rPr>
                 <w:rFonts w:hint="default" w:ascii="Calibri" w:hAnsi="Calibri" w:cs="Calibri"/>
@@ -1522,7 +1521,7 @@
           </w:p>
           <w:p>
             <w:pPr>
-              <w:pStyle w:val="6"/>
+              <w:pStyle w:val="8"/>
               <w:numPr>
                 <w:ilvl w:val="0"/>
                 <w:numId w:val="3"/>
@@ -1556,7 +1555,7 @@
           </w:p>
           <w:p>
             <w:pPr>
-              <w:pStyle w:val="6"/>
+              <w:pStyle w:val="8"/>
               <w:numPr>
                 <w:ilvl w:val="0"/>
                 <w:numId w:val="3"/>
@@ -1577,7 +1576,7 @@
           </w:p>
           <w:p>
             <w:pPr>
-              <w:pStyle w:val="6"/>
+              <w:pStyle w:val="8"/>
               <w:spacing w:after="0" w:line="240" w:lineRule="auto"/>
               <w:rPr>
                 <w:rFonts w:hint="default" w:ascii="Calibri" w:hAnsi="Calibri" w:cs="Calibri"/>
@@ -1587,7 +1586,7 @@
           </w:p>
           <w:p>
             <w:pPr>
-              <w:pStyle w:val="6"/>
+              <w:pStyle w:val="8"/>
               <w:spacing w:after="0" w:line="240" w:lineRule="auto"/>
               <w:rPr>
                 <w:rFonts w:hint="default" w:ascii="Calibri" w:hAnsi="Calibri" w:cs="Calibri"/>
@@ -1744,12 +1743,1850 @@
     <w:p>
       <w:pPr>
         <w:jc w:val="both"/>
-      </w:pPr>
+        <w:sectPr>
+          <w:footerReference r:id="rId5" w:type="default"/>
+          <w:pgSz w:w="12240" w:h="18720"/>
+          <w:pgMar w:top="1440" w:right="1800" w:bottom="1440" w:left="1800" w:header="720" w:footer="720" w:gutter="0"/>
+          <w:pgNumType w:fmt="decimal" w:start="1"/>
+          <w:cols w:space="0" w:num="1"/>
+          <w:rtlGutter w:val="0"/>
+          <w:docGrid w:linePitch="360" w:charSpace="0"/>
+        </w:sectPr>
+      </w:pPr>
+    </w:p>
+    <w:p>
+      <w:pPr>
+        <w:jc w:val="both"/>
+        <w:rPr>
+          <w:rFonts w:hint="default"/>
+          <w:b/>
+          <w:bCs/>
+          <w:lang w:val="en-PH"/>
+        </w:rPr>
+      </w:pPr>
+      <w:r>
+        <w:rPr>
+          <w:rFonts w:hint="default"/>
+          <w:b/>
+          <w:bCs/>
+          <w:lang w:val="en-PH"/>
+        </w:rPr>
+        <w:t>GoProject 8 Practical Modules</w:t>
+      </w:r>
+    </w:p>
+    <w:p>
+      <w:pPr>
+        <w:jc w:val="both"/>
+        <w:rPr>
+          <w:rFonts w:hint="default"/>
+          <w:b/>
+          <w:bCs/>
+          <w:lang w:val="en-PH"/>
+        </w:rPr>
+      </w:pPr>
+    </w:p>
+    <w:p>
+      <w:pPr>
+        <w:numPr>
+          <w:ilvl w:val="0"/>
+          <w:numId w:val="5"/>
+        </w:numPr>
+        <w:jc w:val="both"/>
+        <w:rPr>
+          <w:rFonts w:hint="default"/>
+          <w:b/>
+          <w:bCs/>
+          <w:lang w:val="en-PH"/>
+        </w:rPr>
+      </w:pPr>
+      <w:r>
+        <w:rPr>
+          <w:rFonts w:hint="default"/>
+          <w:b/>
+          <w:bCs/>
+          <w:lang w:val="en-PH"/>
+        </w:rPr>
+        <w:t>User Management Module</w:t>
+      </w:r>
+    </w:p>
+    <w:p>
+      <w:pPr>
+        <w:jc w:val="both"/>
+        <w:rPr>
+          <w:rFonts w:hint="default"/>
+          <w:b w:val="0"/>
+          <w:bCs w:val="0"/>
+          <w:lang w:val="en-PH"/>
+        </w:rPr>
+      </w:pPr>
+      <w:r>
+        <w:rPr>
+          <w:rFonts w:hint="default"/>
+          <w:b w:val="0"/>
+          <w:bCs w:val="0"/>
+          <w:lang w:val="en-PH"/>
+        </w:rPr>
+        <w:t>- Handles user login, user profile and registration.</w:t>
+      </w:r>
+    </w:p>
+    <w:p>
+      <w:pPr>
+        <w:numPr>
+          <w:ilvl w:val="0"/>
+          <w:numId w:val="6"/>
+        </w:numPr>
+        <w:ind w:left="840" w:leftChars="0" w:hanging="420" w:firstLineChars="0"/>
+        <w:jc w:val="both"/>
+        <w:rPr>
+          <w:rFonts w:hint="default"/>
+          <w:b w:val="0"/>
+          <w:bCs w:val="0"/>
+          <w:lang w:val="en-PH"/>
+        </w:rPr>
+      </w:pPr>
+      <w:r>
+        <w:rPr>
+          <w:rFonts w:hint="default"/>
+          <w:b w:val="0"/>
+          <w:bCs w:val="0"/>
+          <w:lang w:val="en-PH"/>
+        </w:rPr>
+        <w:t>User registration &amp; authentication</w:t>
+      </w:r>
+    </w:p>
+    <w:p>
+      <w:pPr>
+        <w:numPr>
+          <w:ilvl w:val="0"/>
+          <w:numId w:val="6"/>
+        </w:numPr>
+        <w:ind w:left="840" w:leftChars="0" w:hanging="420" w:firstLineChars="0"/>
+        <w:jc w:val="both"/>
+        <w:rPr>
+          <w:rFonts w:hint="default"/>
+          <w:b w:val="0"/>
+          <w:bCs w:val="0"/>
+          <w:lang w:val="en-PH"/>
+        </w:rPr>
+      </w:pPr>
+      <w:r>
+        <w:rPr>
+          <w:rFonts w:hint="default"/>
+          <w:b w:val="0"/>
+          <w:bCs w:val="0"/>
+          <w:lang w:val="en-PH"/>
+        </w:rPr>
+        <w:t>Role management (Student / Teacher)</w:t>
+      </w:r>
+    </w:p>
+    <w:p>
+      <w:pPr>
+        <w:numPr>
+          <w:ilvl w:val="0"/>
+          <w:numId w:val="6"/>
+        </w:numPr>
+        <w:ind w:left="840" w:leftChars="0" w:hanging="420" w:firstLineChars="0"/>
+        <w:jc w:val="both"/>
+        <w:rPr>
+          <w:rFonts w:hint="default"/>
+          <w:b w:val="0"/>
+          <w:bCs w:val="0"/>
+          <w:lang w:val="en-PH"/>
+        </w:rPr>
+      </w:pPr>
+      <w:r>
+        <w:rPr>
+          <w:rFonts w:hint="default"/>
+          <w:b w:val="0"/>
+          <w:bCs w:val="0"/>
+          <w:lang w:val="en-PH"/>
+        </w:rPr>
+        <w:t>Profile editing (name, email, course, etc.)</w:t>
+      </w:r>
+    </w:p>
+    <w:p>
+      <w:pPr>
+        <w:numPr>
+          <w:ilvl w:val="0"/>
+          <w:numId w:val="6"/>
+        </w:numPr>
+        <w:ind w:left="840" w:leftChars="0" w:hanging="420" w:firstLineChars="0"/>
+        <w:jc w:val="both"/>
+        <w:rPr>
+          <w:rFonts w:hint="default"/>
+          <w:b w:val="0"/>
+          <w:bCs w:val="0"/>
+          <w:lang w:val="en-PH"/>
+        </w:rPr>
+      </w:pPr>
+      <w:r>
+        <w:rPr>
+          <w:rFonts w:hint="default"/>
+          <w:b w:val="0"/>
+          <w:bCs w:val="0"/>
+          <w:lang w:val="en-PH"/>
+        </w:rPr>
+        <w:t>Password reset / Email verification</w:t>
+      </w:r>
+    </w:p>
+    <w:p>
+      <w:pPr>
+        <w:numPr>
+          <w:ilvl w:val="0"/>
+          <w:numId w:val="0"/>
+        </w:numPr>
+        <w:spacing w:after="160" w:line="259" w:lineRule="auto"/>
+        <w:ind w:leftChars="0"/>
+        <w:jc w:val="both"/>
+        <w:rPr>
+          <w:rFonts w:hint="default"/>
+          <w:b w:val="0"/>
+          <w:bCs w:val="0"/>
+          <w:lang w:val="en-PH"/>
+        </w:rPr>
+      </w:pPr>
+    </w:p>
+    <w:p>
+      <w:pPr>
+        <w:numPr>
+          <w:ilvl w:val="0"/>
+          <w:numId w:val="5"/>
+        </w:numPr>
+        <w:spacing w:after="160" w:line="259" w:lineRule="auto"/>
+        <w:ind w:left="0" w:leftChars="0" w:firstLine="0" w:firstLineChars="0"/>
+        <w:jc w:val="both"/>
+        <w:rPr>
+          <w:rFonts w:hint="default"/>
+          <w:b/>
+          <w:bCs/>
+          <w:lang w:val="en-PH"/>
+        </w:rPr>
+      </w:pPr>
+      <w:r>
+        <w:rPr>
+          <w:rFonts w:hint="default"/>
+          <w:b/>
+          <w:bCs/>
+          <w:lang w:val="en-PH"/>
+        </w:rPr>
+        <w:t>Project Management Module</w:t>
+      </w:r>
+    </w:p>
+    <w:p>
+      <w:pPr>
+        <w:numPr>
+          <w:ilvl w:val="0"/>
+          <w:numId w:val="0"/>
+        </w:numPr>
+        <w:spacing w:after="160" w:line="259" w:lineRule="auto"/>
+        <w:jc w:val="both"/>
+        <w:rPr>
+          <w:rFonts w:hint="default"/>
+          <w:b w:val="0"/>
+          <w:bCs w:val="0"/>
+          <w:lang w:val="en-PH"/>
+        </w:rPr>
+      </w:pPr>
+      <w:r>
+        <w:rPr>
+          <w:rFonts w:hint="default"/>
+          <w:b w:val="0"/>
+          <w:bCs w:val="0"/>
+          <w:lang w:val="en-PH"/>
+        </w:rPr>
+        <w:t>- Core module where users create and manage projects.User registration &amp; authentication.</w:t>
+      </w:r>
+    </w:p>
+    <w:p>
+      <w:pPr>
+        <w:numPr>
+          <w:ilvl w:val="0"/>
+          <w:numId w:val="7"/>
+        </w:numPr>
+        <w:spacing w:after="160" w:line="259" w:lineRule="auto"/>
+        <w:ind w:left="840" w:leftChars="0" w:hanging="420" w:firstLineChars="0"/>
+        <w:jc w:val="both"/>
+        <w:rPr>
+          <w:rFonts w:hint="default"/>
+          <w:b w:val="0"/>
+          <w:bCs w:val="0"/>
+          <w:lang w:val="en-PH"/>
+        </w:rPr>
+      </w:pPr>
+      <w:r>
+        <w:rPr>
+          <w:rFonts w:hint="default"/>
+          <w:b w:val="0"/>
+          <w:bCs w:val="0"/>
+          <w:lang w:val="en-PH"/>
+        </w:rPr>
+        <w:t>Create, edit, and delete projects</w:t>
+      </w:r>
+    </w:p>
+    <w:p>
+      <w:pPr>
+        <w:numPr>
+          <w:ilvl w:val="0"/>
+          <w:numId w:val="7"/>
+        </w:numPr>
+        <w:spacing w:after="160" w:line="259" w:lineRule="auto"/>
+        <w:ind w:left="840" w:leftChars="0" w:hanging="420" w:firstLineChars="0"/>
+        <w:jc w:val="both"/>
+        <w:rPr>
+          <w:rFonts w:hint="default"/>
+          <w:b w:val="0"/>
+          <w:bCs w:val="0"/>
+          <w:lang w:val="en-PH"/>
+        </w:rPr>
+      </w:pPr>
+      <w:r>
+        <w:rPr>
+          <w:rFonts w:hint="default"/>
+          <w:b w:val="0"/>
+          <w:bCs w:val="0"/>
+          <w:lang w:val="en-PH"/>
+        </w:rPr>
+        <w:t>Add project descriptions, start/end dates, and objectives</w:t>
+      </w:r>
+    </w:p>
+    <w:p>
+      <w:pPr>
+        <w:numPr>
+          <w:ilvl w:val="0"/>
+          <w:numId w:val="7"/>
+        </w:numPr>
+        <w:spacing w:after="160" w:line="259" w:lineRule="auto"/>
+        <w:ind w:left="840" w:leftChars="0" w:hanging="420" w:firstLineChars="0"/>
+        <w:jc w:val="both"/>
+        <w:rPr>
+          <w:rFonts w:hint="default"/>
+          <w:b w:val="0"/>
+          <w:bCs w:val="0"/>
+          <w:lang w:val="en-PH"/>
+        </w:rPr>
+      </w:pPr>
+      <w:r>
+        <w:rPr>
+          <w:rFonts w:hint="default"/>
+          <w:b w:val="0"/>
+          <w:bCs w:val="0"/>
+          <w:lang w:val="en-PH"/>
+        </w:rPr>
+        <w:t>Assign team members (for collaborative projects)</w:t>
+      </w:r>
+    </w:p>
+    <w:p>
+      <w:pPr>
+        <w:numPr>
+          <w:ilvl w:val="0"/>
+          <w:numId w:val="7"/>
+        </w:numPr>
+        <w:spacing w:after="160" w:line="259" w:lineRule="auto"/>
+        <w:ind w:left="840" w:leftChars="0" w:hanging="420" w:firstLineChars="0"/>
+        <w:jc w:val="both"/>
+        <w:rPr>
+          <w:rFonts w:hint="default"/>
+          <w:b w:val="0"/>
+          <w:bCs w:val="0"/>
+          <w:lang w:val="en-PH"/>
+        </w:rPr>
+      </w:pPr>
+      <w:r>
+        <w:rPr>
+          <w:rFonts w:hint="default"/>
+          <w:b w:val="0"/>
+          <w:bCs w:val="0"/>
+          <w:lang w:val="en-PH"/>
+        </w:rPr>
+        <w:t>Mark project status (e.g., Not Started, In Progress, Completed)</w:t>
+      </w:r>
+    </w:p>
+    <w:p>
+      <w:pPr>
+        <w:numPr>
+          <w:ilvl w:val="0"/>
+          <w:numId w:val="0"/>
+        </w:numPr>
+        <w:spacing w:after="160" w:line="259" w:lineRule="auto"/>
+        <w:jc w:val="both"/>
+        <w:rPr>
+          <w:rFonts w:hint="default"/>
+          <w:b w:val="0"/>
+          <w:bCs w:val="0"/>
+          <w:lang w:val="en-PH"/>
+        </w:rPr>
+      </w:pPr>
+    </w:p>
+    <w:p>
+      <w:pPr>
+        <w:numPr>
+          <w:ilvl w:val="0"/>
+          <w:numId w:val="5"/>
+        </w:numPr>
+        <w:spacing w:after="160" w:line="259" w:lineRule="auto"/>
+        <w:ind w:left="0" w:leftChars="0" w:firstLine="0" w:firstLineChars="0"/>
+        <w:jc w:val="both"/>
+        <w:rPr>
+          <w:rFonts w:hint="default"/>
+          <w:b/>
+          <w:bCs/>
+          <w:lang w:val="en-PH"/>
+        </w:rPr>
+      </w:pPr>
+      <w:r>
+        <w:rPr>
+          <w:rFonts w:hint="default"/>
+          <w:b/>
+          <w:bCs/>
+          <w:lang w:val="en-PH"/>
+        </w:rPr>
+        <w:t>Task Management Module</w:t>
+      </w:r>
+    </w:p>
+    <w:p>
+      <w:pPr>
+        <w:numPr>
+          <w:ilvl w:val="0"/>
+          <w:numId w:val="0"/>
+        </w:numPr>
+        <w:spacing w:after="160" w:line="259" w:lineRule="auto"/>
+        <w:ind w:leftChars="0"/>
+        <w:jc w:val="both"/>
+        <w:rPr>
+          <w:rFonts w:hint="default"/>
+          <w:b w:val="0"/>
+          <w:bCs w:val="0"/>
+          <w:lang w:val="en-PH"/>
+        </w:rPr>
+      </w:pPr>
+      <w:r>
+        <w:rPr>
+          <w:rFonts w:hint="default"/>
+          <w:b w:val="0"/>
+          <w:bCs w:val="0"/>
+          <w:lang w:val="en-PH"/>
+        </w:rPr>
+        <w:t>- Lets users break a project into smaller, trackable tasks.</w:t>
+      </w:r>
+    </w:p>
+    <w:p>
+      <w:pPr>
+        <w:numPr>
+          <w:ilvl w:val="0"/>
+          <w:numId w:val="8"/>
+        </w:numPr>
+        <w:spacing w:after="160" w:line="259" w:lineRule="auto"/>
+        <w:ind w:left="840" w:leftChars="0" w:hanging="420" w:firstLineChars="0"/>
+        <w:jc w:val="both"/>
+        <w:rPr>
+          <w:rFonts w:hint="default"/>
+          <w:b w:val="0"/>
+          <w:bCs w:val="0"/>
+          <w:lang w:val="en-PH"/>
+        </w:rPr>
+      </w:pPr>
+      <w:r>
+        <w:rPr>
+          <w:rFonts w:hint="default"/>
+          <w:b w:val="0"/>
+          <w:bCs w:val="0"/>
+          <w:lang w:val="en-PH"/>
+        </w:rPr>
+        <w:t>Add, edit, and delete tasks</w:t>
+      </w:r>
+    </w:p>
+    <w:p>
+      <w:pPr>
+        <w:numPr>
+          <w:ilvl w:val="0"/>
+          <w:numId w:val="8"/>
+        </w:numPr>
+        <w:spacing w:after="160" w:line="259" w:lineRule="auto"/>
+        <w:ind w:left="840" w:leftChars="0" w:hanging="420" w:firstLineChars="0"/>
+        <w:jc w:val="both"/>
+        <w:rPr>
+          <w:rFonts w:hint="default"/>
+          <w:b w:val="0"/>
+          <w:bCs w:val="0"/>
+          <w:lang w:val="en-PH"/>
+        </w:rPr>
+      </w:pPr>
+      <w:r>
+        <w:rPr>
+          <w:rFonts w:hint="default"/>
+          <w:b w:val="0"/>
+          <w:bCs w:val="0"/>
+          <w:lang w:val="en-PH"/>
+        </w:rPr>
+        <w:t>Set deadlines and priorities (High, Medium, Low)</w:t>
+      </w:r>
+    </w:p>
+    <w:p>
+      <w:pPr>
+        <w:numPr>
+          <w:ilvl w:val="0"/>
+          <w:numId w:val="8"/>
+        </w:numPr>
+        <w:spacing w:after="160" w:line="259" w:lineRule="auto"/>
+        <w:ind w:left="840" w:leftChars="0" w:hanging="420" w:firstLineChars="0"/>
+        <w:jc w:val="both"/>
+        <w:rPr>
+          <w:rFonts w:hint="default"/>
+          <w:b w:val="0"/>
+          <w:bCs w:val="0"/>
+          <w:lang w:val="en-PH"/>
+        </w:rPr>
+      </w:pPr>
+      <w:r>
+        <w:rPr>
+          <w:rFonts w:hint="default"/>
+          <w:b w:val="0"/>
+          <w:bCs w:val="0"/>
+          <w:lang w:val="en-PH"/>
+        </w:rPr>
+        <w:t>Mark tasks as completed</w:t>
+      </w:r>
+    </w:p>
+    <w:p>
+      <w:pPr>
+        <w:numPr>
+          <w:ilvl w:val="0"/>
+          <w:numId w:val="8"/>
+        </w:numPr>
+        <w:spacing w:after="160" w:line="259" w:lineRule="auto"/>
+        <w:ind w:left="840" w:leftChars="0" w:hanging="420" w:firstLineChars="0"/>
+        <w:jc w:val="both"/>
+        <w:rPr>
+          <w:rFonts w:hint="default"/>
+          <w:b w:val="0"/>
+          <w:bCs w:val="0"/>
+          <w:lang w:val="en-PH"/>
+        </w:rPr>
+      </w:pPr>
+      <w:r>
+        <w:rPr>
+          <w:rFonts w:hint="default"/>
+          <w:b w:val="0"/>
+          <w:bCs w:val="0"/>
+          <w:lang w:val="en-PH"/>
+        </w:rPr>
+        <w:t>Assign tasks to specific team members</w:t>
+      </w:r>
+    </w:p>
+    <w:p>
+      <w:pPr>
+        <w:numPr>
+          <w:ilvl w:val="0"/>
+          <w:numId w:val="0"/>
+        </w:numPr>
+        <w:spacing w:after="160" w:line="259" w:lineRule="auto"/>
+        <w:jc w:val="both"/>
+        <w:rPr>
+          <w:rFonts w:hint="default"/>
+          <w:b w:val="0"/>
+          <w:bCs w:val="0"/>
+          <w:lang w:val="en-PH"/>
+        </w:rPr>
+      </w:pPr>
+    </w:p>
+    <w:p>
+      <w:pPr>
+        <w:numPr>
+          <w:ilvl w:val="0"/>
+          <w:numId w:val="5"/>
+        </w:numPr>
+        <w:spacing w:after="160" w:line="259" w:lineRule="auto"/>
+        <w:ind w:left="0" w:leftChars="0" w:firstLine="0" w:firstLineChars="0"/>
+        <w:jc w:val="both"/>
+        <w:rPr>
+          <w:rFonts w:hint="default"/>
+          <w:b/>
+          <w:bCs/>
+          <w:lang w:val="en-PH"/>
+        </w:rPr>
+      </w:pPr>
+      <w:r>
+        <w:rPr>
+          <w:rFonts w:hint="default"/>
+          <w:b/>
+          <w:bCs/>
+          <w:lang w:val="en-PH"/>
+        </w:rPr>
+        <w:t>Expense Tracking Module</w:t>
+      </w:r>
+    </w:p>
+    <w:p>
+      <w:pPr>
+        <w:numPr>
+          <w:ilvl w:val="0"/>
+          <w:numId w:val="0"/>
+        </w:numPr>
+        <w:spacing w:after="160" w:line="259" w:lineRule="auto"/>
+        <w:jc w:val="both"/>
+        <w:rPr>
+          <w:rFonts w:hint="default"/>
+          <w:b w:val="0"/>
+          <w:bCs w:val="0"/>
+          <w:lang w:val="en-PH"/>
+        </w:rPr>
+      </w:pPr>
+      <w:r>
+        <w:rPr>
+          <w:rFonts w:hint="default"/>
+          <w:b w:val="0"/>
+          <w:bCs w:val="0"/>
+          <w:lang w:val="en-PH"/>
+        </w:rPr>
+        <w:t>- Tracks project-related expenses and helps manage budgets.</w:t>
+      </w:r>
+    </w:p>
+    <w:p>
+      <w:pPr>
+        <w:numPr>
+          <w:ilvl w:val="0"/>
+          <w:numId w:val="9"/>
+        </w:numPr>
+        <w:spacing w:after="160" w:line="259" w:lineRule="auto"/>
+        <w:ind w:left="840" w:leftChars="0" w:hanging="420" w:firstLineChars="0"/>
+        <w:jc w:val="both"/>
+        <w:rPr>
+          <w:rFonts w:hint="default"/>
+          <w:b w:val="0"/>
+          <w:bCs w:val="0"/>
+          <w:lang w:val="en-PH"/>
+        </w:rPr>
+      </w:pPr>
+      <w:r>
+        <w:rPr>
+          <w:rFonts w:hint="default"/>
+          <w:b w:val="0"/>
+          <w:bCs w:val="0"/>
+          <w:lang w:val="en-PH"/>
+        </w:rPr>
+        <w:t>Add and categorize expenses (materials, printing, transport, etc.)</w:t>
+      </w:r>
+    </w:p>
+    <w:p>
+      <w:pPr>
+        <w:numPr>
+          <w:ilvl w:val="0"/>
+          <w:numId w:val="9"/>
+        </w:numPr>
+        <w:spacing w:after="160" w:line="259" w:lineRule="auto"/>
+        <w:ind w:left="840" w:leftChars="0" w:hanging="420" w:firstLineChars="0"/>
+        <w:jc w:val="both"/>
+        <w:rPr>
+          <w:rFonts w:hint="default"/>
+          <w:b w:val="0"/>
+          <w:bCs w:val="0"/>
+          <w:lang w:val="en-PH"/>
+        </w:rPr>
+      </w:pPr>
+      <w:r>
+        <w:rPr>
+          <w:rFonts w:hint="default"/>
+          <w:b w:val="0"/>
+          <w:bCs w:val="0"/>
+          <w:lang w:val="en-PH"/>
+        </w:rPr>
+        <w:t>Show total expenses per project</w:t>
+      </w:r>
+    </w:p>
+    <w:p>
+      <w:pPr>
+        <w:numPr>
+          <w:ilvl w:val="0"/>
+          <w:numId w:val="9"/>
+        </w:numPr>
+        <w:spacing w:after="160" w:line="259" w:lineRule="auto"/>
+        <w:ind w:left="840" w:leftChars="0" w:hanging="420" w:firstLineChars="0"/>
+        <w:jc w:val="both"/>
+        <w:rPr>
+          <w:rFonts w:hint="default"/>
+          <w:b w:val="0"/>
+          <w:bCs w:val="0"/>
+          <w:lang w:val="en-PH"/>
+        </w:rPr>
+      </w:pPr>
+      <w:r>
+        <w:rPr>
+          <w:rFonts w:hint="default"/>
+          <w:b w:val="0"/>
+          <w:bCs w:val="0"/>
+          <w:lang w:val="en-PH"/>
+        </w:rPr>
+        <w:t>Generate simple expense summaries</w:t>
+      </w:r>
+    </w:p>
+    <w:p>
+      <w:pPr>
+        <w:numPr>
+          <w:ilvl w:val="0"/>
+          <w:numId w:val="0"/>
+        </w:numPr>
+        <w:spacing w:after="160" w:line="259" w:lineRule="auto"/>
+        <w:jc w:val="both"/>
+        <w:rPr>
+          <w:rFonts w:hint="default"/>
+          <w:b w:val="0"/>
+          <w:bCs w:val="0"/>
+          <w:lang w:val="en-PH"/>
+        </w:rPr>
+      </w:pPr>
+    </w:p>
+    <w:p>
+      <w:pPr>
+        <w:numPr>
+          <w:ilvl w:val="0"/>
+          <w:numId w:val="5"/>
+        </w:numPr>
+        <w:spacing w:after="160" w:line="259" w:lineRule="auto"/>
+        <w:ind w:left="0" w:leftChars="0" w:firstLine="0" w:firstLineChars="0"/>
+        <w:jc w:val="both"/>
+        <w:rPr>
+          <w:rFonts w:hint="default"/>
+          <w:b/>
+          <w:bCs/>
+          <w:lang w:val="en-PH"/>
+        </w:rPr>
+      </w:pPr>
+      <w:r>
+        <w:rPr>
+          <w:rFonts w:hint="default"/>
+          <w:b/>
+          <w:bCs/>
+          <w:lang w:val="en-PH"/>
+        </w:rPr>
+        <w:t>Progress Visualization Module</w:t>
+      </w:r>
+    </w:p>
+    <w:p>
+      <w:pPr>
+        <w:numPr>
+          <w:ilvl w:val="0"/>
+          <w:numId w:val="0"/>
+        </w:numPr>
+        <w:spacing w:after="160" w:line="259" w:lineRule="auto"/>
+        <w:jc w:val="both"/>
+        <w:rPr>
+          <w:rFonts w:hint="default"/>
+          <w:b w:val="0"/>
+          <w:bCs w:val="0"/>
+          <w:lang w:val="en-PH"/>
+        </w:rPr>
+      </w:pPr>
+      <w:r>
+        <w:rPr>
+          <w:rFonts w:hint="default"/>
+          <w:b w:val="0"/>
+          <w:bCs w:val="0"/>
+          <w:lang w:val="en-PH"/>
+        </w:rPr>
+        <w:t>- Displays visual progress indicators for easy understanding.</w:t>
+      </w:r>
+    </w:p>
+    <w:p>
+      <w:pPr>
+        <w:numPr>
+          <w:ilvl w:val="0"/>
+          <w:numId w:val="10"/>
+        </w:numPr>
+        <w:spacing w:after="160" w:line="259" w:lineRule="auto"/>
+        <w:ind w:left="840" w:leftChars="0" w:hanging="420" w:firstLineChars="0"/>
+        <w:jc w:val="both"/>
+        <w:rPr>
+          <w:rFonts w:hint="default"/>
+          <w:b w:val="0"/>
+          <w:bCs w:val="0"/>
+          <w:lang w:val="en-PH"/>
+        </w:rPr>
+      </w:pPr>
+      <w:r>
+        <w:rPr>
+          <w:rFonts w:hint="default"/>
+          <w:b w:val="0"/>
+          <w:bCs w:val="0"/>
+          <w:lang w:val="en-PH"/>
+        </w:rPr>
+        <w:t>Progress bars for projects</w:t>
+      </w:r>
+    </w:p>
+    <w:p>
+      <w:pPr>
+        <w:numPr>
+          <w:ilvl w:val="0"/>
+          <w:numId w:val="10"/>
+        </w:numPr>
+        <w:spacing w:after="160" w:line="259" w:lineRule="auto"/>
+        <w:ind w:left="840" w:leftChars="0" w:hanging="420" w:firstLineChars="0"/>
+        <w:jc w:val="both"/>
+        <w:rPr>
+          <w:rFonts w:hint="default"/>
+          <w:b w:val="0"/>
+          <w:bCs w:val="0"/>
+          <w:lang w:val="en-PH"/>
+        </w:rPr>
+      </w:pPr>
+      <w:r>
+        <w:rPr>
+          <w:rFonts w:hint="default"/>
+          <w:b w:val="0"/>
+          <w:bCs w:val="0"/>
+          <w:lang w:val="en-PH"/>
+        </w:rPr>
+        <w:t>Task completion charts (e.g., Pie or Bar charts)</w:t>
+      </w:r>
+    </w:p>
+    <w:p>
+      <w:pPr>
+        <w:numPr>
+          <w:ilvl w:val="0"/>
+          <w:numId w:val="10"/>
+        </w:numPr>
+        <w:spacing w:after="160" w:line="259" w:lineRule="auto"/>
+        <w:ind w:left="840" w:leftChars="0" w:hanging="420" w:firstLineChars="0"/>
+        <w:jc w:val="both"/>
+        <w:rPr>
+          <w:rFonts w:hint="default"/>
+          <w:b/>
+          <w:bCs/>
+          <w:lang w:val="en-PH"/>
+        </w:rPr>
+      </w:pPr>
+      <w:r>
+        <w:rPr>
+          <w:rFonts w:hint="default"/>
+          <w:b w:val="0"/>
+          <w:bCs w:val="0"/>
+          <w:lang w:val="en-PH"/>
+        </w:rPr>
+        <w:t>Timeline or Gantt-style progress view</w:t>
+      </w:r>
+    </w:p>
+    <w:p>
+      <w:pPr>
+        <w:numPr>
+          <w:ilvl w:val="0"/>
+          <w:numId w:val="0"/>
+        </w:numPr>
+        <w:spacing w:after="160" w:line="259" w:lineRule="auto"/>
+        <w:jc w:val="both"/>
+        <w:rPr>
+          <w:rFonts w:hint="default"/>
+          <w:b w:val="0"/>
+          <w:bCs w:val="0"/>
+          <w:lang w:val="en-PH"/>
+        </w:rPr>
+      </w:pPr>
+    </w:p>
+    <w:p>
+      <w:pPr>
+        <w:numPr>
+          <w:ilvl w:val="0"/>
+          <w:numId w:val="5"/>
+        </w:numPr>
+        <w:spacing w:after="160" w:line="259" w:lineRule="auto"/>
+        <w:ind w:left="0" w:leftChars="0" w:firstLine="0" w:firstLineChars="0"/>
+        <w:jc w:val="both"/>
+        <w:rPr>
+          <w:rFonts w:hint="default"/>
+          <w:b/>
+          <w:bCs/>
+          <w:lang w:val="en-PH"/>
+        </w:rPr>
+      </w:pPr>
+      <w:r>
+        <w:rPr>
+          <w:rFonts w:hint="default"/>
+          <w:b/>
+          <w:bCs/>
+          <w:lang w:val="en-PH"/>
+        </w:rPr>
+        <w:t>Notification and Reminder Module</w:t>
+      </w:r>
+    </w:p>
+    <w:p>
+      <w:pPr>
+        <w:numPr>
+          <w:ilvl w:val="0"/>
+          <w:numId w:val="0"/>
+        </w:numPr>
+        <w:spacing w:after="160" w:line="259" w:lineRule="auto"/>
+        <w:ind w:leftChars="0"/>
+        <w:jc w:val="both"/>
+        <w:rPr>
+          <w:rFonts w:hint="default"/>
+          <w:b w:val="0"/>
+          <w:bCs w:val="0"/>
+          <w:lang w:val="en-PH"/>
+        </w:rPr>
+      </w:pPr>
+      <w:r>
+        <w:rPr>
+          <w:rFonts w:hint="default"/>
+          <w:b w:val="0"/>
+          <w:bCs w:val="0"/>
+          <w:lang w:val="en-PH"/>
+        </w:rPr>
+        <w:t>- Keeps users updated about upcoming deadlines and overdue tasks.</w:t>
+      </w:r>
+    </w:p>
+    <w:p>
+      <w:pPr>
+        <w:numPr>
+          <w:ilvl w:val="0"/>
+          <w:numId w:val="11"/>
+        </w:numPr>
+        <w:spacing w:after="160" w:line="259" w:lineRule="auto"/>
+        <w:ind w:left="840" w:leftChars="0" w:hanging="420" w:firstLineChars="0"/>
+        <w:jc w:val="both"/>
+        <w:rPr>
+          <w:rFonts w:hint="default"/>
+          <w:b w:val="0"/>
+          <w:bCs w:val="0"/>
+          <w:lang w:val="en-PH"/>
+        </w:rPr>
+      </w:pPr>
+      <w:r>
+        <w:rPr>
+          <w:rFonts w:hint="default"/>
+          <w:b w:val="0"/>
+          <w:bCs w:val="0"/>
+          <w:lang w:val="en-PH"/>
+        </w:rPr>
+        <w:t>Email or in-app notifications for approaching deadlines</w:t>
+      </w:r>
+    </w:p>
+    <w:p>
+      <w:pPr>
+        <w:numPr>
+          <w:ilvl w:val="0"/>
+          <w:numId w:val="11"/>
+        </w:numPr>
+        <w:spacing w:after="160" w:line="259" w:lineRule="auto"/>
+        <w:ind w:left="840" w:leftChars="0" w:hanging="420" w:firstLineChars="0"/>
+        <w:jc w:val="both"/>
+        <w:rPr>
+          <w:rFonts w:hint="default"/>
+          <w:b w:val="0"/>
+          <w:bCs w:val="0"/>
+          <w:lang w:val="en-PH"/>
+        </w:rPr>
+      </w:pPr>
+      <w:r>
+        <w:rPr>
+          <w:rFonts w:hint="default"/>
+          <w:b w:val="0"/>
+          <w:bCs w:val="0"/>
+          <w:lang w:val="en-PH"/>
+        </w:rPr>
+        <w:t>Reminders for pending tasks or overdue projects</w:t>
+      </w:r>
+    </w:p>
+    <w:p>
+      <w:pPr>
+        <w:numPr>
+          <w:ilvl w:val="0"/>
+          <w:numId w:val="0"/>
+        </w:numPr>
+        <w:spacing w:after="160" w:line="259" w:lineRule="auto"/>
+        <w:jc w:val="both"/>
+        <w:rPr>
+          <w:rFonts w:hint="default"/>
+          <w:b w:val="0"/>
+          <w:bCs w:val="0"/>
+          <w:lang w:val="en-PH"/>
+        </w:rPr>
+      </w:pPr>
+    </w:p>
+    <w:p>
+      <w:pPr>
+        <w:numPr>
+          <w:ilvl w:val="0"/>
+          <w:numId w:val="5"/>
+        </w:numPr>
+        <w:spacing w:after="160" w:line="259" w:lineRule="auto"/>
+        <w:ind w:left="0" w:leftChars="0" w:firstLine="0" w:firstLineChars="0"/>
+        <w:jc w:val="both"/>
+        <w:rPr>
+          <w:rFonts w:hint="default"/>
+          <w:b/>
+          <w:bCs/>
+          <w:lang w:val="en-PH"/>
+        </w:rPr>
+      </w:pPr>
+      <w:r>
+        <w:rPr>
+          <w:rFonts w:hint="default"/>
+          <w:b/>
+          <w:bCs/>
+          <w:lang w:val="en-PH"/>
+        </w:rPr>
+        <w:t>Reporting and Analytics Module</w:t>
+      </w:r>
+    </w:p>
+    <w:p>
+      <w:pPr>
+        <w:numPr>
+          <w:ilvl w:val="0"/>
+          <w:numId w:val="0"/>
+        </w:numPr>
+        <w:spacing w:after="160" w:line="259" w:lineRule="auto"/>
+        <w:jc w:val="both"/>
+        <w:rPr>
+          <w:rFonts w:hint="default"/>
+          <w:b w:val="0"/>
+          <w:bCs w:val="0"/>
+          <w:lang w:val="en-PH"/>
+        </w:rPr>
+      </w:pPr>
+      <w:r>
+        <w:rPr>
+          <w:rFonts w:hint="default"/>
+          <w:b w:val="0"/>
+          <w:bCs w:val="0"/>
+          <w:lang w:val="en-PH"/>
+        </w:rPr>
+        <w:t>- Generates summaries and reports for project progress and expenses.</w:t>
+      </w:r>
+    </w:p>
+    <w:p>
+      <w:pPr>
+        <w:numPr>
+          <w:ilvl w:val="0"/>
+          <w:numId w:val="12"/>
+        </w:numPr>
+        <w:spacing w:after="160" w:line="259" w:lineRule="auto"/>
+        <w:ind w:left="840" w:leftChars="0" w:hanging="420" w:firstLineChars="0"/>
+        <w:jc w:val="both"/>
+        <w:rPr>
+          <w:rFonts w:hint="default"/>
+          <w:b w:val="0"/>
+          <w:bCs w:val="0"/>
+          <w:lang w:val="en-PH"/>
+        </w:rPr>
+      </w:pPr>
+      <w:r>
+        <w:rPr>
+          <w:rFonts w:hint="default"/>
+          <w:b w:val="0"/>
+          <w:bCs w:val="0"/>
+          <w:lang w:val="en-PH"/>
+        </w:rPr>
+        <w:t>Downloadable progress reports (PDF/CSV)</w:t>
+      </w:r>
+    </w:p>
+    <w:p>
+      <w:pPr>
+        <w:numPr>
+          <w:ilvl w:val="0"/>
+          <w:numId w:val="12"/>
+        </w:numPr>
+        <w:spacing w:after="160" w:line="259" w:lineRule="auto"/>
+        <w:ind w:left="840" w:leftChars="0" w:hanging="420" w:firstLineChars="0"/>
+        <w:jc w:val="both"/>
+        <w:rPr>
+          <w:rFonts w:hint="default"/>
+          <w:b w:val="0"/>
+          <w:bCs w:val="0"/>
+          <w:lang w:val="en-PH"/>
+        </w:rPr>
+      </w:pPr>
+      <w:r>
+        <w:rPr>
+          <w:rFonts w:hint="default"/>
+          <w:b w:val="0"/>
+          <w:bCs w:val="0"/>
+          <w:lang w:val="en-PH"/>
+        </w:rPr>
+        <w:t>Summaries per project (status, % complete, total expenses)</w:t>
+      </w:r>
+    </w:p>
+    <w:p>
+      <w:pPr>
+        <w:numPr>
+          <w:ilvl w:val="0"/>
+          <w:numId w:val="12"/>
+        </w:numPr>
+        <w:spacing w:after="160" w:line="259" w:lineRule="auto"/>
+        <w:ind w:left="840" w:leftChars="0" w:hanging="420" w:firstLineChars="0"/>
+        <w:jc w:val="both"/>
+        <w:rPr>
+          <w:rFonts w:hint="default"/>
+          <w:b/>
+          <w:bCs/>
+          <w:lang w:val="en-PH"/>
+        </w:rPr>
+      </w:pPr>
+      <w:r>
+        <w:rPr>
+          <w:rFonts w:hint="default"/>
+          <w:b w:val="0"/>
+          <w:bCs w:val="0"/>
+          <w:lang w:val="en-PH"/>
+        </w:rPr>
+        <w:t>Teacher dashboard for viewing students’ progress</w:t>
+      </w:r>
+    </w:p>
+    <w:p>
+      <w:pPr>
+        <w:numPr>
+          <w:ilvl w:val="0"/>
+          <w:numId w:val="0"/>
+        </w:numPr>
+        <w:spacing w:after="160" w:line="259" w:lineRule="auto"/>
+        <w:jc w:val="both"/>
+        <w:rPr>
+          <w:rFonts w:hint="default"/>
+          <w:b w:val="0"/>
+          <w:bCs w:val="0"/>
+          <w:lang w:val="en-PH"/>
+        </w:rPr>
+      </w:pPr>
+    </w:p>
+    <w:p>
+      <w:pPr>
+        <w:numPr>
+          <w:ilvl w:val="0"/>
+          <w:numId w:val="5"/>
+        </w:numPr>
+        <w:spacing w:after="160" w:line="259" w:lineRule="auto"/>
+        <w:ind w:left="0" w:leftChars="0" w:firstLine="0" w:firstLineChars="0"/>
+        <w:jc w:val="both"/>
+        <w:rPr>
+          <w:rFonts w:hint="default"/>
+          <w:b/>
+          <w:bCs/>
+          <w:lang w:val="en-PH"/>
+        </w:rPr>
+      </w:pPr>
+      <w:r>
+        <w:rPr>
+          <w:rFonts w:hint="default"/>
+          <w:b/>
+          <w:bCs/>
+          <w:lang w:val="en-PH"/>
+        </w:rPr>
+        <w:t>Collaboration Module</w:t>
+      </w:r>
+    </w:p>
+    <w:p>
+      <w:pPr>
+        <w:numPr>
+          <w:ilvl w:val="0"/>
+          <w:numId w:val="0"/>
+        </w:numPr>
+        <w:spacing w:after="160" w:line="259" w:lineRule="auto"/>
+        <w:ind w:leftChars="0"/>
+        <w:jc w:val="both"/>
+        <w:rPr>
+          <w:rFonts w:hint="default"/>
+          <w:b w:val="0"/>
+          <w:bCs w:val="0"/>
+          <w:lang w:val="en-PH"/>
+        </w:rPr>
+      </w:pPr>
+      <w:r>
+        <w:rPr>
+          <w:rFonts w:hint="default"/>
+          <w:b w:val="0"/>
+          <w:bCs w:val="0"/>
+          <w:lang w:val="en-PH"/>
+        </w:rPr>
+        <w:t>- Allows team-based project tracking and communication.</w:t>
+      </w:r>
+    </w:p>
+    <w:p>
+      <w:pPr>
+        <w:numPr>
+          <w:ilvl w:val="0"/>
+          <w:numId w:val="13"/>
+        </w:numPr>
+        <w:spacing w:after="160" w:line="259" w:lineRule="auto"/>
+        <w:ind w:left="840" w:leftChars="0" w:hanging="420" w:firstLineChars="0"/>
+        <w:jc w:val="both"/>
+        <w:rPr>
+          <w:rFonts w:hint="default"/>
+          <w:b w:val="0"/>
+          <w:bCs w:val="0"/>
+          <w:lang w:val="en-PH"/>
+        </w:rPr>
+      </w:pPr>
+      <w:r>
+        <w:rPr>
+          <w:rFonts w:hint="default"/>
+          <w:b w:val="0"/>
+          <w:bCs w:val="0"/>
+          <w:lang w:val="en-PH"/>
+        </w:rPr>
+        <w:t>Invite members to a project</w:t>
+      </w:r>
+    </w:p>
+    <w:p>
+      <w:pPr>
+        <w:numPr>
+          <w:ilvl w:val="0"/>
+          <w:numId w:val="13"/>
+        </w:numPr>
+        <w:spacing w:after="160" w:line="259" w:lineRule="auto"/>
+        <w:ind w:left="840" w:leftChars="0" w:hanging="420" w:firstLineChars="0"/>
+        <w:jc w:val="both"/>
+        <w:rPr>
+          <w:rFonts w:hint="default"/>
+          <w:b w:val="0"/>
+          <w:bCs w:val="0"/>
+          <w:lang w:val="en-PH"/>
+        </w:rPr>
+      </w:pPr>
+      <w:r>
+        <w:rPr>
+          <w:rFonts w:hint="default"/>
+          <w:b w:val="0"/>
+          <w:bCs w:val="0"/>
+          <w:lang w:val="en-PH"/>
+        </w:rPr>
+        <w:t>Assign roles within the project (leader, member)</w:t>
+      </w:r>
+    </w:p>
+    <w:p>
+      <w:pPr>
+        <w:numPr>
+          <w:ilvl w:val="0"/>
+          <w:numId w:val="13"/>
+        </w:numPr>
+        <w:spacing w:after="160" w:line="259" w:lineRule="auto"/>
+        <w:ind w:left="840" w:leftChars="0" w:hanging="420" w:firstLineChars="0"/>
+        <w:jc w:val="both"/>
+        <w:rPr>
+          <w:rFonts w:hint="default"/>
+          <w:b w:val="0"/>
+          <w:bCs w:val="0"/>
+          <w:lang w:val="en-PH"/>
+        </w:rPr>
+      </w:pPr>
+      <w:r>
+        <w:rPr>
+          <w:rFonts w:hint="default"/>
+          <w:b w:val="0"/>
+          <w:bCs w:val="0"/>
+          <w:lang w:val="en-PH"/>
+        </w:rPr>
+        <w:t>Activity logs (who did what)</w:t>
+      </w:r>
+    </w:p>
+    <w:p>
+      <w:pPr>
+        <w:numPr>
+          <w:ilvl w:val="0"/>
+          <w:numId w:val="13"/>
+        </w:numPr>
+        <w:spacing w:after="160" w:line="259" w:lineRule="auto"/>
+        <w:ind w:left="840" w:leftChars="0" w:hanging="420" w:firstLineChars="0"/>
+        <w:jc w:val="both"/>
+        <w:rPr>
+          <w:rFonts w:hint="default"/>
+          <w:b w:val="0"/>
+          <w:bCs w:val="0"/>
+          <w:lang w:val="en-PH"/>
+        </w:rPr>
+      </w:pPr>
+      <w:r>
+        <w:rPr>
+          <w:rFonts w:hint="default"/>
+          <w:b w:val="0"/>
+          <w:bCs w:val="0"/>
+          <w:lang w:val="en-PH"/>
+        </w:rPr>
+        <w:t>Comment or discussion section per project</w:t>
+      </w:r>
+    </w:p>
+    <w:p>
+      <w:pPr>
+        <w:numPr>
+          <w:ilvl w:val="0"/>
+          <w:numId w:val="0"/>
+        </w:numPr>
+        <w:spacing w:after="160" w:line="259" w:lineRule="auto"/>
+        <w:jc w:val="both"/>
+        <w:rPr>
+          <w:rFonts w:hint="default"/>
+          <w:b w:val="0"/>
+          <w:bCs w:val="0"/>
+          <w:lang w:val="en-PH"/>
+        </w:rPr>
+        <w:sectPr>
+          <w:pgSz w:w="12240" w:h="18720"/>
+          <w:pgMar w:top="1440" w:right="1800" w:bottom="1440" w:left="1800" w:header="720" w:footer="720" w:gutter="0"/>
+          <w:pgNumType w:fmt="decimal"/>
+          <w:cols w:space="0" w:num="1"/>
+          <w:rtlGutter w:val="0"/>
+          <w:docGrid w:linePitch="360" w:charSpace="0"/>
+        </w:sectPr>
+      </w:pPr>
+    </w:p>
+    <w:p>
+      <w:pPr>
+        <w:numPr>
+          <w:ilvl w:val="0"/>
+          <w:numId w:val="0"/>
+        </w:numPr>
+        <w:spacing w:after="160" w:line="259" w:lineRule="auto"/>
+        <w:jc w:val="center"/>
+        <w:rPr>
+          <w:rFonts w:hint="default"/>
+          <w:b/>
+          <w:bCs/>
+          <w:lang w:val="en-PH"/>
+        </w:rPr>
+      </w:pPr>
+      <w:r>
+        <w:rPr>
+          <w:rFonts w:hint="default"/>
+          <w:b/>
+          <w:bCs/>
+          <w:lang w:val="en-PH"/>
+        </w:rPr>
+        <w:t>GoProject Use Case Diagram</w:t>
+      </w:r>
+    </w:p>
+    <w:p>
+      <w:pPr>
+        <w:numPr>
+          <w:ilvl w:val="0"/>
+          <w:numId w:val="0"/>
+        </w:numPr>
+        <w:spacing w:after="160" w:line="259" w:lineRule="auto"/>
+        <w:jc w:val="center"/>
+        <w:rPr>
+          <w:rFonts w:hint="default"/>
+          <w:b/>
+          <w:bCs/>
+          <w:lang w:val="en-PH"/>
+        </w:rPr>
+      </w:pPr>
+    </w:p>
+    <w:p>
+      <w:pPr>
+        <w:numPr>
+          <w:ilvl w:val="0"/>
+          <w:numId w:val="0"/>
+        </w:numPr>
+        <w:spacing w:after="160" w:line="259" w:lineRule="auto"/>
+        <w:jc w:val="left"/>
+      </w:pPr>
+      <w:r>
+        <w:rPr>
+          <w:rFonts w:hint="default"/>
+          <w:b/>
+          <w:bCs/>
+          <w:lang w:val="en-PH"/>
+        </w:rPr>
+        <w:drawing>
+          <wp:anchor distT="0" distB="0" distL="114300" distR="114300" simplePos="0" relativeHeight="251662336" behindDoc="1" locked="0" layoutInCell="1" allowOverlap="1">
+            <wp:simplePos x="0" y="0"/>
+            <wp:positionH relativeFrom="column">
+              <wp:posOffset>-1014095</wp:posOffset>
+            </wp:positionH>
+            <wp:positionV relativeFrom="paragraph">
+              <wp:posOffset>215265</wp:posOffset>
+            </wp:positionV>
+            <wp:extent cx="7490460" cy="5412105"/>
+            <wp:effectExtent l="0" t="0" r="7620" b="13335"/>
+            <wp:wrapTight wrapText="bothSides">
+              <wp:wrapPolygon>
+                <wp:start x="0" y="0"/>
+                <wp:lineTo x="0" y="21532"/>
+                <wp:lineTo x="21578" y="21532"/>
+                <wp:lineTo x="21578" y="0"/>
+                <wp:lineTo x="0" y="0"/>
+              </wp:wrapPolygon>
+            </wp:wrapTight>
+            <wp:docPr id="6" name="Picture 6" descr="GoProject_UseCaseDiagram"/>
+            <wp:cNvGraphicFramePr>
+              <a:graphicFrameLocks xmlns:a="http://schemas.openxmlformats.org/drawingml/2006/main" noChangeAspect="1"/>
+            </wp:cNvGraphicFramePr>
+            <a:graphic xmlns:a="http://schemas.openxmlformats.org/drawingml/2006/main">
+              <a:graphicData uri="http://schemas.openxmlformats.org/drawingml/2006/picture">
+                <pic:pic xmlns:pic="http://schemas.openxmlformats.org/drawingml/2006/picture">
+                  <pic:nvPicPr>
+                    <pic:cNvPr id="6" name="Picture 6" descr="GoProject_UseCaseDiagram"/>
+                    <pic:cNvPicPr>
+                      <a:picLocks noChangeAspect="1"/>
+                    </pic:cNvPicPr>
+                  </pic:nvPicPr>
+                  <pic:blipFill>
+                    <a:blip r:embed="rId9"/>
+                    <a:stretch>
+                      <a:fillRect/>
+                    </a:stretch>
+                  </pic:blipFill>
+                  <pic:spPr>
+                    <a:xfrm>
+                      <a:off x="0" y="0"/>
+                      <a:ext cx="7490460" cy="5412105"/>
+                    </a:xfrm>
+                    <a:prstGeom prst="rect">
+                      <a:avLst/>
+                    </a:prstGeom>
+                  </pic:spPr>
+                </pic:pic>
+              </a:graphicData>
+            </a:graphic>
+          </wp:anchor>
+        </w:drawing>
+      </w:r>
+    </w:p>
+    <w:p>
+      <w:pPr>
+        <w:numPr>
+          <w:ilvl w:val="0"/>
+          <w:numId w:val="0"/>
+        </w:numPr>
+        <w:spacing w:after="160" w:line="259" w:lineRule="auto"/>
+        <w:jc w:val="left"/>
+      </w:pPr>
+    </w:p>
+    <w:p>
+      <w:pPr>
+        <w:numPr>
+          <w:ilvl w:val="0"/>
+          <w:numId w:val="0"/>
+        </w:numPr>
+        <w:spacing w:after="160" w:line="259" w:lineRule="auto"/>
+        <w:jc w:val="left"/>
+        <w:rPr>
+          <w:rFonts w:hint="default"/>
+          <w:b/>
+          <w:bCs/>
+          <w:lang w:val="en-PH"/>
+        </w:rPr>
+        <w:sectPr>
+          <w:pgSz w:w="12240" w:h="18720"/>
+          <w:pgMar w:top="1440" w:right="1800" w:bottom="1440" w:left="1800" w:header="720" w:footer="720" w:gutter="0"/>
+          <w:pgNumType w:fmt="decimal"/>
+          <w:cols w:space="0" w:num="1"/>
+          <w:rtlGutter w:val="0"/>
+          <w:docGrid w:linePitch="360" w:charSpace="0"/>
+        </w:sectPr>
+      </w:pPr>
+    </w:p>
+    <w:p>
+      <w:pPr>
+        <w:numPr>
+          <w:ilvl w:val="0"/>
+          <w:numId w:val="0"/>
+        </w:numPr>
+        <w:spacing w:after="160" w:line="259" w:lineRule="auto"/>
+        <w:jc w:val="center"/>
+        <w:rPr>
+          <w:rFonts w:hint="default"/>
+          <w:b/>
+          <w:bCs/>
+          <w:lang w:val="en-PH"/>
+        </w:rPr>
+      </w:pPr>
+      <w:r>
+        <w:rPr>
+          <w:sz w:val="22"/>
+        </w:rPr>
+        <mc:AlternateContent>
+          <mc:Choice Requires="wps">
+            <w:drawing>
+              <wp:anchor distT="0" distB="0" distL="114300" distR="114300" simplePos="0" relativeHeight="251665408" behindDoc="0" locked="0" layoutInCell="1" allowOverlap="1">
+                <wp:simplePos x="0" y="0"/>
+                <wp:positionH relativeFrom="column">
+                  <wp:posOffset>-45085</wp:posOffset>
+                </wp:positionH>
+                <wp:positionV relativeFrom="paragraph">
+                  <wp:posOffset>6486525</wp:posOffset>
+                </wp:positionV>
+                <wp:extent cx="1426845" cy="224155"/>
+                <wp:effectExtent l="0" t="0" r="5715" b="4445"/>
+                <wp:wrapNone/>
+                <wp:docPr id="11" name="Text Box 11"/>
+                <wp:cNvGraphicFramePr/>
+                <a:graphic xmlns:a="http://schemas.openxmlformats.org/drawingml/2006/main">
+                  <a:graphicData uri="http://schemas.microsoft.com/office/word/2010/wordprocessingShape">
+                    <wps:wsp>
+                      <wps:cNvSpPr txBox="1"/>
+                      <wps:spPr>
+                        <a:xfrm>
+                          <a:off x="1097915" y="7400925"/>
+                          <a:ext cx="1426845" cy="224155"/>
+                        </a:xfrm>
+                        <a:prstGeom prst="rect">
+                          <a:avLst/>
+                        </a:prstGeom>
+                        <a:solidFill>
+                          <a:schemeClr val="lt1"/>
+                        </a:solidFill>
+                        <a:ln w="6350">
+                          <a:noFill/>
+                        </a:ln>
+                      </wps:spPr>
+                      <wps:style>
+                        <a:lnRef idx="0">
+                          <a:schemeClr val="accent1"/>
+                        </a:lnRef>
+                        <a:fillRef idx="0">
+                          <a:schemeClr val="accent1"/>
+                        </a:fillRef>
+                        <a:effectRef idx="0">
+                          <a:schemeClr val="accent1"/>
+                        </a:effectRef>
+                        <a:fontRef idx="minor">
+                          <a:schemeClr val="dk1"/>
+                        </a:fontRef>
+                      </wps:style>
+                      <wps:txbx>
+                        <w:txbxContent>
+                          <w:p>
+                            <w:pPr>
+                              <w:rPr>
+                                <w:rFonts w:hint="default"/>
+                                <w:sz w:val="18"/>
+                                <w:szCs w:val="18"/>
+                                <w:lang w:val="en-PH"/>
+                              </w:rPr>
+                            </w:pPr>
+                            <w:r>
+                              <w:rPr>
+                                <w:rFonts w:hint="default"/>
+                                <w:sz w:val="18"/>
+                                <w:szCs w:val="18"/>
+                                <w:lang w:val="en-PH"/>
+                              </w:rPr>
+                              <w:t>Overall Process/Structure:</w:t>
+                            </w:r>
+                          </w:p>
+                        </w:txbxContent>
+                      </wps:txbx>
+                      <wps:bodyPr rot="0" spcFirstLastPara="0" vertOverflow="overflow" horzOverflow="overflow" vert="horz" wrap="square" lIns="91440" tIns="45720" rIns="91440" bIns="45720" numCol="1" spcCol="0" rtlCol="0" fromWordArt="0" anchor="t" anchorCtr="0" forceAA="0" compatLnSpc="1">
+                        <a:noAutofit/>
+                      </wps:bodyPr>
+                    </wps:wsp>
+                  </a:graphicData>
+                </a:graphic>
+              </wp:anchor>
+            </w:drawing>
+          </mc:Choice>
+          <mc:Fallback>
+            <w:pict>
+              <v:shape id="_x0000_s1026" o:spid="_x0000_s1026" o:spt="202" type="#_x0000_t202" style="position:absolute;left:0pt;margin-left:-3.55pt;margin-top:510.75pt;height:17.65pt;width:112.35pt;z-index:251665408;mso-width-relative:page;mso-height-relative:page;" fillcolor="#FFFFFF [3201]" filled="t" stroked="f" coordsize="21600,21600" o:gfxdata="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">
+                <v:fill on="t" focussize="0,0"/>
+                <v:stroke on="f" weight="0.5pt"/>
+                <v:imagedata o:title=""/>
+                <o:lock v:ext="edit" aspectratio="f"/>
+                <v:textbox>
+                  <w:txbxContent>
+                    <w:p>
+                      <w:pPr>
+                        <w:rPr>
+                          <w:rFonts w:hint="default"/>
+                          <w:sz w:val="18"/>
+                          <w:szCs w:val="18"/>
+                          <w:lang w:val="en-PH"/>
+                        </w:rPr>
+                      </w:pPr>
+                      <w:r>
+                        <w:rPr>
+                          <w:rFonts w:hint="default"/>
+                          <w:sz w:val="18"/>
+                          <w:szCs w:val="18"/>
+                          <w:lang w:val="en-PH"/>
+                        </w:rPr>
+                        <w:t>Overall Process/Structure:</w:t>
+                      </w:r>
+                    </w:p>
+                  </w:txbxContent>
+                </v:textbox>
+              </v:shape>
+            </w:pict>
+          </mc:Fallback>
+        </mc:AlternateContent>
+      </w:r>
+      <w:r>
+        <w:rPr>
+          <w:rFonts w:hint="default"/>
+          <w:b w:val="0"/>
+          <w:bCs w:val="0"/>
+          <w:lang w:val="en-PH"/>
+        </w:rPr>
+        <w:drawing>
+          <wp:anchor distT="0" distB="0" distL="114300" distR="114300" simplePos="0" relativeHeight="251664384" behindDoc="1" locked="0" layoutInCell="1" allowOverlap="1">
+            <wp:simplePos x="0" y="0"/>
+            <wp:positionH relativeFrom="column">
+              <wp:posOffset>-268605</wp:posOffset>
+            </wp:positionH>
+            <wp:positionV relativeFrom="page">
+              <wp:posOffset>7667625</wp:posOffset>
+            </wp:positionV>
+            <wp:extent cx="2975610" cy="2336165"/>
+            <wp:effectExtent l="0" t="0" r="11430" b="10795"/>
+            <wp:wrapThrough wrapText="bothSides">
+              <wp:wrapPolygon>
+                <wp:start x="0" y="0"/>
+                <wp:lineTo x="0" y="21418"/>
+                <wp:lineTo x="21462" y="21418"/>
+                <wp:lineTo x="21462" y="0"/>
+                <wp:lineTo x="0" y="0"/>
+              </wp:wrapPolygon>
+            </wp:wrapThrough>
+            <wp:docPr id="10" name="Picture 10" descr="GoProjectERD"/>
+            <wp:cNvGraphicFramePr>
+              <a:graphicFrameLocks xmlns:a="http://schemas.openxmlformats.org/drawingml/2006/main" noChangeAspect="1"/>
+            </wp:cNvGraphicFramePr>
+            <a:graphic xmlns:a="http://schemas.openxmlformats.org/drawingml/2006/main">
+              <a:graphicData uri="http://schemas.openxmlformats.org/drawingml/2006/picture">
+                <pic:pic xmlns:pic="http://schemas.openxmlformats.org/drawingml/2006/picture">
+                  <pic:nvPicPr>
+                    <pic:cNvPr id="10" name="Picture 10" descr="GoProjectERD"/>
+                    <pic:cNvPicPr>
+                      <a:picLocks noChangeAspect="1"/>
+                    </pic:cNvPicPr>
+                  </pic:nvPicPr>
+                  <pic:blipFill>
+                    <a:blip r:embed="rId10"/>
+                    <a:srcRect l="64137" t="11082" b="17418"/>
+                    <a:stretch>
+                      <a:fillRect/>
+                    </a:stretch>
+                  </pic:blipFill>
+                  <pic:spPr>
+                    <a:xfrm>
+                      <a:off x="0" y="0"/>
+                      <a:ext cx="2975610" cy="2336165"/>
+                    </a:xfrm>
+                    <a:prstGeom prst="rect">
+                      <a:avLst/>
+                    </a:prstGeom>
+                  </pic:spPr>
+                </pic:pic>
+              </a:graphicData>
+            </a:graphic>
+          </wp:anchor>
+        </w:drawing>
+      </w:r>
+      <w:r>
+        <w:rPr>
+          <w:rFonts w:hint="default"/>
+          <w:b/>
+          <w:bCs/>
+          <w:lang w:val="en-PH"/>
+        </w:rPr>
+        <w:drawing>
+          <wp:anchor distT="0" distB="0" distL="114300" distR="114300" simplePos="0" relativeHeight="251661312" behindDoc="1" locked="0" layoutInCell="1" allowOverlap="1">
+            <wp:simplePos x="0" y="0"/>
+            <wp:positionH relativeFrom="column">
+              <wp:posOffset>412750</wp:posOffset>
+            </wp:positionH>
+            <wp:positionV relativeFrom="page">
+              <wp:posOffset>1373505</wp:posOffset>
+            </wp:positionV>
+            <wp:extent cx="4591685" cy="10050145"/>
+            <wp:effectExtent l="0" t="0" r="10795" b="8255"/>
+            <wp:wrapTight wrapText="bothSides">
+              <wp:wrapPolygon>
+                <wp:start x="0" y="0"/>
+                <wp:lineTo x="0" y="21552"/>
+                <wp:lineTo x="21507" y="21552"/>
+                <wp:lineTo x="21507" y="0"/>
+                <wp:lineTo x="0" y="0"/>
+              </wp:wrapPolygon>
+            </wp:wrapTight>
+            <wp:docPr id="5" name="Picture 5" descr="GoProjectDFD"/>
+            <wp:cNvGraphicFramePr>
+              <a:graphicFrameLocks xmlns:a="http://schemas.openxmlformats.org/drawingml/2006/main" noChangeAspect="1"/>
+            </wp:cNvGraphicFramePr>
+            <a:graphic xmlns:a="http://schemas.openxmlformats.org/drawingml/2006/main">
+              <a:graphicData uri="http://schemas.openxmlformats.org/drawingml/2006/picture">
+                <pic:pic xmlns:pic="http://schemas.openxmlformats.org/drawingml/2006/picture">
+                  <pic:nvPicPr>
+                    <pic:cNvPr id="5" name="Picture 5" descr="GoProjectDFD"/>
+                    <pic:cNvPicPr>
+                      <a:picLocks noChangeAspect="1"/>
+                    </pic:cNvPicPr>
+                  </pic:nvPicPr>
+                  <pic:blipFill>
+                    <a:blip r:embed="rId11"/>
+                    <a:stretch>
+                      <a:fillRect/>
+                    </a:stretch>
+                  </pic:blipFill>
+                  <pic:spPr>
+                    <a:xfrm>
+                      <a:off x="0" y="0"/>
+                      <a:ext cx="4591685" cy="10050145"/>
+                    </a:xfrm>
+                    <a:prstGeom prst="rect">
+                      <a:avLst/>
+                    </a:prstGeom>
+                  </pic:spPr>
+                </pic:pic>
+              </a:graphicData>
+            </a:graphic>
+          </wp:anchor>
+        </w:drawing>
+      </w:r>
+      <w:r>
+        <w:rPr>
+          <w:rFonts w:hint="default"/>
+          <w:b/>
+          <w:bCs/>
+          <w:lang w:val="en-PH"/>
+        </w:rPr>
+        <w:t>GoProject Data Flow Diagram / Flowchart</w:t>
+      </w:r>
+    </w:p>
+    <w:p>
+      <w:pPr>
+        <w:numPr>
+          <w:ilvl w:val="0"/>
+          <w:numId w:val="0"/>
+        </w:numPr>
+        <w:spacing w:after="160" w:line="259" w:lineRule="auto"/>
+        <w:jc w:val="center"/>
+        <w:rPr>
+          <w:rFonts w:hint="default"/>
+          <w:b/>
+          <w:bCs/>
+          <w:lang w:val="en-PH"/>
+        </w:rPr>
+        <w:sectPr>
+          <w:pgSz w:w="12240" w:h="18720"/>
+          <w:pgMar w:top="1440" w:right="1800" w:bottom="1440" w:left="1800" w:header="720" w:footer="720" w:gutter="0"/>
+          <w:pgNumType w:fmt="decimal"/>
+          <w:cols w:space="0" w:num="1"/>
+          <w:rtlGutter w:val="0"/>
+          <w:docGrid w:linePitch="360" w:charSpace="0"/>
+        </w:sectPr>
+      </w:pPr>
+    </w:p>
+    <w:p>
+      <w:pPr>
+        <w:numPr>
+          <w:ilvl w:val="0"/>
+          <w:numId w:val="0"/>
+        </w:numPr>
+        <w:spacing w:after="160" w:line="259" w:lineRule="auto"/>
+        <w:jc w:val="center"/>
+        <w:rPr>
+          <w:rFonts w:hint="default"/>
+          <w:b/>
+          <w:bCs/>
+          <w:lang w:val="en-PH"/>
+        </w:rPr>
+      </w:pPr>
+      <w:r>
+        <w:rPr>
+          <w:rFonts w:hint="default"/>
+          <w:b/>
+          <w:bCs/>
+          <w:lang w:val="en-PH"/>
+        </w:rPr>
+        <w:t>GoProject Entity Relationship Diagram (ERD)</w:t>
+      </w:r>
+    </w:p>
+    <w:p>
+      <w:pPr>
+        <w:numPr>
+          <w:ilvl w:val="0"/>
+          <w:numId w:val="0"/>
+        </w:numPr>
+        <w:spacing w:after="160" w:line="259" w:lineRule="auto"/>
+        <w:jc w:val="center"/>
+        <w:rPr>
+          <w:rFonts w:hint="default"/>
+          <w:b/>
+          <w:bCs/>
+          <w:lang w:val="en-PH"/>
+        </w:rPr>
+      </w:pPr>
+    </w:p>
+    <w:p>
+      <w:pPr>
+        <w:numPr>
+          <w:ilvl w:val="0"/>
+          <w:numId w:val="0"/>
+        </w:numPr>
+        <w:spacing w:after="160" w:line="259" w:lineRule="auto"/>
+        <w:jc w:val="left"/>
+        <w:rPr>
+          <w:rFonts w:hint="default"/>
+          <w:b w:val="0"/>
+          <w:bCs w:val="0"/>
+          <w:lang w:val="en-PH"/>
+        </w:rPr>
+      </w:pPr>
+      <w:bookmarkStart w:id="0" w:name="_GoBack"/>
+      <w:bookmarkEnd w:id="0"/>
+      <w:r>
+        <w:rPr>
+          <w:rFonts w:hint="default"/>
+          <w:b w:val="0"/>
+          <w:bCs w:val="0"/>
+          <w:lang w:val="en-PH"/>
+        </w:rPr>
+        <w:drawing>
+          <wp:anchor distT="0" distB="0" distL="114300" distR="114300" simplePos="0" relativeHeight="251663360" behindDoc="1" locked="0" layoutInCell="1" allowOverlap="1">
+            <wp:simplePos x="0" y="0"/>
+            <wp:positionH relativeFrom="column">
+              <wp:posOffset>-875030</wp:posOffset>
+            </wp:positionH>
+            <wp:positionV relativeFrom="page">
+              <wp:posOffset>1582420</wp:posOffset>
+            </wp:positionV>
+            <wp:extent cx="7270750" cy="7148195"/>
+            <wp:effectExtent l="0" t="0" r="13970" b="14605"/>
+            <wp:wrapThrough wrapText="bothSides">
+              <wp:wrapPolygon>
+                <wp:start x="0" y="0"/>
+                <wp:lineTo x="0" y="21552"/>
+                <wp:lineTo x="21551" y="21552"/>
+                <wp:lineTo x="21551" y="0"/>
+                <wp:lineTo x="0" y="0"/>
+              </wp:wrapPolygon>
+            </wp:wrapThrough>
+            <wp:docPr id="9" name="Picture 9" descr="GoProjectERD"/>
+            <wp:cNvGraphicFramePr>
+              <a:graphicFrameLocks xmlns:a="http://schemas.openxmlformats.org/drawingml/2006/main" noChangeAspect="1"/>
+            </wp:cNvGraphicFramePr>
+            <a:graphic xmlns:a="http://schemas.openxmlformats.org/drawingml/2006/main">
+              <a:graphicData uri="http://schemas.openxmlformats.org/drawingml/2006/picture">
+                <pic:pic xmlns:pic="http://schemas.openxmlformats.org/drawingml/2006/picture">
+                  <pic:nvPicPr>
+                    <pic:cNvPr id="9" name="Picture 9" descr="GoProjectERD"/>
+                    <pic:cNvPicPr>
+                      <a:picLocks noChangeAspect="1"/>
+                    </pic:cNvPicPr>
+                  </pic:nvPicPr>
+                  <pic:blipFill>
+                    <a:blip r:embed="rId10"/>
+                    <a:srcRect r="59949"/>
+                    <a:stretch>
+                      <a:fillRect/>
+                    </a:stretch>
+                  </pic:blipFill>
+                  <pic:spPr>
+                    <a:xfrm>
+                      <a:off x="0" y="0"/>
+                      <a:ext cx="7270750" cy="7148195"/>
+                    </a:xfrm>
+                    <a:prstGeom prst="rect">
+                      <a:avLst/>
+                    </a:prstGeom>
+                  </pic:spPr>
+                </pic:pic>
+              </a:graphicData>
+            </a:graphic>
+          </wp:anchor>
+        </w:drawing>
+      </w:r>
     </w:p>
     <w:sectPr>
       <w:pgSz w:w="12240" w:h="18720"/>
       <w:pgMar w:top="1440" w:right="1800" w:bottom="1440" w:left="1800" w:header="720" w:footer="720" w:gutter="0"/>
-      <w:paperSrc/>
+      <w:pgNumType w:fmt="decimal"/>
       <w:cols w:space="0" w:num="1"/>
       <w:rtlGutter w:val="0"/>
       <w:docGrid w:linePitch="360" w:charSpace="0"/>
@@ -1783,6 +3620,136 @@
 </w:endnotes>
 </file>
 
+<file path=word/footer1.xml><?xml version="1.0" encoding="utf-8"?>
+<w:ftr xmlns:wpc="http://schemas.microsoft.com/office/word/2010/wordprocessingCanvas" xmlns:mc="http://schemas.openxmlformats.org/markup-compatibility/2006" xmlns:o="urn:schemas-microsoft-com:office:office" xmlns:r="http://schemas.openxmlformats.org/officeDocument/2006/relationships" xmlns:m="http://schemas.openxmlformats.org/officeDocument/2006/math" xmlns:v="urn:schemas-microsoft-com:vml" xmlns:wp14="http://schemas.microsoft.com/office/word/2010/wordprocessingDrawing" xmlns:wp="http://schemas.openxmlformats.org/drawingml/2006/wordprocessingDrawing" xmlns:w10="urn:schemas-microsoft-com:office:word" xmlns:w="http://schemas.openxmlformats.org/wordprocessingml/2006/main" xmlns:w14="http://schemas.microsoft.com/office/word/2010/wordml" xmlns:w15="http://schemas.microsoft.com/office/word/2012/wordml" xmlns:wpg="http://schemas.microsoft.com/office/word/2010/wordprocessingGroup" xmlns:wpi="http://schemas.microsoft.com/office/word/2010/wordprocessingInk" xmlns:wne="http://schemas.microsoft.com/office/word/2006/wordml" xmlns:wps="http://schemas.microsoft.com/office/word/2010/wordprocessingShape" xmlns:wpsCustomData="http://www.wps.cn/officeDocument/2013/wpsCustomData" mc:Ignorable="w14 w15 wp14">
+  <w:p>
+    <w:pPr>
+      <w:pStyle w:val="5"/>
+    </w:pPr>
+    <w:r>
+      <w:rPr>
+        <w:sz w:val="18"/>
+      </w:rPr>
+      <mc:AlternateContent>
+        <mc:Choice Requires="wps">
+          <w:drawing>
+            <wp:anchor distT="0" distB="0" distL="114300" distR="114300" simplePos="0" relativeHeight="251659264" behindDoc="0" locked="0" layoutInCell="1" allowOverlap="1">
+              <wp:simplePos x="0" y="0"/>
+              <wp:positionH relativeFrom="margin">
+                <wp:align>right</wp:align>
+              </wp:positionH>
+              <wp:positionV relativeFrom="paragraph">
+                <wp:posOffset>0</wp:posOffset>
+              </wp:positionV>
+              <wp:extent cx="1828800" cy="1828800"/>
+              <wp:effectExtent l="0" t="0" r="0" b="0"/>
+              <wp:wrapNone/>
+              <wp:docPr id="2" name="Text Box 2"/>
+              <wp:cNvGraphicFramePr/>
+              <a:graphic xmlns:a="http://schemas.openxmlformats.org/drawingml/2006/main">
+                <a:graphicData uri="http://schemas.microsoft.com/office/word/2010/wordprocessingShape">
+                  <wps:wsp>
+                    <wps:cNvSpPr txBox="1"/>
+                    <wps:spPr>
+                      <a:xfrm>
+                        <a:off x="0" y="0"/>
+                        <a:ext cx="1828800" cy="1828800"/>
+                      </a:xfrm>
+                      <a:prstGeom prst="rect">
+                        <a:avLst/>
+                      </a:prstGeom>
+                      <a:noFill/>
+                      <a:ln w="6350">
+                        <a:noFill/>
+                      </a:ln>
+                    </wps:spPr>
+                    <wps:style>
+                      <a:lnRef idx="0">
+                        <a:schemeClr val="accent1"/>
+                      </a:lnRef>
+                      <a:fillRef idx="0">
+                        <a:schemeClr val="accent1"/>
+                      </a:fillRef>
+                      <a:effectRef idx="0">
+                        <a:schemeClr val="accent1"/>
+                      </a:effectRef>
+                      <a:fontRef idx="minor">
+                        <a:schemeClr val="dk1"/>
+                      </a:fontRef>
+                    </wps:style>
+                    <wps:txbx>
+                      <w:txbxContent>
+                        <w:p>
+                          <w:pPr>
+                            <w:pStyle w:val="5"/>
+                          </w:pPr>
+                          <w:r>
+                            <w:fldChar w:fldCharType="begin"/>
+                          </w:r>
+                          <w:r>
+                            <w:instrText xml:space="preserve"> PAGE  \* MERGEFORMAT </w:instrText>
+                          </w:r>
+                          <w:r>
+                            <w:fldChar w:fldCharType="separate"/>
+                          </w:r>
+                          <w:r>
+                            <w:t>1</w:t>
+                          </w:r>
+                          <w:r>
+                            <w:fldChar w:fldCharType="end"/>
+                          </w:r>
+                        </w:p>
+                      </w:txbxContent>
+                    </wps:txbx>
+                    <wps:bodyPr rot="0" spcFirstLastPara="0" vertOverflow="overflow" horzOverflow="overflow" vert="horz" wrap="none" lIns="0" tIns="0" rIns="0" bIns="0" numCol="1" spcCol="0" rtlCol="0" fromWordArt="0" anchor="t" anchorCtr="0" forceAA="0" upright="0" compatLnSpc="1">
+                      <a:spAutoFit/>
+                    </wps:bodyPr>
+                  </wps:wsp>
+                </a:graphicData>
+              </a:graphic>
+            </wp:anchor>
+          </w:drawing>
+        </mc:Choice>
+        <mc:Fallback>
+          <w:pict>
+            <v:shape id="_x0000_s1026" o:spid="_x0000_s1026" o:spt="202" type="#_x0000_t202" style="position:absolute;left:0pt;margin-top:0pt;height:144pt;width:144pt;mso-position-horizontal:right;mso-position-horizontal-relative:margin;mso-wrap-style:none;z-index:251659264;mso-width-relative:page;mso-height-relative:page;" filled="f" stroked="f" coordsize="21600,21600" o:gfxdata="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">
+              <v:fill on="f" focussize="0,0"/>
+              <v:stroke on="f" weight="0.5pt"/>
+              <v:imagedata o:title=""/>
+              <o:lock v:ext="edit" aspectratio="f"/>
+              <v:textbox inset="0mm,0mm,0mm,0mm" style="mso-fit-shape-to-text:t;">
+                <w:txbxContent>
+                  <w:p>
+                    <w:pPr>
+                      <w:pStyle w:val="5"/>
+                    </w:pPr>
+                    <w:r>
+                      <w:fldChar w:fldCharType="begin"/>
+                    </w:r>
+                    <w:r>
+                      <w:instrText xml:space="preserve"> PAGE  \* MERGEFORMAT </w:instrText>
+                    </w:r>
+                    <w:r>
+                      <w:fldChar w:fldCharType="separate"/>
+                    </w:r>
+                    <w:r>
+                      <w:t>1</w:t>
+                    </w:r>
+                    <w:r>
+                      <w:fldChar w:fldCharType="end"/>
+                    </w:r>
+                  </w:p>
+                </w:txbxContent>
+              </v:textbox>
+            </v:shape>
+          </w:pict>
+        </mc:Fallback>
+      </mc:AlternateContent>
+    </w:r>
+  </w:p>
+</w:ftr>
+</file>
+
 <file path=word/footnotes.xml><?xml version="1.0" encoding="utf-8"?>
 <w:footnotes xmlns:wpc="http://schemas.microsoft.com/office/word/2010/wordprocessingCanvas" xmlns:mc="http://schemas.openxmlformats.org/markup-compatibility/2006" xmlns:o="urn:schemas-microsoft-com:office:office" xmlns:r="http://schemas.openxmlformats.org/officeDocument/2006/relationships" xmlns:m="http://schemas.openxmlformats.org/officeDocument/2006/math" xmlns:v="urn:schemas-microsoft-com:vml" xmlns:wp14="http://schemas.microsoft.com/office/word/2010/wordprocessingDrawing" xmlns:wp="http://schemas.openxmlformats.org/drawingml/2006/wordprocessingDrawing" xmlns:w="http://schemas.openxmlformats.org/wordprocessingml/2006/main" xmlns:w14="http://schemas.microsoft.com/office/word/2010/wordml" xmlns:w15="http://schemas.microsoft.com/office/word/2012/wordml" xmlns:w10="urn:schemas-microsoft-com:office:word" xmlns:wpg="http://schemas.microsoft.com/office/word/2010/wordprocessingGroup" xmlns:wpi="http://schemas.microsoft.com/office/word/2010/wordprocessingInk" xmlns:wne="http://schemas.microsoft.com/office/word/2006/wordml" xmlns:wps="http://schemas.microsoft.com/office/word/2010/wordprocessingShape" xmlns:wpsCustomData="http://www.wps.cn/officeDocument/2013/wpsCustomData" mc:Ignorable="w14 w15 wp14">
   <w:footnote w:type="separator" w:id="0">
@@ -1811,6 +3778,26 @@
 <file path=word/numbering.xml><?xml version="1.0" encoding="utf-8"?>
 <w:numbering xmlns:wpc="http://schemas.microsoft.com/office/word/2010/wordprocessingCanvas" xmlns:mc="http://schemas.openxmlformats.org/markup-compatibility/2006" xmlns:o="urn:schemas-microsoft-com:office:office" xmlns:r="http://schemas.openxmlformats.org/officeDocument/2006/relationships" xmlns:m="http://schemas.openxmlformats.org/officeDocument/2006/math" xmlns:v="urn:schemas-microsoft-com:vml" xmlns:wp14="http://schemas.microsoft.com/office/word/2010/wordprocessingDrawing" xmlns:wp="http://schemas.openxmlformats.org/drawingml/2006/wordprocessingDrawing" xmlns:w10="urn:schemas-microsoft-com:office:word" xmlns:w="http://schemas.openxmlformats.org/wordprocessingml/2006/main" xmlns:w14="http://schemas.microsoft.com/office/word/2010/wordml" xmlns:wpg="http://schemas.microsoft.com/office/word/2010/wordprocessingGroup" xmlns:wpi="http://schemas.microsoft.com/office/word/2010/wordprocessingInk" xmlns:wne="http://schemas.microsoft.com/office/word/2006/wordml" xmlns:wps="http://schemas.microsoft.com/office/word/2010/wordprocessingShape" xmlns:wpsCustomData="http://www.wps.cn/officeDocument/2013/wpsCustomData" mc:Ignorable="w14 wp14">
   <w:abstractNum w:abstractNumId="0">
+    <w:nsid w:val="AB62BAF8"/>
+    <w:multiLevelType w:val="singleLevel"/>
+    <w:tmpl w:val="AB62BAF8"/>
+    <w:lvl w:ilvl="0" w:tentative="0">
+      <w:start w:val="1"/>
+      <w:numFmt w:val="bullet"/>
+      <w:lvlText w:val=""/>
+      <w:lvlJc w:val="left"/>
+      <w:pPr>
+        <w:tabs>
+          <w:tab w:val="left" w:pos="840"/>
+        </w:tabs>
+        <w:ind w:left="840" w:leftChars="0" w:hanging="420" w:firstLineChars="0"/>
+      </w:pPr>
+      <w:rPr>
+        <w:rFonts w:hint="default" w:ascii="Wingdings" w:hAnsi="Wingdings"/>
+      </w:rPr>
+    </w:lvl>
+  </w:abstractNum>
+  <w:abstractNum w:abstractNumId="1">
     <w:nsid w:val="B1F4D4F6"/>
     <w:multiLevelType w:val="singleLevel"/>
     <w:tmpl w:val="B1F4D4F6"/>
@@ -1830,7 +3817,79 @@
       </w:rPr>
     </w:lvl>
   </w:abstractNum>
-  <w:abstractNum w:abstractNumId="1">
+  <w:abstractNum w:abstractNumId="2">
+    <w:nsid w:val="CB31A5D3"/>
+    <w:multiLevelType w:val="singleLevel"/>
+    <w:tmpl w:val="CB31A5D3"/>
+    <w:lvl w:ilvl="0" w:tentative="0">
+      <w:start w:val="1"/>
+      <w:numFmt w:val="bullet"/>
+      <w:lvlText w:val=""/>
+      <w:lvlJc w:val="left"/>
+      <w:pPr>
+        <w:tabs>
+          <w:tab w:val="left" w:pos="840"/>
+        </w:tabs>
+        <w:ind w:left="840" w:leftChars="0" w:hanging="420" w:firstLineChars="0"/>
+      </w:pPr>
+      <w:rPr>
+        <w:rFonts w:hint="default" w:ascii="Wingdings" w:hAnsi="Wingdings"/>
+      </w:rPr>
+    </w:lvl>
+  </w:abstractNum>
+  <w:abstractNum w:abstractNumId="3">
+    <w:nsid w:val="DAB8FCFB"/>
+    <w:multiLevelType w:val="singleLevel"/>
+    <w:tmpl w:val="DAB8FCFB"/>
+    <w:lvl w:ilvl="0" w:tentative="0">
+      <w:start w:val="1"/>
+      <w:numFmt w:val="bullet"/>
+      <w:lvlText w:val=""/>
+      <w:lvlJc w:val="left"/>
+      <w:pPr>
+        <w:tabs>
+          <w:tab w:val="left" w:pos="840"/>
+        </w:tabs>
+        <w:ind w:left="840" w:leftChars="0" w:hanging="420" w:firstLineChars="0"/>
+      </w:pPr>
+      <w:rPr>
+        <w:rFonts w:hint="default" w:ascii="Wingdings" w:hAnsi="Wingdings"/>
+      </w:rPr>
+    </w:lvl>
+  </w:abstractNum>
+  <w:abstractNum w:abstractNumId="4">
+    <w:nsid w:val="F9C8B16E"/>
+    <w:multiLevelType w:val="singleLevel"/>
+    <w:tmpl w:val="F9C8B16E"/>
+    <w:lvl w:ilvl="0" w:tentative="0">
+      <w:start w:val="1"/>
+      <w:numFmt w:val="decimal"/>
+      <w:suff w:val="space"/>
+      <w:lvlText w:val="%1."/>
+      <w:lvlJc w:val="left"/>
+    </w:lvl>
+  </w:abstractNum>
+  <w:abstractNum w:abstractNumId="5">
+    <w:nsid w:val="FC94A6CC"/>
+    <w:multiLevelType w:val="singleLevel"/>
+    <w:tmpl w:val="FC94A6CC"/>
+    <w:lvl w:ilvl="0" w:tentative="0">
+      <w:start w:val="1"/>
+      <w:numFmt w:val="bullet"/>
+      <w:lvlText w:val=""/>
+      <w:lvlJc w:val="left"/>
+      <w:pPr>
+        <w:tabs>
+          <w:tab w:val="left" w:pos="840"/>
+        </w:tabs>
+        <w:ind w:left="840" w:leftChars="0" w:hanging="420" w:firstLineChars="0"/>
+      </w:pPr>
+      <w:rPr>
+        <w:rFonts w:hint="default" w:ascii="Wingdings" w:hAnsi="Wingdings"/>
+      </w:rPr>
+    </w:lvl>
+  </w:abstractNum>
+  <w:abstractNum w:abstractNumId="6">
     <w:nsid w:val="01C807F2"/>
     <w:multiLevelType w:val="multilevel"/>
     <w:tmpl w:val="01C807F2"/>
@@ -1943,7 +4002,47 @@
       </w:rPr>
     </w:lvl>
   </w:abstractNum>
-  <w:abstractNum w:abstractNumId="2">
+  <w:abstractNum w:abstractNumId="7">
+    <w:nsid w:val="13FF6217"/>
+    <w:multiLevelType w:val="singleLevel"/>
+    <w:tmpl w:val="13FF6217"/>
+    <w:lvl w:ilvl="0" w:tentative="0">
+      <w:start w:val="1"/>
+      <w:numFmt w:val="bullet"/>
+      <w:lvlText w:val=""/>
+      <w:lvlJc w:val="left"/>
+      <w:pPr>
+        <w:tabs>
+          <w:tab w:val="left" w:pos="840"/>
+        </w:tabs>
+        <w:ind w:left="840" w:leftChars="0" w:hanging="420" w:firstLineChars="0"/>
+      </w:pPr>
+      <w:rPr>
+        <w:rFonts w:hint="default" w:ascii="Wingdings" w:hAnsi="Wingdings"/>
+      </w:rPr>
+    </w:lvl>
+  </w:abstractNum>
+  <w:abstractNum w:abstractNumId="8">
+    <w:nsid w:val="1EBF42C8"/>
+    <w:multiLevelType w:val="singleLevel"/>
+    <w:tmpl w:val="1EBF42C8"/>
+    <w:lvl w:ilvl="0" w:tentative="0">
+      <w:start w:val="1"/>
+      <w:numFmt w:val="bullet"/>
+      <w:lvlText w:val=""/>
+      <w:lvlJc w:val="left"/>
+      <w:pPr>
+        <w:tabs>
+          <w:tab w:val="left" w:pos="840"/>
+        </w:tabs>
+        <w:ind w:left="840" w:leftChars="0" w:hanging="420" w:firstLineChars="0"/>
+      </w:pPr>
+      <w:rPr>
+        <w:rFonts w:hint="default" w:ascii="Wingdings" w:hAnsi="Wingdings"/>
+      </w:rPr>
+    </w:lvl>
+  </w:abstractNum>
+  <w:abstractNum w:abstractNumId="9">
     <w:nsid w:val="525C6BBB"/>
     <w:multiLevelType w:val="multilevel"/>
     <w:tmpl w:val="525C6BBB"/>
@@ -2092,7 +4191,7 @@
       </w:rPr>
     </w:lvl>
   </w:abstractNum>
-  <w:abstractNum w:abstractNumId="3">
+  <w:abstractNum w:abstractNumId="10">
     <w:nsid w:val="57AB0E2F"/>
     <w:multiLevelType w:val="multilevel"/>
     <w:tmpl w:val="57AB0E2F"/>
@@ -2205,17 +4304,84 @@
       </w:rPr>
     </w:lvl>
   </w:abstractNum>
+  <w:abstractNum w:abstractNumId="11">
+    <w:nsid w:val="5D91EBD5"/>
+    <w:multiLevelType w:val="singleLevel"/>
+    <w:tmpl w:val="5D91EBD5"/>
+    <w:lvl w:ilvl="0" w:tentative="0">
+      <w:start w:val="1"/>
+      <w:numFmt w:val="bullet"/>
+      <w:lvlText w:val=""/>
+      <w:lvlJc w:val="left"/>
+      <w:pPr>
+        <w:tabs>
+          <w:tab w:val="left" w:pos="840"/>
+        </w:tabs>
+        <w:ind w:left="840" w:leftChars="0" w:hanging="420" w:firstLineChars="0"/>
+      </w:pPr>
+      <w:rPr>
+        <w:rFonts w:hint="default" w:ascii="Wingdings" w:hAnsi="Wingdings"/>
+      </w:rPr>
+    </w:lvl>
+  </w:abstractNum>
+  <w:abstractNum w:abstractNumId="12">
+    <w:nsid w:val="5F66A847"/>
+    <w:multiLevelType w:val="singleLevel"/>
+    <w:tmpl w:val="5F66A847"/>
+    <w:lvl w:ilvl="0" w:tentative="0">
+      <w:start w:val="1"/>
+      <w:numFmt w:val="bullet"/>
+      <w:lvlText w:val=""/>
+      <w:lvlJc w:val="left"/>
+      <w:pPr>
+        <w:tabs>
+          <w:tab w:val="left" w:pos="840"/>
+        </w:tabs>
+        <w:ind w:left="840" w:leftChars="0" w:hanging="420" w:firstLineChars="0"/>
+      </w:pPr>
+      <w:rPr>
+        <w:rFonts w:hint="default" w:ascii="Wingdings" w:hAnsi="Wingdings"/>
+      </w:rPr>
+    </w:lvl>
+  </w:abstractNum>
   <w:num w:numId="1">
+    <w:abstractNumId w:val="1"/>
+  </w:num>
+  <w:num w:numId="2">
+    <w:abstractNumId w:val="10"/>
+  </w:num>
+  <w:num w:numId="3">
+    <w:abstractNumId w:val="6"/>
+  </w:num>
+  <w:num w:numId="4">
+    <w:abstractNumId w:val="9"/>
+  </w:num>
+  <w:num w:numId="5">
+    <w:abstractNumId w:val="4"/>
+  </w:num>
+  <w:num w:numId="6">
+    <w:abstractNumId w:val="11"/>
+  </w:num>
+  <w:num w:numId="7">
+    <w:abstractNumId w:val="5"/>
+  </w:num>
+  <w:num w:numId="8">
+    <w:abstractNumId w:val="3"/>
+  </w:num>
+  <w:num w:numId="9">
+    <w:abstractNumId w:val="12"/>
+  </w:num>
+  <w:num w:numId="10">
+    <w:abstractNumId w:val="8"/>
+  </w:num>
+  <w:num w:numId="11">
     <w:abstractNumId w:val="0"/>
   </w:num>
-  <w:num w:numId="2">
-    <w:abstractNumId w:val="3"/>
+  <w:num w:numId="12">
+    <w:abstractNumId w:val="2"/>
   </w:num>
-  <w:num w:numId="3">
-    <w:abstractNumId w:val="1"/>
-  </w:num>
-  <w:num w:numId="4">
-    <w:abstractNumId w:val="2"/>
+  <w:num w:numId="13">
+    <w:abstractNumId w:val="7"/>
   </w:num>
 </w:numbering>
 </file>
@@ -2531,7 +4697,40 @@
       </w:tblCellMar>
     </w:tblPr>
   </w:style>
-  <w:style w:type="table" w:styleId="5">
+  <w:style w:type="paragraph" w:styleId="5">
+    <w:name w:val="footer"/>
+    <w:basedOn w:val="1"/>
+    <w:uiPriority w:val="0"/>
+    <w:pPr>
+      <w:tabs>
+        <w:tab w:val="center" w:pos="4153"/>
+        <w:tab w:val="right" w:pos="8306"/>
+      </w:tabs>
+      <w:snapToGrid w:val="0"/>
+      <w:jc w:val="left"/>
+    </w:pPr>
+    <w:rPr>
+      <w:sz w:val="18"/>
+      <w:szCs w:val="18"/>
+    </w:rPr>
+  </w:style>
+  <w:style w:type="paragraph" w:styleId="6">
+    <w:name w:val="header"/>
+    <w:basedOn w:val="1"/>
+    <w:uiPriority w:val="0"/>
+    <w:pPr>
+      <w:tabs>
+        <w:tab w:val="center" w:pos="4153"/>
+        <w:tab w:val="right" w:pos="8306"/>
+      </w:tabs>
+      <w:snapToGrid w:val="0"/>
+    </w:pPr>
+    <w:rPr>
+      <w:sz w:val="18"/>
+      <w:szCs w:val="18"/>
+    </w:rPr>
+  </w:style>
+  <w:style w:type="table" w:styleId="7">
     <w:name w:val="Table Grid"/>
     <w:basedOn w:val="4"/>
     <w:qFormat/>
@@ -2550,7 +4749,7 @@
       </w:tblBorders>
     </w:tblPr>
   </w:style>
-  <w:style w:type="paragraph" w:styleId="6">
+  <w:style w:type="paragraph" w:styleId="8">
     <w:name w:val="List Paragraph"/>
     <w:basedOn w:val="1"/>
     <w:qFormat/>
@@ -2816,4 +5015,27 @@
   </a:themeElements>
   <a:objectDefaults/>
 </a:theme>
+</file>
+
+<file path=customXml/item1.xml><?xml version="1.0" encoding="utf-8"?>
+<s:customData xmlns="http://www.wps.cn/officeDocument/2013/wpsCustomData" xmlns:s="http://www.wps.cn/officeDocument/2013/wpsCustomData">
+  <customSectProps>
+    <customSectPr/>
+    <customSectPr/>
+    <customSectPr/>
+    <customSectPr/>
+    <customSectPr/>
+  </customSectProps>
+  <customShpExts>
+    <customShpInfo spid="_x0000_s1026" textRotate="1"/>
+  </customShpExts>
+</s:customData>
+</file>
+
+<file path=customXml/itemProps1.xml><?xml version="1.0" encoding="utf-8"?>
+<ds:datastoreItem xmlns:ds="http://schemas.openxmlformats.org/officeDocument/2006/customXml" ds:itemID="{B1977F7D-205B-4081-913C-38D41E755F92}">
+  <ds:schemaRefs>
+    <ds:schemaRef ds:uri="http://www.wps.cn/officeDocument/2013/wpsCustomData"/>
+  </ds:schemaRefs>
+</ds:datastoreItem>
 </file>
</xml_diff>

<commit_message>
Update GoProject Documentation (PDF + DOCX) (#1)
* Latest GoProject Documentation

* Updated GoProject Documentation includes Use Case Diagram, DFD, and ERD
</commit_message>
<xml_diff>
--- a/docs/GoProject.docx
+++ b/docs/GoProject.docx
@@ -39,7 +39,7 @@
                     <pic:cNvPicPr preferRelativeResize="0"/>
                   </pic:nvPicPr>
                   <pic:blipFill>
-                    <a:blip r:embed="rId6"/>
+                    <a:blip r:embed="rId7"/>
                     <a:srcRect/>
                     <a:stretch>
                       <a:fillRect/>
@@ -83,7 +83,7 @@
                     <pic:cNvPicPr preferRelativeResize="0"/>
                   </pic:nvPicPr>
                   <pic:blipFill>
-                    <a:blip r:embed="rId7"/>
+                    <a:blip r:embed="rId8"/>
                     <a:srcRect/>
                     <a:stretch>
                       <a:fillRect/>
@@ -654,7 +654,7 @@
         <w:sectPr>
           <w:pgSz w:w="12240" w:h="18720"/>
           <w:pgMar w:top="1440" w:right="1440" w:bottom="1440" w:left="1440" w:header="706" w:footer="706" w:gutter="0"/>
-          <w:pgNumType w:start="1"/>
+          <w:pgNumType w:fmt="decimal" w:start="1"/>
           <w:cols w:space="720" w:num="1"/>
         </w:sectPr>
       </w:pPr>
@@ -917,6 +917,7 @@
     <w:p>
       <w:pPr>
         <w:numPr>
+          <w:ilvl w:val="0"/>
           <w:numId w:val="0"/>
         </w:numPr>
         <w:ind w:left="420" w:leftChars="0"/>
@@ -1134,12 +1135,10 @@
         </w:rPr>
         <w:t>to use:</w:t>
       </w:r>
-      <w:bookmarkStart w:id="0" w:name="_GoBack"/>
-      <w:bookmarkEnd w:id="0"/>
     </w:p>
     <w:tbl>
       <w:tblPr>
-        <w:tblStyle w:val="5"/>
+        <w:tblStyle w:val="7"/>
         <w:tblW w:w="9466" w:type="dxa"/>
         <w:tblInd w:w="0" w:type="dxa"/>
         <w:tblBorders>
@@ -1363,7 +1362,7 @@
           </w:tcPr>
           <w:p>
             <w:pPr>
-              <w:pStyle w:val="6"/>
+              <w:pStyle w:val="8"/>
               <w:spacing w:after="0" w:line="240" w:lineRule="auto"/>
               <w:rPr>
                 <w:rFonts w:hint="default" w:ascii="Calibri" w:hAnsi="Calibri" w:cs="Calibri"/>
@@ -1373,7 +1372,7 @@
           </w:p>
           <w:p>
             <w:pPr>
-              <w:pStyle w:val="6"/>
+              <w:pStyle w:val="8"/>
               <w:numPr>
                 <w:ilvl w:val="0"/>
                 <w:numId w:val="2"/>
@@ -1399,7 +1398,7 @@
           </w:tcPr>
           <w:p>
             <w:pPr>
-              <w:pStyle w:val="6"/>
+              <w:pStyle w:val="8"/>
               <w:spacing w:after="0" w:line="240" w:lineRule="auto"/>
               <w:rPr>
                 <w:rFonts w:hint="default" w:ascii="Calibri" w:hAnsi="Calibri" w:cs="Calibri"/>
@@ -1409,7 +1408,7 @@
           </w:p>
           <w:p>
             <w:pPr>
-              <w:pStyle w:val="6"/>
+              <w:pStyle w:val="8"/>
               <w:numPr>
                 <w:ilvl w:val="0"/>
                 <w:numId w:val="3"/>
@@ -1430,7 +1429,7 @@
           </w:p>
           <w:p>
             <w:pPr>
-              <w:pStyle w:val="6"/>
+              <w:pStyle w:val="8"/>
               <w:spacing w:after="0" w:line="240" w:lineRule="auto"/>
               <w:rPr>
                 <w:rFonts w:hint="default" w:ascii="Calibri" w:hAnsi="Calibri" w:cs="Calibri"/>
@@ -1440,7 +1439,7 @@
           </w:p>
           <w:p>
             <w:pPr>
-              <w:pStyle w:val="6"/>
+              <w:pStyle w:val="8"/>
               <w:numPr>
                 <w:ilvl w:val="0"/>
                 <w:numId w:val="3"/>
@@ -1463,7 +1462,7 @@
           </w:p>
           <w:p>
             <w:pPr>
-              <w:pStyle w:val="6"/>
+              <w:pStyle w:val="8"/>
               <w:spacing w:after="0" w:line="240" w:lineRule="auto"/>
               <w:rPr>
                 <w:rFonts w:hint="default" w:ascii="Calibri" w:hAnsi="Calibri" w:cs="Calibri"/>
@@ -1491,7 +1490,7 @@
           </w:p>
           <w:p>
             <w:pPr>
-              <w:pStyle w:val="6"/>
+              <w:pStyle w:val="8"/>
               <w:numPr>
                 <w:ilvl w:val="0"/>
                 <w:numId w:val="3"/>
@@ -1512,7 +1511,7 @@
           </w:p>
           <w:p>
             <w:pPr>
-              <w:pStyle w:val="6"/>
+              <w:pStyle w:val="8"/>
               <w:spacing w:after="0" w:line="240" w:lineRule="auto"/>
               <w:rPr>
                 <w:rFonts w:hint="default" w:ascii="Calibri" w:hAnsi="Calibri" w:cs="Calibri"/>
@@ -1522,7 +1521,7 @@
           </w:p>
           <w:p>
             <w:pPr>
-              <w:pStyle w:val="6"/>
+              <w:pStyle w:val="8"/>
               <w:numPr>
                 <w:ilvl w:val="0"/>
                 <w:numId w:val="3"/>
@@ -1556,7 +1555,7 @@
           </w:p>
           <w:p>
             <w:pPr>
-              <w:pStyle w:val="6"/>
+              <w:pStyle w:val="8"/>
               <w:numPr>
                 <w:ilvl w:val="0"/>
                 <w:numId w:val="3"/>
@@ -1577,7 +1576,7 @@
           </w:p>
           <w:p>
             <w:pPr>
-              <w:pStyle w:val="6"/>
+              <w:pStyle w:val="8"/>
               <w:spacing w:after="0" w:line="240" w:lineRule="auto"/>
               <w:rPr>
                 <w:rFonts w:hint="default" w:ascii="Calibri" w:hAnsi="Calibri" w:cs="Calibri"/>
@@ -1587,7 +1586,7 @@
           </w:p>
           <w:p>
             <w:pPr>
-              <w:pStyle w:val="6"/>
+              <w:pStyle w:val="8"/>
               <w:spacing w:after="0" w:line="240" w:lineRule="auto"/>
               <w:rPr>
                 <w:rFonts w:hint="default" w:ascii="Calibri" w:hAnsi="Calibri" w:cs="Calibri"/>
@@ -1744,12 +1743,1850 @@
     <w:p>
       <w:pPr>
         <w:jc w:val="both"/>
-      </w:pPr>
+        <w:sectPr>
+          <w:footerReference r:id="rId5" w:type="default"/>
+          <w:pgSz w:w="12240" w:h="18720"/>
+          <w:pgMar w:top="1440" w:right="1800" w:bottom="1440" w:left="1800" w:header="720" w:footer="720" w:gutter="0"/>
+          <w:pgNumType w:fmt="decimal" w:start="1"/>
+          <w:cols w:space="0" w:num="1"/>
+          <w:rtlGutter w:val="0"/>
+          <w:docGrid w:linePitch="360" w:charSpace="0"/>
+        </w:sectPr>
+      </w:pPr>
+    </w:p>
+    <w:p>
+      <w:pPr>
+        <w:jc w:val="both"/>
+        <w:rPr>
+          <w:rFonts w:hint="default"/>
+          <w:b/>
+          <w:bCs/>
+          <w:lang w:val="en-PH"/>
+        </w:rPr>
+      </w:pPr>
+      <w:r>
+        <w:rPr>
+          <w:rFonts w:hint="default"/>
+          <w:b/>
+          <w:bCs/>
+          <w:lang w:val="en-PH"/>
+        </w:rPr>
+        <w:t>GoProject 8 Practical Modules</w:t>
+      </w:r>
+    </w:p>
+    <w:p>
+      <w:pPr>
+        <w:jc w:val="both"/>
+        <w:rPr>
+          <w:rFonts w:hint="default"/>
+          <w:b/>
+          <w:bCs/>
+          <w:lang w:val="en-PH"/>
+        </w:rPr>
+      </w:pPr>
+    </w:p>
+    <w:p>
+      <w:pPr>
+        <w:numPr>
+          <w:ilvl w:val="0"/>
+          <w:numId w:val="5"/>
+        </w:numPr>
+        <w:jc w:val="both"/>
+        <w:rPr>
+          <w:rFonts w:hint="default"/>
+          <w:b/>
+          <w:bCs/>
+          <w:lang w:val="en-PH"/>
+        </w:rPr>
+      </w:pPr>
+      <w:r>
+        <w:rPr>
+          <w:rFonts w:hint="default"/>
+          <w:b/>
+          <w:bCs/>
+          <w:lang w:val="en-PH"/>
+        </w:rPr>
+        <w:t>User Management Module</w:t>
+      </w:r>
+    </w:p>
+    <w:p>
+      <w:pPr>
+        <w:jc w:val="both"/>
+        <w:rPr>
+          <w:rFonts w:hint="default"/>
+          <w:b w:val="0"/>
+          <w:bCs w:val="0"/>
+          <w:lang w:val="en-PH"/>
+        </w:rPr>
+      </w:pPr>
+      <w:r>
+        <w:rPr>
+          <w:rFonts w:hint="default"/>
+          <w:b w:val="0"/>
+          <w:bCs w:val="0"/>
+          <w:lang w:val="en-PH"/>
+        </w:rPr>
+        <w:t>- Handles user login, user profile and registration.</w:t>
+      </w:r>
+    </w:p>
+    <w:p>
+      <w:pPr>
+        <w:numPr>
+          <w:ilvl w:val="0"/>
+          <w:numId w:val="6"/>
+        </w:numPr>
+        <w:ind w:left="840" w:leftChars="0" w:hanging="420" w:firstLineChars="0"/>
+        <w:jc w:val="both"/>
+        <w:rPr>
+          <w:rFonts w:hint="default"/>
+          <w:b w:val="0"/>
+          <w:bCs w:val="0"/>
+          <w:lang w:val="en-PH"/>
+        </w:rPr>
+      </w:pPr>
+      <w:r>
+        <w:rPr>
+          <w:rFonts w:hint="default"/>
+          <w:b w:val="0"/>
+          <w:bCs w:val="0"/>
+          <w:lang w:val="en-PH"/>
+        </w:rPr>
+        <w:t>User registration &amp; authentication</w:t>
+      </w:r>
+    </w:p>
+    <w:p>
+      <w:pPr>
+        <w:numPr>
+          <w:ilvl w:val="0"/>
+          <w:numId w:val="6"/>
+        </w:numPr>
+        <w:ind w:left="840" w:leftChars="0" w:hanging="420" w:firstLineChars="0"/>
+        <w:jc w:val="both"/>
+        <w:rPr>
+          <w:rFonts w:hint="default"/>
+          <w:b w:val="0"/>
+          <w:bCs w:val="0"/>
+          <w:lang w:val="en-PH"/>
+        </w:rPr>
+      </w:pPr>
+      <w:r>
+        <w:rPr>
+          <w:rFonts w:hint="default"/>
+          <w:b w:val="0"/>
+          <w:bCs w:val="0"/>
+          <w:lang w:val="en-PH"/>
+        </w:rPr>
+        <w:t>Role management (Student / Teacher)</w:t>
+      </w:r>
+    </w:p>
+    <w:p>
+      <w:pPr>
+        <w:numPr>
+          <w:ilvl w:val="0"/>
+          <w:numId w:val="6"/>
+        </w:numPr>
+        <w:ind w:left="840" w:leftChars="0" w:hanging="420" w:firstLineChars="0"/>
+        <w:jc w:val="both"/>
+        <w:rPr>
+          <w:rFonts w:hint="default"/>
+          <w:b w:val="0"/>
+          <w:bCs w:val="0"/>
+          <w:lang w:val="en-PH"/>
+        </w:rPr>
+      </w:pPr>
+      <w:r>
+        <w:rPr>
+          <w:rFonts w:hint="default"/>
+          <w:b w:val="0"/>
+          <w:bCs w:val="0"/>
+          <w:lang w:val="en-PH"/>
+        </w:rPr>
+        <w:t>Profile editing (name, email, course, etc.)</w:t>
+      </w:r>
+    </w:p>
+    <w:p>
+      <w:pPr>
+        <w:numPr>
+          <w:ilvl w:val="0"/>
+          <w:numId w:val="6"/>
+        </w:numPr>
+        <w:ind w:left="840" w:leftChars="0" w:hanging="420" w:firstLineChars="0"/>
+        <w:jc w:val="both"/>
+        <w:rPr>
+          <w:rFonts w:hint="default"/>
+          <w:b w:val="0"/>
+          <w:bCs w:val="0"/>
+          <w:lang w:val="en-PH"/>
+        </w:rPr>
+      </w:pPr>
+      <w:r>
+        <w:rPr>
+          <w:rFonts w:hint="default"/>
+          <w:b w:val="0"/>
+          <w:bCs w:val="0"/>
+          <w:lang w:val="en-PH"/>
+        </w:rPr>
+        <w:t>Password reset / Email verification</w:t>
+      </w:r>
+    </w:p>
+    <w:p>
+      <w:pPr>
+        <w:numPr>
+          <w:ilvl w:val="0"/>
+          <w:numId w:val="0"/>
+        </w:numPr>
+        <w:spacing w:after="160" w:line="259" w:lineRule="auto"/>
+        <w:ind w:leftChars="0"/>
+        <w:jc w:val="both"/>
+        <w:rPr>
+          <w:rFonts w:hint="default"/>
+          <w:b w:val="0"/>
+          <w:bCs w:val="0"/>
+          <w:lang w:val="en-PH"/>
+        </w:rPr>
+      </w:pPr>
+    </w:p>
+    <w:p>
+      <w:pPr>
+        <w:numPr>
+          <w:ilvl w:val="0"/>
+          <w:numId w:val="5"/>
+        </w:numPr>
+        <w:spacing w:after="160" w:line="259" w:lineRule="auto"/>
+        <w:ind w:left="0" w:leftChars="0" w:firstLine="0" w:firstLineChars="0"/>
+        <w:jc w:val="both"/>
+        <w:rPr>
+          <w:rFonts w:hint="default"/>
+          <w:b/>
+          <w:bCs/>
+          <w:lang w:val="en-PH"/>
+        </w:rPr>
+      </w:pPr>
+      <w:r>
+        <w:rPr>
+          <w:rFonts w:hint="default"/>
+          <w:b/>
+          <w:bCs/>
+          <w:lang w:val="en-PH"/>
+        </w:rPr>
+        <w:t>Project Management Module</w:t>
+      </w:r>
+    </w:p>
+    <w:p>
+      <w:pPr>
+        <w:numPr>
+          <w:ilvl w:val="0"/>
+          <w:numId w:val="0"/>
+        </w:numPr>
+        <w:spacing w:after="160" w:line="259" w:lineRule="auto"/>
+        <w:jc w:val="both"/>
+        <w:rPr>
+          <w:rFonts w:hint="default"/>
+          <w:b w:val="0"/>
+          <w:bCs w:val="0"/>
+          <w:lang w:val="en-PH"/>
+        </w:rPr>
+      </w:pPr>
+      <w:r>
+        <w:rPr>
+          <w:rFonts w:hint="default"/>
+          <w:b w:val="0"/>
+          <w:bCs w:val="0"/>
+          <w:lang w:val="en-PH"/>
+        </w:rPr>
+        <w:t>- Core module where users create and manage projects.User registration &amp; authentication.</w:t>
+      </w:r>
+    </w:p>
+    <w:p>
+      <w:pPr>
+        <w:numPr>
+          <w:ilvl w:val="0"/>
+          <w:numId w:val="7"/>
+        </w:numPr>
+        <w:spacing w:after="160" w:line="259" w:lineRule="auto"/>
+        <w:ind w:left="840" w:leftChars="0" w:hanging="420" w:firstLineChars="0"/>
+        <w:jc w:val="both"/>
+        <w:rPr>
+          <w:rFonts w:hint="default"/>
+          <w:b w:val="0"/>
+          <w:bCs w:val="0"/>
+          <w:lang w:val="en-PH"/>
+        </w:rPr>
+      </w:pPr>
+      <w:r>
+        <w:rPr>
+          <w:rFonts w:hint="default"/>
+          <w:b w:val="0"/>
+          <w:bCs w:val="0"/>
+          <w:lang w:val="en-PH"/>
+        </w:rPr>
+        <w:t>Create, edit, and delete projects</w:t>
+      </w:r>
+    </w:p>
+    <w:p>
+      <w:pPr>
+        <w:numPr>
+          <w:ilvl w:val="0"/>
+          <w:numId w:val="7"/>
+        </w:numPr>
+        <w:spacing w:after="160" w:line="259" w:lineRule="auto"/>
+        <w:ind w:left="840" w:leftChars="0" w:hanging="420" w:firstLineChars="0"/>
+        <w:jc w:val="both"/>
+        <w:rPr>
+          <w:rFonts w:hint="default"/>
+          <w:b w:val="0"/>
+          <w:bCs w:val="0"/>
+          <w:lang w:val="en-PH"/>
+        </w:rPr>
+      </w:pPr>
+      <w:r>
+        <w:rPr>
+          <w:rFonts w:hint="default"/>
+          <w:b w:val="0"/>
+          <w:bCs w:val="0"/>
+          <w:lang w:val="en-PH"/>
+        </w:rPr>
+        <w:t>Add project descriptions, start/end dates, and objectives</w:t>
+      </w:r>
+    </w:p>
+    <w:p>
+      <w:pPr>
+        <w:numPr>
+          <w:ilvl w:val="0"/>
+          <w:numId w:val="7"/>
+        </w:numPr>
+        <w:spacing w:after="160" w:line="259" w:lineRule="auto"/>
+        <w:ind w:left="840" w:leftChars="0" w:hanging="420" w:firstLineChars="0"/>
+        <w:jc w:val="both"/>
+        <w:rPr>
+          <w:rFonts w:hint="default"/>
+          <w:b w:val="0"/>
+          <w:bCs w:val="0"/>
+          <w:lang w:val="en-PH"/>
+        </w:rPr>
+      </w:pPr>
+      <w:r>
+        <w:rPr>
+          <w:rFonts w:hint="default"/>
+          <w:b w:val="0"/>
+          <w:bCs w:val="0"/>
+          <w:lang w:val="en-PH"/>
+        </w:rPr>
+        <w:t>Assign team members (for collaborative projects)</w:t>
+      </w:r>
+    </w:p>
+    <w:p>
+      <w:pPr>
+        <w:numPr>
+          <w:ilvl w:val="0"/>
+          <w:numId w:val="7"/>
+        </w:numPr>
+        <w:spacing w:after="160" w:line="259" w:lineRule="auto"/>
+        <w:ind w:left="840" w:leftChars="0" w:hanging="420" w:firstLineChars="0"/>
+        <w:jc w:val="both"/>
+        <w:rPr>
+          <w:rFonts w:hint="default"/>
+          <w:b w:val="0"/>
+          <w:bCs w:val="0"/>
+          <w:lang w:val="en-PH"/>
+        </w:rPr>
+      </w:pPr>
+      <w:r>
+        <w:rPr>
+          <w:rFonts w:hint="default"/>
+          <w:b w:val="0"/>
+          <w:bCs w:val="0"/>
+          <w:lang w:val="en-PH"/>
+        </w:rPr>
+        <w:t>Mark project status (e.g., Not Started, In Progress, Completed)</w:t>
+      </w:r>
+    </w:p>
+    <w:p>
+      <w:pPr>
+        <w:numPr>
+          <w:ilvl w:val="0"/>
+          <w:numId w:val="0"/>
+        </w:numPr>
+        <w:spacing w:after="160" w:line="259" w:lineRule="auto"/>
+        <w:jc w:val="both"/>
+        <w:rPr>
+          <w:rFonts w:hint="default"/>
+          <w:b w:val="0"/>
+          <w:bCs w:val="0"/>
+          <w:lang w:val="en-PH"/>
+        </w:rPr>
+      </w:pPr>
+    </w:p>
+    <w:p>
+      <w:pPr>
+        <w:numPr>
+          <w:ilvl w:val="0"/>
+          <w:numId w:val="5"/>
+        </w:numPr>
+        <w:spacing w:after="160" w:line="259" w:lineRule="auto"/>
+        <w:ind w:left="0" w:leftChars="0" w:firstLine="0" w:firstLineChars="0"/>
+        <w:jc w:val="both"/>
+        <w:rPr>
+          <w:rFonts w:hint="default"/>
+          <w:b/>
+          <w:bCs/>
+          <w:lang w:val="en-PH"/>
+        </w:rPr>
+      </w:pPr>
+      <w:r>
+        <w:rPr>
+          <w:rFonts w:hint="default"/>
+          <w:b/>
+          <w:bCs/>
+          <w:lang w:val="en-PH"/>
+        </w:rPr>
+        <w:t>Task Management Module</w:t>
+      </w:r>
+    </w:p>
+    <w:p>
+      <w:pPr>
+        <w:numPr>
+          <w:ilvl w:val="0"/>
+          <w:numId w:val="0"/>
+        </w:numPr>
+        <w:spacing w:after="160" w:line="259" w:lineRule="auto"/>
+        <w:ind w:leftChars="0"/>
+        <w:jc w:val="both"/>
+        <w:rPr>
+          <w:rFonts w:hint="default"/>
+          <w:b w:val="0"/>
+          <w:bCs w:val="0"/>
+          <w:lang w:val="en-PH"/>
+        </w:rPr>
+      </w:pPr>
+      <w:r>
+        <w:rPr>
+          <w:rFonts w:hint="default"/>
+          <w:b w:val="0"/>
+          <w:bCs w:val="0"/>
+          <w:lang w:val="en-PH"/>
+        </w:rPr>
+        <w:t>- Lets users break a project into smaller, trackable tasks.</w:t>
+      </w:r>
+    </w:p>
+    <w:p>
+      <w:pPr>
+        <w:numPr>
+          <w:ilvl w:val="0"/>
+          <w:numId w:val="8"/>
+        </w:numPr>
+        <w:spacing w:after="160" w:line="259" w:lineRule="auto"/>
+        <w:ind w:left="840" w:leftChars="0" w:hanging="420" w:firstLineChars="0"/>
+        <w:jc w:val="both"/>
+        <w:rPr>
+          <w:rFonts w:hint="default"/>
+          <w:b w:val="0"/>
+          <w:bCs w:val="0"/>
+          <w:lang w:val="en-PH"/>
+        </w:rPr>
+      </w:pPr>
+      <w:r>
+        <w:rPr>
+          <w:rFonts w:hint="default"/>
+          <w:b w:val="0"/>
+          <w:bCs w:val="0"/>
+          <w:lang w:val="en-PH"/>
+        </w:rPr>
+        <w:t>Add, edit, and delete tasks</w:t>
+      </w:r>
+    </w:p>
+    <w:p>
+      <w:pPr>
+        <w:numPr>
+          <w:ilvl w:val="0"/>
+          <w:numId w:val="8"/>
+        </w:numPr>
+        <w:spacing w:after="160" w:line="259" w:lineRule="auto"/>
+        <w:ind w:left="840" w:leftChars="0" w:hanging="420" w:firstLineChars="0"/>
+        <w:jc w:val="both"/>
+        <w:rPr>
+          <w:rFonts w:hint="default"/>
+          <w:b w:val="0"/>
+          <w:bCs w:val="0"/>
+          <w:lang w:val="en-PH"/>
+        </w:rPr>
+      </w:pPr>
+      <w:r>
+        <w:rPr>
+          <w:rFonts w:hint="default"/>
+          <w:b w:val="0"/>
+          <w:bCs w:val="0"/>
+          <w:lang w:val="en-PH"/>
+        </w:rPr>
+        <w:t>Set deadlines and priorities (High, Medium, Low)</w:t>
+      </w:r>
+    </w:p>
+    <w:p>
+      <w:pPr>
+        <w:numPr>
+          <w:ilvl w:val="0"/>
+          <w:numId w:val="8"/>
+        </w:numPr>
+        <w:spacing w:after="160" w:line="259" w:lineRule="auto"/>
+        <w:ind w:left="840" w:leftChars="0" w:hanging="420" w:firstLineChars="0"/>
+        <w:jc w:val="both"/>
+        <w:rPr>
+          <w:rFonts w:hint="default"/>
+          <w:b w:val="0"/>
+          <w:bCs w:val="0"/>
+          <w:lang w:val="en-PH"/>
+        </w:rPr>
+      </w:pPr>
+      <w:r>
+        <w:rPr>
+          <w:rFonts w:hint="default"/>
+          <w:b w:val="0"/>
+          <w:bCs w:val="0"/>
+          <w:lang w:val="en-PH"/>
+        </w:rPr>
+        <w:t>Mark tasks as completed</w:t>
+      </w:r>
+    </w:p>
+    <w:p>
+      <w:pPr>
+        <w:numPr>
+          <w:ilvl w:val="0"/>
+          <w:numId w:val="8"/>
+        </w:numPr>
+        <w:spacing w:after="160" w:line="259" w:lineRule="auto"/>
+        <w:ind w:left="840" w:leftChars="0" w:hanging="420" w:firstLineChars="0"/>
+        <w:jc w:val="both"/>
+        <w:rPr>
+          <w:rFonts w:hint="default"/>
+          <w:b w:val="0"/>
+          <w:bCs w:val="0"/>
+          <w:lang w:val="en-PH"/>
+        </w:rPr>
+      </w:pPr>
+      <w:r>
+        <w:rPr>
+          <w:rFonts w:hint="default"/>
+          <w:b w:val="0"/>
+          <w:bCs w:val="0"/>
+          <w:lang w:val="en-PH"/>
+        </w:rPr>
+        <w:t>Assign tasks to specific team members</w:t>
+      </w:r>
+    </w:p>
+    <w:p>
+      <w:pPr>
+        <w:numPr>
+          <w:ilvl w:val="0"/>
+          <w:numId w:val="0"/>
+        </w:numPr>
+        <w:spacing w:after="160" w:line="259" w:lineRule="auto"/>
+        <w:jc w:val="both"/>
+        <w:rPr>
+          <w:rFonts w:hint="default"/>
+          <w:b w:val="0"/>
+          <w:bCs w:val="0"/>
+          <w:lang w:val="en-PH"/>
+        </w:rPr>
+      </w:pPr>
+    </w:p>
+    <w:p>
+      <w:pPr>
+        <w:numPr>
+          <w:ilvl w:val="0"/>
+          <w:numId w:val="5"/>
+        </w:numPr>
+        <w:spacing w:after="160" w:line="259" w:lineRule="auto"/>
+        <w:ind w:left="0" w:leftChars="0" w:firstLine="0" w:firstLineChars="0"/>
+        <w:jc w:val="both"/>
+        <w:rPr>
+          <w:rFonts w:hint="default"/>
+          <w:b/>
+          <w:bCs/>
+          <w:lang w:val="en-PH"/>
+        </w:rPr>
+      </w:pPr>
+      <w:r>
+        <w:rPr>
+          <w:rFonts w:hint="default"/>
+          <w:b/>
+          <w:bCs/>
+          <w:lang w:val="en-PH"/>
+        </w:rPr>
+        <w:t>Expense Tracking Module</w:t>
+      </w:r>
+    </w:p>
+    <w:p>
+      <w:pPr>
+        <w:numPr>
+          <w:ilvl w:val="0"/>
+          <w:numId w:val="0"/>
+        </w:numPr>
+        <w:spacing w:after="160" w:line="259" w:lineRule="auto"/>
+        <w:jc w:val="both"/>
+        <w:rPr>
+          <w:rFonts w:hint="default"/>
+          <w:b w:val="0"/>
+          <w:bCs w:val="0"/>
+          <w:lang w:val="en-PH"/>
+        </w:rPr>
+      </w:pPr>
+      <w:r>
+        <w:rPr>
+          <w:rFonts w:hint="default"/>
+          <w:b w:val="0"/>
+          <w:bCs w:val="0"/>
+          <w:lang w:val="en-PH"/>
+        </w:rPr>
+        <w:t>- Tracks project-related expenses and helps manage budgets.</w:t>
+      </w:r>
+    </w:p>
+    <w:p>
+      <w:pPr>
+        <w:numPr>
+          <w:ilvl w:val="0"/>
+          <w:numId w:val="9"/>
+        </w:numPr>
+        <w:spacing w:after="160" w:line="259" w:lineRule="auto"/>
+        <w:ind w:left="840" w:leftChars="0" w:hanging="420" w:firstLineChars="0"/>
+        <w:jc w:val="both"/>
+        <w:rPr>
+          <w:rFonts w:hint="default"/>
+          <w:b w:val="0"/>
+          <w:bCs w:val="0"/>
+          <w:lang w:val="en-PH"/>
+        </w:rPr>
+      </w:pPr>
+      <w:r>
+        <w:rPr>
+          <w:rFonts w:hint="default"/>
+          <w:b w:val="0"/>
+          <w:bCs w:val="0"/>
+          <w:lang w:val="en-PH"/>
+        </w:rPr>
+        <w:t>Add and categorize expenses (materials, printing, transport, etc.)</w:t>
+      </w:r>
+    </w:p>
+    <w:p>
+      <w:pPr>
+        <w:numPr>
+          <w:ilvl w:val="0"/>
+          <w:numId w:val="9"/>
+        </w:numPr>
+        <w:spacing w:after="160" w:line="259" w:lineRule="auto"/>
+        <w:ind w:left="840" w:leftChars="0" w:hanging="420" w:firstLineChars="0"/>
+        <w:jc w:val="both"/>
+        <w:rPr>
+          <w:rFonts w:hint="default"/>
+          <w:b w:val="0"/>
+          <w:bCs w:val="0"/>
+          <w:lang w:val="en-PH"/>
+        </w:rPr>
+      </w:pPr>
+      <w:r>
+        <w:rPr>
+          <w:rFonts w:hint="default"/>
+          <w:b w:val="0"/>
+          <w:bCs w:val="0"/>
+          <w:lang w:val="en-PH"/>
+        </w:rPr>
+        <w:t>Show total expenses per project</w:t>
+      </w:r>
+    </w:p>
+    <w:p>
+      <w:pPr>
+        <w:numPr>
+          <w:ilvl w:val="0"/>
+          <w:numId w:val="9"/>
+        </w:numPr>
+        <w:spacing w:after="160" w:line="259" w:lineRule="auto"/>
+        <w:ind w:left="840" w:leftChars="0" w:hanging="420" w:firstLineChars="0"/>
+        <w:jc w:val="both"/>
+        <w:rPr>
+          <w:rFonts w:hint="default"/>
+          <w:b w:val="0"/>
+          <w:bCs w:val="0"/>
+          <w:lang w:val="en-PH"/>
+        </w:rPr>
+      </w:pPr>
+      <w:r>
+        <w:rPr>
+          <w:rFonts w:hint="default"/>
+          <w:b w:val="0"/>
+          <w:bCs w:val="0"/>
+          <w:lang w:val="en-PH"/>
+        </w:rPr>
+        <w:t>Generate simple expense summaries</w:t>
+      </w:r>
+    </w:p>
+    <w:p>
+      <w:pPr>
+        <w:numPr>
+          <w:ilvl w:val="0"/>
+          <w:numId w:val="0"/>
+        </w:numPr>
+        <w:spacing w:after="160" w:line="259" w:lineRule="auto"/>
+        <w:jc w:val="both"/>
+        <w:rPr>
+          <w:rFonts w:hint="default"/>
+          <w:b w:val="0"/>
+          <w:bCs w:val="0"/>
+          <w:lang w:val="en-PH"/>
+        </w:rPr>
+      </w:pPr>
+    </w:p>
+    <w:p>
+      <w:pPr>
+        <w:numPr>
+          <w:ilvl w:val="0"/>
+          <w:numId w:val="5"/>
+        </w:numPr>
+        <w:spacing w:after="160" w:line="259" w:lineRule="auto"/>
+        <w:ind w:left="0" w:leftChars="0" w:firstLine="0" w:firstLineChars="0"/>
+        <w:jc w:val="both"/>
+        <w:rPr>
+          <w:rFonts w:hint="default"/>
+          <w:b/>
+          <w:bCs/>
+          <w:lang w:val="en-PH"/>
+        </w:rPr>
+      </w:pPr>
+      <w:r>
+        <w:rPr>
+          <w:rFonts w:hint="default"/>
+          <w:b/>
+          <w:bCs/>
+          <w:lang w:val="en-PH"/>
+        </w:rPr>
+        <w:t>Progress Visualization Module</w:t>
+      </w:r>
+    </w:p>
+    <w:p>
+      <w:pPr>
+        <w:numPr>
+          <w:ilvl w:val="0"/>
+          <w:numId w:val="0"/>
+        </w:numPr>
+        <w:spacing w:after="160" w:line="259" w:lineRule="auto"/>
+        <w:jc w:val="both"/>
+        <w:rPr>
+          <w:rFonts w:hint="default"/>
+          <w:b w:val="0"/>
+          <w:bCs w:val="0"/>
+          <w:lang w:val="en-PH"/>
+        </w:rPr>
+      </w:pPr>
+      <w:r>
+        <w:rPr>
+          <w:rFonts w:hint="default"/>
+          <w:b w:val="0"/>
+          <w:bCs w:val="0"/>
+          <w:lang w:val="en-PH"/>
+        </w:rPr>
+        <w:t>- Displays visual progress indicators for easy understanding.</w:t>
+      </w:r>
+    </w:p>
+    <w:p>
+      <w:pPr>
+        <w:numPr>
+          <w:ilvl w:val="0"/>
+          <w:numId w:val="10"/>
+        </w:numPr>
+        <w:spacing w:after="160" w:line="259" w:lineRule="auto"/>
+        <w:ind w:left="840" w:leftChars="0" w:hanging="420" w:firstLineChars="0"/>
+        <w:jc w:val="both"/>
+        <w:rPr>
+          <w:rFonts w:hint="default"/>
+          <w:b w:val="0"/>
+          <w:bCs w:val="0"/>
+          <w:lang w:val="en-PH"/>
+        </w:rPr>
+      </w:pPr>
+      <w:r>
+        <w:rPr>
+          <w:rFonts w:hint="default"/>
+          <w:b w:val="0"/>
+          <w:bCs w:val="0"/>
+          <w:lang w:val="en-PH"/>
+        </w:rPr>
+        <w:t>Progress bars for projects</w:t>
+      </w:r>
+    </w:p>
+    <w:p>
+      <w:pPr>
+        <w:numPr>
+          <w:ilvl w:val="0"/>
+          <w:numId w:val="10"/>
+        </w:numPr>
+        <w:spacing w:after="160" w:line="259" w:lineRule="auto"/>
+        <w:ind w:left="840" w:leftChars="0" w:hanging="420" w:firstLineChars="0"/>
+        <w:jc w:val="both"/>
+        <w:rPr>
+          <w:rFonts w:hint="default"/>
+          <w:b w:val="0"/>
+          <w:bCs w:val="0"/>
+          <w:lang w:val="en-PH"/>
+        </w:rPr>
+      </w:pPr>
+      <w:r>
+        <w:rPr>
+          <w:rFonts w:hint="default"/>
+          <w:b w:val="0"/>
+          <w:bCs w:val="0"/>
+          <w:lang w:val="en-PH"/>
+        </w:rPr>
+        <w:t>Task completion charts (e.g., Pie or Bar charts)</w:t>
+      </w:r>
+    </w:p>
+    <w:p>
+      <w:pPr>
+        <w:numPr>
+          <w:ilvl w:val="0"/>
+          <w:numId w:val="10"/>
+        </w:numPr>
+        <w:spacing w:after="160" w:line="259" w:lineRule="auto"/>
+        <w:ind w:left="840" w:leftChars="0" w:hanging="420" w:firstLineChars="0"/>
+        <w:jc w:val="both"/>
+        <w:rPr>
+          <w:rFonts w:hint="default"/>
+          <w:b/>
+          <w:bCs/>
+          <w:lang w:val="en-PH"/>
+        </w:rPr>
+      </w:pPr>
+      <w:r>
+        <w:rPr>
+          <w:rFonts w:hint="default"/>
+          <w:b w:val="0"/>
+          <w:bCs w:val="0"/>
+          <w:lang w:val="en-PH"/>
+        </w:rPr>
+        <w:t>Timeline or Gantt-style progress view</w:t>
+      </w:r>
+    </w:p>
+    <w:p>
+      <w:pPr>
+        <w:numPr>
+          <w:ilvl w:val="0"/>
+          <w:numId w:val="0"/>
+        </w:numPr>
+        <w:spacing w:after="160" w:line="259" w:lineRule="auto"/>
+        <w:jc w:val="both"/>
+        <w:rPr>
+          <w:rFonts w:hint="default"/>
+          <w:b w:val="0"/>
+          <w:bCs w:val="0"/>
+          <w:lang w:val="en-PH"/>
+        </w:rPr>
+      </w:pPr>
+    </w:p>
+    <w:p>
+      <w:pPr>
+        <w:numPr>
+          <w:ilvl w:val="0"/>
+          <w:numId w:val="5"/>
+        </w:numPr>
+        <w:spacing w:after="160" w:line="259" w:lineRule="auto"/>
+        <w:ind w:left="0" w:leftChars="0" w:firstLine="0" w:firstLineChars="0"/>
+        <w:jc w:val="both"/>
+        <w:rPr>
+          <w:rFonts w:hint="default"/>
+          <w:b/>
+          <w:bCs/>
+          <w:lang w:val="en-PH"/>
+        </w:rPr>
+      </w:pPr>
+      <w:r>
+        <w:rPr>
+          <w:rFonts w:hint="default"/>
+          <w:b/>
+          <w:bCs/>
+          <w:lang w:val="en-PH"/>
+        </w:rPr>
+        <w:t>Notification and Reminder Module</w:t>
+      </w:r>
+    </w:p>
+    <w:p>
+      <w:pPr>
+        <w:numPr>
+          <w:ilvl w:val="0"/>
+          <w:numId w:val="0"/>
+        </w:numPr>
+        <w:spacing w:after="160" w:line="259" w:lineRule="auto"/>
+        <w:ind w:leftChars="0"/>
+        <w:jc w:val="both"/>
+        <w:rPr>
+          <w:rFonts w:hint="default"/>
+          <w:b w:val="0"/>
+          <w:bCs w:val="0"/>
+          <w:lang w:val="en-PH"/>
+        </w:rPr>
+      </w:pPr>
+      <w:r>
+        <w:rPr>
+          <w:rFonts w:hint="default"/>
+          <w:b w:val="0"/>
+          <w:bCs w:val="0"/>
+          <w:lang w:val="en-PH"/>
+        </w:rPr>
+        <w:t>- Keeps users updated about upcoming deadlines and overdue tasks.</w:t>
+      </w:r>
+    </w:p>
+    <w:p>
+      <w:pPr>
+        <w:numPr>
+          <w:ilvl w:val="0"/>
+          <w:numId w:val="11"/>
+        </w:numPr>
+        <w:spacing w:after="160" w:line="259" w:lineRule="auto"/>
+        <w:ind w:left="840" w:leftChars="0" w:hanging="420" w:firstLineChars="0"/>
+        <w:jc w:val="both"/>
+        <w:rPr>
+          <w:rFonts w:hint="default"/>
+          <w:b w:val="0"/>
+          <w:bCs w:val="0"/>
+          <w:lang w:val="en-PH"/>
+        </w:rPr>
+      </w:pPr>
+      <w:r>
+        <w:rPr>
+          <w:rFonts w:hint="default"/>
+          <w:b w:val="0"/>
+          <w:bCs w:val="0"/>
+          <w:lang w:val="en-PH"/>
+        </w:rPr>
+        <w:t>Email or in-app notifications for approaching deadlines</w:t>
+      </w:r>
+    </w:p>
+    <w:p>
+      <w:pPr>
+        <w:numPr>
+          <w:ilvl w:val="0"/>
+          <w:numId w:val="11"/>
+        </w:numPr>
+        <w:spacing w:after="160" w:line="259" w:lineRule="auto"/>
+        <w:ind w:left="840" w:leftChars="0" w:hanging="420" w:firstLineChars="0"/>
+        <w:jc w:val="both"/>
+        <w:rPr>
+          <w:rFonts w:hint="default"/>
+          <w:b w:val="0"/>
+          <w:bCs w:val="0"/>
+          <w:lang w:val="en-PH"/>
+        </w:rPr>
+      </w:pPr>
+      <w:r>
+        <w:rPr>
+          <w:rFonts w:hint="default"/>
+          <w:b w:val="0"/>
+          <w:bCs w:val="0"/>
+          <w:lang w:val="en-PH"/>
+        </w:rPr>
+        <w:t>Reminders for pending tasks or overdue projects</w:t>
+      </w:r>
+    </w:p>
+    <w:p>
+      <w:pPr>
+        <w:numPr>
+          <w:ilvl w:val="0"/>
+          <w:numId w:val="0"/>
+        </w:numPr>
+        <w:spacing w:after="160" w:line="259" w:lineRule="auto"/>
+        <w:jc w:val="both"/>
+        <w:rPr>
+          <w:rFonts w:hint="default"/>
+          <w:b w:val="0"/>
+          <w:bCs w:val="0"/>
+          <w:lang w:val="en-PH"/>
+        </w:rPr>
+      </w:pPr>
+    </w:p>
+    <w:p>
+      <w:pPr>
+        <w:numPr>
+          <w:ilvl w:val="0"/>
+          <w:numId w:val="5"/>
+        </w:numPr>
+        <w:spacing w:after="160" w:line="259" w:lineRule="auto"/>
+        <w:ind w:left="0" w:leftChars="0" w:firstLine="0" w:firstLineChars="0"/>
+        <w:jc w:val="both"/>
+        <w:rPr>
+          <w:rFonts w:hint="default"/>
+          <w:b/>
+          <w:bCs/>
+          <w:lang w:val="en-PH"/>
+        </w:rPr>
+      </w:pPr>
+      <w:r>
+        <w:rPr>
+          <w:rFonts w:hint="default"/>
+          <w:b/>
+          <w:bCs/>
+          <w:lang w:val="en-PH"/>
+        </w:rPr>
+        <w:t>Reporting and Analytics Module</w:t>
+      </w:r>
+    </w:p>
+    <w:p>
+      <w:pPr>
+        <w:numPr>
+          <w:ilvl w:val="0"/>
+          <w:numId w:val="0"/>
+        </w:numPr>
+        <w:spacing w:after="160" w:line="259" w:lineRule="auto"/>
+        <w:jc w:val="both"/>
+        <w:rPr>
+          <w:rFonts w:hint="default"/>
+          <w:b w:val="0"/>
+          <w:bCs w:val="0"/>
+          <w:lang w:val="en-PH"/>
+        </w:rPr>
+      </w:pPr>
+      <w:r>
+        <w:rPr>
+          <w:rFonts w:hint="default"/>
+          <w:b w:val="0"/>
+          <w:bCs w:val="0"/>
+          <w:lang w:val="en-PH"/>
+        </w:rPr>
+        <w:t>- Generates summaries and reports for project progress and expenses.</w:t>
+      </w:r>
+    </w:p>
+    <w:p>
+      <w:pPr>
+        <w:numPr>
+          <w:ilvl w:val="0"/>
+          <w:numId w:val="12"/>
+        </w:numPr>
+        <w:spacing w:after="160" w:line="259" w:lineRule="auto"/>
+        <w:ind w:left="840" w:leftChars="0" w:hanging="420" w:firstLineChars="0"/>
+        <w:jc w:val="both"/>
+        <w:rPr>
+          <w:rFonts w:hint="default"/>
+          <w:b w:val="0"/>
+          <w:bCs w:val="0"/>
+          <w:lang w:val="en-PH"/>
+        </w:rPr>
+      </w:pPr>
+      <w:r>
+        <w:rPr>
+          <w:rFonts w:hint="default"/>
+          <w:b w:val="0"/>
+          <w:bCs w:val="0"/>
+          <w:lang w:val="en-PH"/>
+        </w:rPr>
+        <w:t>Downloadable progress reports (PDF/CSV)</w:t>
+      </w:r>
+    </w:p>
+    <w:p>
+      <w:pPr>
+        <w:numPr>
+          <w:ilvl w:val="0"/>
+          <w:numId w:val="12"/>
+        </w:numPr>
+        <w:spacing w:after="160" w:line="259" w:lineRule="auto"/>
+        <w:ind w:left="840" w:leftChars="0" w:hanging="420" w:firstLineChars="0"/>
+        <w:jc w:val="both"/>
+        <w:rPr>
+          <w:rFonts w:hint="default"/>
+          <w:b w:val="0"/>
+          <w:bCs w:val="0"/>
+          <w:lang w:val="en-PH"/>
+        </w:rPr>
+      </w:pPr>
+      <w:r>
+        <w:rPr>
+          <w:rFonts w:hint="default"/>
+          <w:b w:val="0"/>
+          <w:bCs w:val="0"/>
+          <w:lang w:val="en-PH"/>
+        </w:rPr>
+        <w:t>Summaries per project (status, % complete, total expenses)</w:t>
+      </w:r>
+    </w:p>
+    <w:p>
+      <w:pPr>
+        <w:numPr>
+          <w:ilvl w:val="0"/>
+          <w:numId w:val="12"/>
+        </w:numPr>
+        <w:spacing w:after="160" w:line="259" w:lineRule="auto"/>
+        <w:ind w:left="840" w:leftChars="0" w:hanging="420" w:firstLineChars="0"/>
+        <w:jc w:val="both"/>
+        <w:rPr>
+          <w:rFonts w:hint="default"/>
+          <w:b/>
+          <w:bCs/>
+          <w:lang w:val="en-PH"/>
+        </w:rPr>
+      </w:pPr>
+      <w:r>
+        <w:rPr>
+          <w:rFonts w:hint="default"/>
+          <w:b w:val="0"/>
+          <w:bCs w:val="0"/>
+          <w:lang w:val="en-PH"/>
+        </w:rPr>
+        <w:t>Teacher dashboard for viewing students’ progress</w:t>
+      </w:r>
+    </w:p>
+    <w:p>
+      <w:pPr>
+        <w:numPr>
+          <w:ilvl w:val="0"/>
+          <w:numId w:val="0"/>
+        </w:numPr>
+        <w:spacing w:after="160" w:line="259" w:lineRule="auto"/>
+        <w:jc w:val="both"/>
+        <w:rPr>
+          <w:rFonts w:hint="default"/>
+          <w:b w:val="0"/>
+          <w:bCs w:val="0"/>
+          <w:lang w:val="en-PH"/>
+        </w:rPr>
+      </w:pPr>
+    </w:p>
+    <w:p>
+      <w:pPr>
+        <w:numPr>
+          <w:ilvl w:val="0"/>
+          <w:numId w:val="5"/>
+        </w:numPr>
+        <w:spacing w:after="160" w:line="259" w:lineRule="auto"/>
+        <w:ind w:left="0" w:leftChars="0" w:firstLine="0" w:firstLineChars="0"/>
+        <w:jc w:val="both"/>
+        <w:rPr>
+          <w:rFonts w:hint="default"/>
+          <w:b/>
+          <w:bCs/>
+          <w:lang w:val="en-PH"/>
+        </w:rPr>
+      </w:pPr>
+      <w:r>
+        <w:rPr>
+          <w:rFonts w:hint="default"/>
+          <w:b/>
+          <w:bCs/>
+          <w:lang w:val="en-PH"/>
+        </w:rPr>
+        <w:t>Collaboration Module</w:t>
+      </w:r>
+    </w:p>
+    <w:p>
+      <w:pPr>
+        <w:numPr>
+          <w:ilvl w:val="0"/>
+          <w:numId w:val="0"/>
+        </w:numPr>
+        <w:spacing w:after="160" w:line="259" w:lineRule="auto"/>
+        <w:ind w:leftChars="0"/>
+        <w:jc w:val="both"/>
+        <w:rPr>
+          <w:rFonts w:hint="default"/>
+          <w:b w:val="0"/>
+          <w:bCs w:val="0"/>
+          <w:lang w:val="en-PH"/>
+        </w:rPr>
+      </w:pPr>
+      <w:r>
+        <w:rPr>
+          <w:rFonts w:hint="default"/>
+          <w:b w:val="0"/>
+          <w:bCs w:val="0"/>
+          <w:lang w:val="en-PH"/>
+        </w:rPr>
+        <w:t>- Allows team-based project tracking and communication.</w:t>
+      </w:r>
+    </w:p>
+    <w:p>
+      <w:pPr>
+        <w:numPr>
+          <w:ilvl w:val="0"/>
+          <w:numId w:val="13"/>
+        </w:numPr>
+        <w:spacing w:after="160" w:line="259" w:lineRule="auto"/>
+        <w:ind w:left="840" w:leftChars="0" w:hanging="420" w:firstLineChars="0"/>
+        <w:jc w:val="both"/>
+        <w:rPr>
+          <w:rFonts w:hint="default"/>
+          <w:b w:val="0"/>
+          <w:bCs w:val="0"/>
+          <w:lang w:val="en-PH"/>
+        </w:rPr>
+      </w:pPr>
+      <w:r>
+        <w:rPr>
+          <w:rFonts w:hint="default"/>
+          <w:b w:val="0"/>
+          <w:bCs w:val="0"/>
+          <w:lang w:val="en-PH"/>
+        </w:rPr>
+        <w:t>Invite members to a project</w:t>
+      </w:r>
+    </w:p>
+    <w:p>
+      <w:pPr>
+        <w:numPr>
+          <w:ilvl w:val="0"/>
+          <w:numId w:val="13"/>
+        </w:numPr>
+        <w:spacing w:after="160" w:line="259" w:lineRule="auto"/>
+        <w:ind w:left="840" w:leftChars="0" w:hanging="420" w:firstLineChars="0"/>
+        <w:jc w:val="both"/>
+        <w:rPr>
+          <w:rFonts w:hint="default"/>
+          <w:b w:val="0"/>
+          <w:bCs w:val="0"/>
+          <w:lang w:val="en-PH"/>
+        </w:rPr>
+      </w:pPr>
+      <w:r>
+        <w:rPr>
+          <w:rFonts w:hint="default"/>
+          <w:b w:val="0"/>
+          <w:bCs w:val="0"/>
+          <w:lang w:val="en-PH"/>
+        </w:rPr>
+        <w:t>Assign roles within the project (leader, member)</w:t>
+      </w:r>
+    </w:p>
+    <w:p>
+      <w:pPr>
+        <w:numPr>
+          <w:ilvl w:val="0"/>
+          <w:numId w:val="13"/>
+        </w:numPr>
+        <w:spacing w:after="160" w:line="259" w:lineRule="auto"/>
+        <w:ind w:left="840" w:leftChars="0" w:hanging="420" w:firstLineChars="0"/>
+        <w:jc w:val="both"/>
+        <w:rPr>
+          <w:rFonts w:hint="default"/>
+          <w:b w:val="0"/>
+          <w:bCs w:val="0"/>
+          <w:lang w:val="en-PH"/>
+        </w:rPr>
+      </w:pPr>
+      <w:r>
+        <w:rPr>
+          <w:rFonts w:hint="default"/>
+          <w:b w:val="0"/>
+          <w:bCs w:val="0"/>
+          <w:lang w:val="en-PH"/>
+        </w:rPr>
+        <w:t>Activity logs (who did what)</w:t>
+      </w:r>
+    </w:p>
+    <w:p>
+      <w:pPr>
+        <w:numPr>
+          <w:ilvl w:val="0"/>
+          <w:numId w:val="13"/>
+        </w:numPr>
+        <w:spacing w:after="160" w:line="259" w:lineRule="auto"/>
+        <w:ind w:left="840" w:leftChars="0" w:hanging="420" w:firstLineChars="0"/>
+        <w:jc w:val="both"/>
+        <w:rPr>
+          <w:rFonts w:hint="default"/>
+          <w:b w:val="0"/>
+          <w:bCs w:val="0"/>
+          <w:lang w:val="en-PH"/>
+        </w:rPr>
+      </w:pPr>
+      <w:r>
+        <w:rPr>
+          <w:rFonts w:hint="default"/>
+          <w:b w:val="0"/>
+          <w:bCs w:val="0"/>
+          <w:lang w:val="en-PH"/>
+        </w:rPr>
+        <w:t>Comment or discussion section per project</w:t>
+      </w:r>
+    </w:p>
+    <w:p>
+      <w:pPr>
+        <w:numPr>
+          <w:ilvl w:val="0"/>
+          <w:numId w:val="0"/>
+        </w:numPr>
+        <w:spacing w:after="160" w:line="259" w:lineRule="auto"/>
+        <w:jc w:val="both"/>
+        <w:rPr>
+          <w:rFonts w:hint="default"/>
+          <w:b w:val="0"/>
+          <w:bCs w:val="0"/>
+          <w:lang w:val="en-PH"/>
+        </w:rPr>
+        <w:sectPr>
+          <w:pgSz w:w="12240" w:h="18720"/>
+          <w:pgMar w:top="1440" w:right="1800" w:bottom="1440" w:left="1800" w:header="720" w:footer="720" w:gutter="0"/>
+          <w:pgNumType w:fmt="decimal"/>
+          <w:cols w:space="0" w:num="1"/>
+          <w:rtlGutter w:val="0"/>
+          <w:docGrid w:linePitch="360" w:charSpace="0"/>
+        </w:sectPr>
+      </w:pPr>
+    </w:p>
+    <w:p>
+      <w:pPr>
+        <w:numPr>
+          <w:ilvl w:val="0"/>
+          <w:numId w:val="0"/>
+        </w:numPr>
+        <w:spacing w:after="160" w:line="259" w:lineRule="auto"/>
+        <w:jc w:val="center"/>
+        <w:rPr>
+          <w:rFonts w:hint="default"/>
+          <w:b/>
+          <w:bCs/>
+          <w:lang w:val="en-PH"/>
+        </w:rPr>
+      </w:pPr>
+      <w:r>
+        <w:rPr>
+          <w:rFonts w:hint="default"/>
+          <w:b/>
+          <w:bCs/>
+          <w:lang w:val="en-PH"/>
+        </w:rPr>
+        <w:t>GoProject Use Case Diagram</w:t>
+      </w:r>
+    </w:p>
+    <w:p>
+      <w:pPr>
+        <w:numPr>
+          <w:ilvl w:val="0"/>
+          <w:numId w:val="0"/>
+        </w:numPr>
+        <w:spacing w:after="160" w:line="259" w:lineRule="auto"/>
+        <w:jc w:val="center"/>
+        <w:rPr>
+          <w:rFonts w:hint="default"/>
+          <w:b/>
+          <w:bCs/>
+          <w:lang w:val="en-PH"/>
+        </w:rPr>
+      </w:pPr>
+    </w:p>
+    <w:p>
+      <w:pPr>
+        <w:numPr>
+          <w:ilvl w:val="0"/>
+          <w:numId w:val="0"/>
+        </w:numPr>
+        <w:spacing w:after="160" w:line="259" w:lineRule="auto"/>
+        <w:jc w:val="left"/>
+      </w:pPr>
+      <w:r>
+        <w:rPr>
+          <w:rFonts w:hint="default"/>
+          <w:b/>
+          <w:bCs/>
+          <w:lang w:val="en-PH"/>
+        </w:rPr>
+        <w:drawing>
+          <wp:anchor distT="0" distB="0" distL="114300" distR="114300" simplePos="0" relativeHeight="251662336" behindDoc="1" locked="0" layoutInCell="1" allowOverlap="1">
+            <wp:simplePos x="0" y="0"/>
+            <wp:positionH relativeFrom="column">
+              <wp:posOffset>-1014095</wp:posOffset>
+            </wp:positionH>
+            <wp:positionV relativeFrom="paragraph">
+              <wp:posOffset>215265</wp:posOffset>
+            </wp:positionV>
+            <wp:extent cx="7490460" cy="5412105"/>
+            <wp:effectExtent l="0" t="0" r="7620" b="13335"/>
+            <wp:wrapTight wrapText="bothSides">
+              <wp:wrapPolygon>
+                <wp:start x="0" y="0"/>
+                <wp:lineTo x="0" y="21532"/>
+                <wp:lineTo x="21578" y="21532"/>
+                <wp:lineTo x="21578" y="0"/>
+                <wp:lineTo x="0" y="0"/>
+              </wp:wrapPolygon>
+            </wp:wrapTight>
+            <wp:docPr id="6" name="Picture 6" descr="GoProject_UseCaseDiagram"/>
+            <wp:cNvGraphicFramePr>
+              <a:graphicFrameLocks xmlns:a="http://schemas.openxmlformats.org/drawingml/2006/main" noChangeAspect="1"/>
+            </wp:cNvGraphicFramePr>
+            <a:graphic xmlns:a="http://schemas.openxmlformats.org/drawingml/2006/main">
+              <a:graphicData uri="http://schemas.openxmlformats.org/drawingml/2006/picture">
+                <pic:pic xmlns:pic="http://schemas.openxmlformats.org/drawingml/2006/picture">
+                  <pic:nvPicPr>
+                    <pic:cNvPr id="6" name="Picture 6" descr="GoProject_UseCaseDiagram"/>
+                    <pic:cNvPicPr>
+                      <a:picLocks noChangeAspect="1"/>
+                    </pic:cNvPicPr>
+                  </pic:nvPicPr>
+                  <pic:blipFill>
+                    <a:blip r:embed="rId9"/>
+                    <a:stretch>
+                      <a:fillRect/>
+                    </a:stretch>
+                  </pic:blipFill>
+                  <pic:spPr>
+                    <a:xfrm>
+                      <a:off x="0" y="0"/>
+                      <a:ext cx="7490460" cy="5412105"/>
+                    </a:xfrm>
+                    <a:prstGeom prst="rect">
+                      <a:avLst/>
+                    </a:prstGeom>
+                  </pic:spPr>
+                </pic:pic>
+              </a:graphicData>
+            </a:graphic>
+          </wp:anchor>
+        </w:drawing>
+      </w:r>
+    </w:p>
+    <w:p>
+      <w:pPr>
+        <w:numPr>
+          <w:ilvl w:val="0"/>
+          <w:numId w:val="0"/>
+        </w:numPr>
+        <w:spacing w:after="160" w:line="259" w:lineRule="auto"/>
+        <w:jc w:val="left"/>
+      </w:pPr>
+    </w:p>
+    <w:p>
+      <w:pPr>
+        <w:numPr>
+          <w:ilvl w:val="0"/>
+          <w:numId w:val="0"/>
+        </w:numPr>
+        <w:spacing w:after="160" w:line="259" w:lineRule="auto"/>
+        <w:jc w:val="left"/>
+        <w:rPr>
+          <w:rFonts w:hint="default"/>
+          <w:b/>
+          <w:bCs/>
+          <w:lang w:val="en-PH"/>
+        </w:rPr>
+        <w:sectPr>
+          <w:pgSz w:w="12240" w:h="18720"/>
+          <w:pgMar w:top="1440" w:right="1800" w:bottom="1440" w:left="1800" w:header="720" w:footer="720" w:gutter="0"/>
+          <w:pgNumType w:fmt="decimal"/>
+          <w:cols w:space="0" w:num="1"/>
+          <w:rtlGutter w:val="0"/>
+          <w:docGrid w:linePitch="360" w:charSpace="0"/>
+        </w:sectPr>
+      </w:pPr>
+    </w:p>
+    <w:p>
+      <w:pPr>
+        <w:numPr>
+          <w:ilvl w:val="0"/>
+          <w:numId w:val="0"/>
+        </w:numPr>
+        <w:spacing w:after="160" w:line="259" w:lineRule="auto"/>
+        <w:jc w:val="center"/>
+        <w:rPr>
+          <w:rFonts w:hint="default"/>
+          <w:b/>
+          <w:bCs/>
+          <w:lang w:val="en-PH"/>
+        </w:rPr>
+      </w:pPr>
+      <w:r>
+        <w:rPr>
+          <w:sz w:val="22"/>
+        </w:rPr>
+        <mc:AlternateContent>
+          <mc:Choice Requires="wps">
+            <w:drawing>
+              <wp:anchor distT="0" distB="0" distL="114300" distR="114300" simplePos="0" relativeHeight="251665408" behindDoc="0" locked="0" layoutInCell="1" allowOverlap="1">
+                <wp:simplePos x="0" y="0"/>
+                <wp:positionH relativeFrom="column">
+                  <wp:posOffset>-45085</wp:posOffset>
+                </wp:positionH>
+                <wp:positionV relativeFrom="paragraph">
+                  <wp:posOffset>6486525</wp:posOffset>
+                </wp:positionV>
+                <wp:extent cx="1426845" cy="224155"/>
+                <wp:effectExtent l="0" t="0" r="5715" b="4445"/>
+                <wp:wrapNone/>
+                <wp:docPr id="11" name="Text Box 11"/>
+                <wp:cNvGraphicFramePr/>
+                <a:graphic xmlns:a="http://schemas.openxmlformats.org/drawingml/2006/main">
+                  <a:graphicData uri="http://schemas.microsoft.com/office/word/2010/wordprocessingShape">
+                    <wps:wsp>
+                      <wps:cNvSpPr txBox="1"/>
+                      <wps:spPr>
+                        <a:xfrm>
+                          <a:off x="1097915" y="7400925"/>
+                          <a:ext cx="1426845" cy="224155"/>
+                        </a:xfrm>
+                        <a:prstGeom prst="rect">
+                          <a:avLst/>
+                        </a:prstGeom>
+                        <a:solidFill>
+                          <a:schemeClr val="lt1"/>
+                        </a:solidFill>
+                        <a:ln w="6350">
+                          <a:noFill/>
+                        </a:ln>
+                      </wps:spPr>
+                      <wps:style>
+                        <a:lnRef idx="0">
+                          <a:schemeClr val="accent1"/>
+                        </a:lnRef>
+                        <a:fillRef idx="0">
+                          <a:schemeClr val="accent1"/>
+                        </a:fillRef>
+                        <a:effectRef idx="0">
+                          <a:schemeClr val="accent1"/>
+                        </a:effectRef>
+                        <a:fontRef idx="minor">
+                          <a:schemeClr val="dk1"/>
+                        </a:fontRef>
+                      </wps:style>
+                      <wps:txbx>
+                        <w:txbxContent>
+                          <w:p>
+                            <w:pPr>
+                              <w:rPr>
+                                <w:rFonts w:hint="default"/>
+                                <w:sz w:val="18"/>
+                                <w:szCs w:val="18"/>
+                                <w:lang w:val="en-PH"/>
+                              </w:rPr>
+                            </w:pPr>
+                            <w:r>
+                              <w:rPr>
+                                <w:rFonts w:hint="default"/>
+                                <w:sz w:val="18"/>
+                                <w:szCs w:val="18"/>
+                                <w:lang w:val="en-PH"/>
+                              </w:rPr>
+                              <w:t>Overall Process/Structure:</w:t>
+                            </w:r>
+                          </w:p>
+                        </w:txbxContent>
+                      </wps:txbx>
+                      <wps:bodyPr rot="0" spcFirstLastPara="0" vertOverflow="overflow" horzOverflow="overflow" vert="horz" wrap="square" lIns="91440" tIns="45720" rIns="91440" bIns="45720" numCol="1" spcCol="0" rtlCol="0" fromWordArt="0" anchor="t" anchorCtr="0" forceAA="0" compatLnSpc="1">
+                        <a:noAutofit/>
+                      </wps:bodyPr>
+                    </wps:wsp>
+                  </a:graphicData>
+                </a:graphic>
+              </wp:anchor>
+            </w:drawing>
+          </mc:Choice>
+          <mc:Fallback>
+            <w:pict>
+              <v:shape id="_x0000_s1026" o:spid="_x0000_s1026" o:spt="202" type="#_x0000_t202" style="position:absolute;left:0pt;margin-left:-3.55pt;margin-top:510.75pt;height:17.65pt;width:112.35pt;z-index:251665408;mso-width-relative:page;mso-height-relative:page;" fillcolor="#FFFFFF [3201]" filled="t" stroked="f" coordsize="21600,21600" o:gfxdata="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">
+                <v:fill on="t" focussize="0,0"/>
+                <v:stroke on="f" weight="0.5pt"/>
+                <v:imagedata o:title=""/>
+                <o:lock v:ext="edit" aspectratio="f"/>
+                <v:textbox>
+                  <w:txbxContent>
+                    <w:p>
+                      <w:pPr>
+                        <w:rPr>
+                          <w:rFonts w:hint="default"/>
+                          <w:sz w:val="18"/>
+                          <w:szCs w:val="18"/>
+                          <w:lang w:val="en-PH"/>
+                        </w:rPr>
+                      </w:pPr>
+                      <w:r>
+                        <w:rPr>
+                          <w:rFonts w:hint="default"/>
+                          <w:sz w:val="18"/>
+                          <w:szCs w:val="18"/>
+                          <w:lang w:val="en-PH"/>
+                        </w:rPr>
+                        <w:t>Overall Process/Structure:</w:t>
+                      </w:r>
+                    </w:p>
+                  </w:txbxContent>
+                </v:textbox>
+              </v:shape>
+            </w:pict>
+          </mc:Fallback>
+        </mc:AlternateContent>
+      </w:r>
+      <w:r>
+        <w:rPr>
+          <w:rFonts w:hint="default"/>
+          <w:b w:val="0"/>
+          <w:bCs w:val="0"/>
+          <w:lang w:val="en-PH"/>
+        </w:rPr>
+        <w:drawing>
+          <wp:anchor distT="0" distB="0" distL="114300" distR="114300" simplePos="0" relativeHeight="251664384" behindDoc="1" locked="0" layoutInCell="1" allowOverlap="1">
+            <wp:simplePos x="0" y="0"/>
+            <wp:positionH relativeFrom="column">
+              <wp:posOffset>-268605</wp:posOffset>
+            </wp:positionH>
+            <wp:positionV relativeFrom="page">
+              <wp:posOffset>7667625</wp:posOffset>
+            </wp:positionV>
+            <wp:extent cx="2975610" cy="2336165"/>
+            <wp:effectExtent l="0" t="0" r="11430" b="10795"/>
+            <wp:wrapThrough wrapText="bothSides">
+              <wp:wrapPolygon>
+                <wp:start x="0" y="0"/>
+                <wp:lineTo x="0" y="21418"/>
+                <wp:lineTo x="21462" y="21418"/>
+                <wp:lineTo x="21462" y="0"/>
+                <wp:lineTo x="0" y="0"/>
+              </wp:wrapPolygon>
+            </wp:wrapThrough>
+            <wp:docPr id="10" name="Picture 10" descr="GoProjectERD"/>
+            <wp:cNvGraphicFramePr>
+              <a:graphicFrameLocks xmlns:a="http://schemas.openxmlformats.org/drawingml/2006/main" noChangeAspect="1"/>
+            </wp:cNvGraphicFramePr>
+            <a:graphic xmlns:a="http://schemas.openxmlformats.org/drawingml/2006/main">
+              <a:graphicData uri="http://schemas.openxmlformats.org/drawingml/2006/picture">
+                <pic:pic xmlns:pic="http://schemas.openxmlformats.org/drawingml/2006/picture">
+                  <pic:nvPicPr>
+                    <pic:cNvPr id="10" name="Picture 10" descr="GoProjectERD"/>
+                    <pic:cNvPicPr>
+                      <a:picLocks noChangeAspect="1"/>
+                    </pic:cNvPicPr>
+                  </pic:nvPicPr>
+                  <pic:blipFill>
+                    <a:blip r:embed="rId10"/>
+                    <a:srcRect l="64137" t="11082" b="17418"/>
+                    <a:stretch>
+                      <a:fillRect/>
+                    </a:stretch>
+                  </pic:blipFill>
+                  <pic:spPr>
+                    <a:xfrm>
+                      <a:off x="0" y="0"/>
+                      <a:ext cx="2975610" cy="2336165"/>
+                    </a:xfrm>
+                    <a:prstGeom prst="rect">
+                      <a:avLst/>
+                    </a:prstGeom>
+                  </pic:spPr>
+                </pic:pic>
+              </a:graphicData>
+            </a:graphic>
+          </wp:anchor>
+        </w:drawing>
+      </w:r>
+      <w:r>
+        <w:rPr>
+          <w:rFonts w:hint="default"/>
+          <w:b/>
+          <w:bCs/>
+          <w:lang w:val="en-PH"/>
+        </w:rPr>
+        <w:drawing>
+          <wp:anchor distT="0" distB="0" distL="114300" distR="114300" simplePos="0" relativeHeight="251661312" behindDoc="1" locked="0" layoutInCell="1" allowOverlap="1">
+            <wp:simplePos x="0" y="0"/>
+            <wp:positionH relativeFrom="column">
+              <wp:posOffset>412750</wp:posOffset>
+            </wp:positionH>
+            <wp:positionV relativeFrom="page">
+              <wp:posOffset>1373505</wp:posOffset>
+            </wp:positionV>
+            <wp:extent cx="4591685" cy="10050145"/>
+            <wp:effectExtent l="0" t="0" r="10795" b="8255"/>
+            <wp:wrapTight wrapText="bothSides">
+              <wp:wrapPolygon>
+                <wp:start x="0" y="0"/>
+                <wp:lineTo x="0" y="21552"/>
+                <wp:lineTo x="21507" y="21552"/>
+                <wp:lineTo x="21507" y="0"/>
+                <wp:lineTo x="0" y="0"/>
+              </wp:wrapPolygon>
+            </wp:wrapTight>
+            <wp:docPr id="5" name="Picture 5" descr="GoProjectDFD"/>
+            <wp:cNvGraphicFramePr>
+              <a:graphicFrameLocks xmlns:a="http://schemas.openxmlformats.org/drawingml/2006/main" noChangeAspect="1"/>
+            </wp:cNvGraphicFramePr>
+            <a:graphic xmlns:a="http://schemas.openxmlformats.org/drawingml/2006/main">
+              <a:graphicData uri="http://schemas.openxmlformats.org/drawingml/2006/picture">
+                <pic:pic xmlns:pic="http://schemas.openxmlformats.org/drawingml/2006/picture">
+                  <pic:nvPicPr>
+                    <pic:cNvPr id="5" name="Picture 5" descr="GoProjectDFD"/>
+                    <pic:cNvPicPr>
+                      <a:picLocks noChangeAspect="1"/>
+                    </pic:cNvPicPr>
+                  </pic:nvPicPr>
+                  <pic:blipFill>
+                    <a:blip r:embed="rId11"/>
+                    <a:stretch>
+                      <a:fillRect/>
+                    </a:stretch>
+                  </pic:blipFill>
+                  <pic:spPr>
+                    <a:xfrm>
+                      <a:off x="0" y="0"/>
+                      <a:ext cx="4591685" cy="10050145"/>
+                    </a:xfrm>
+                    <a:prstGeom prst="rect">
+                      <a:avLst/>
+                    </a:prstGeom>
+                  </pic:spPr>
+                </pic:pic>
+              </a:graphicData>
+            </a:graphic>
+          </wp:anchor>
+        </w:drawing>
+      </w:r>
+      <w:r>
+        <w:rPr>
+          <w:rFonts w:hint="default"/>
+          <w:b/>
+          <w:bCs/>
+          <w:lang w:val="en-PH"/>
+        </w:rPr>
+        <w:t>GoProject Data Flow Diagram / Flowchart</w:t>
+      </w:r>
+    </w:p>
+    <w:p>
+      <w:pPr>
+        <w:numPr>
+          <w:ilvl w:val="0"/>
+          <w:numId w:val="0"/>
+        </w:numPr>
+        <w:spacing w:after="160" w:line="259" w:lineRule="auto"/>
+        <w:jc w:val="center"/>
+        <w:rPr>
+          <w:rFonts w:hint="default"/>
+          <w:b/>
+          <w:bCs/>
+          <w:lang w:val="en-PH"/>
+        </w:rPr>
+        <w:sectPr>
+          <w:pgSz w:w="12240" w:h="18720"/>
+          <w:pgMar w:top="1440" w:right="1800" w:bottom="1440" w:left="1800" w:header="720" w:footer="720" w:gutter="0"/>
+          <w:pgNumType w:fmt="decimal"/>
+          <w:cols w:space="0" w:num="1"/>
+          <w:rtlGutter w:val="0"/>
+          <w:docGrid w:linePitch="360" w:charSpace="0"/>
+        </w:sectPr>
+      </w:pPr>
+    </w:p>
+    <w:p>
+      <w:pPr>
+        <w:numPr>
+          <w:ilvl w:val="0"/>
+          <w:numId w:val="0"/>
+        </w:numPr>
+        <w:spacing w:after="160" w:line="259" w:lineRule="auto"/>
+        <w:jc w:val="center"/>
+        <w:rPr>
+          <w:rFonts w:hint="default"/>
+          <w:b/>
+          <w:bCs/>
+          <w:lang w:val="en-PH"/>
+        </w:rPr>
+      </w:pPr>
+      <w:r>
+        <w:rPr>
+          <w:rFonts w:hint="default"/>
+          <w:b/>
+          <w:bCs/>
+          <w:lang w:val="en-PH"/>
+        </w:rPr>
+        <w:t>GoProject Entity Relationship Diagram (ERD)</w:t>
+      </w:r>
+    </w:p>
+    <w:p>
+      <w:pPr>
+        <w:numPr>
+          <w:ilvl w:val="0"/>
+          <w:numId w:val="0"/>
+        </w:numPr>
+        <w:spacing w:after="160" w:line="259" w:lineRule="auto"/>
+        <w:jc w:val="center"/>
+        <w:rPr>
+          <w:rFonts w:hint="default"/>
+          <w:b/>
+          <w:bCs/>
+          <w:lang w:val="en-PH"/>
+        </w:rPr>
+      </w:pPr>
+    </w:p>
+    <w:p>
+      <w:pPr>
+        <w:numPr>
+          <w:ilvl w:val="0"/>
+          <w:numId w:val="0"/>
+        </w:numPr>
+        <w:spacing w:after="160" w:line="259" w:lineRule="auto"/>
+        <w:jc w:val="left"/>
+        <w:rPr>
+          <w:rFonts w:hint="default"/>
+          <w:b w:val="0"/>
+          <w:bCs w:val="0"/>
+          <w:lang w:val="en-PH"/>
+        </w:rPr>
+      </w:pPr>
+      <w:bookmarkStart w:id="0" w:name="_GoBack"/>
+      <w:bookmarkEnd w:id="0"/>
+      <w:r>
+        <w:rPr>
+          <w:rFonts w:hint="default"/>
+          <w:b w:val="0"/>
+          <w:bCs w:val="0"/>
+          <w:lang w:val="en-PH"/>
+        </w:rPr>
+        <w:drawing>
+          <wp:anchor distT="0" distB="0" distL="114300" distR="114300" simplePos="0" relativeHeight="251663360" behindDoc="1" locked="0" layoutInCell="1" allowOverlap="1">
+            <wp:simplePos x="0" y="0"/>
+            <wp:positionH relativeFrom="column">
+              <wp:posOffset>-875030</wp:posOffset>
+            </wp:positionH>
+            <wp:positionV relativeFrom="page">
+              <wp:posOffset>1582420</wp:posOffset>
+            </wp:positionV>
+            <wp:extent cx="7270750" cy="7148195"/>
+            <wp:effectExtent l="0" t="0" r="13970" b="14605"/>
+            <wp:wrapThrough wrapText="bothSides">
+              <wp:wrapPolygon>
+                <wp:start x="0" y="0"/>
+                <wp:lineTo x="0" y="21552"/>
+                <wp:lineTo x="21551" y="21552"/>
+                <wp:lineTo x="21551" y="0"/>
+                <wp:lineTo x="0" y="0"/>
+              </wp:wrapPolygon>
+            </wp:wrapThrough>
+            <wp:docPr id="9" name="Picture 9" descr="GoProjectERD"/>
+            <wp:cNvGraphicFramePr>
+              <a:graphicFrameLocks xmlns:a="http://schemas.openxmlformats.org/drawingml/2006/main" noChangeAspect="1"/>
+            </wp:cNvGraphicFramePr>
+            <a:graphic xmlns:a="http://schemas.openxmlformats.org/drawingml/2006/main">
+              <a:graphicData uri="http://schemas.openxmlformats.org/drawingml/2006/picture">
+                <pic:pic xmlns:pic="http://schemas.openxmlformats.org/drawingml/2006/picture">
+                  <pic:nvPicPr>
+                    <pic:cNvPr id="9" name="Picture 9" descr="GoProjectERD"/>
+                    <pic:cNvPicPr>
+                      <a:picLocks noChangeAspect="1"/>
+                    </pic:cNvPicPr>
+                  </pic:nvPicPr>
+                  <pic:blipFill>
+                    <a:blip r:embed="rId10"/>
+                    <a:srcRect r="59949"/>
+                    <a:stretch>
+                      <a:fillRect/>
+                    </a:stretch>
+                  </pic:blipFill>
+                  <pic:spPr>
+                    <a:xfrm>
+                      <a:off x="0" y="0"/>
+                      <a:ext cx="7270750" cy="7148195"/>
+                    </a:xfrm>
+                    <a:prstGeom prst="rect">
+                      <a:avLst/>
+                    </a:prstGeom>
+                  </pic:spPr>
+                </pic:pic>
+              </a:graphicData>
+            </a:graphic>
+          </wp:anchor>
+        </w:drawing>
+      </w:r>
     </w:p>
     <w:sectPr>
       <w:pgSz w:w="12240" w:h="18720"/>
       <w:pgMar w:top="1440" w:right="1800" w:bottom="1440" w:left="1800" w:header="720" w:footer="720" w:gutter="0"/>
-      <w:paperSrc/>
+      <w:pgNumType w:fmt="decimal"/>
       <w:cols w:space="0" w:num="1"/>
       <w:rtlGutter w:val="0"/>
       <w:docGrid w:linePitch="360" w:charSpace="0"/>
@@ -1783,6 +3620,136 @@
 </w:endnotes>
 </file>
 
+<file path=word/footer1.xml><?xml version="1.0" encoding="utf-8"?>
+<w:ftr xmlns:wpc="http://schemas.microsoft.com/office/word/2010/wordprocessingCanvas" xmlns:mc="http://schemas.openxmlformats.org/markup-compatibility/2006" xmlns:o="urn:schemas-microsoft-com:office:office" xmlns:r="http://schemas.openxmlformats.org/officeDocument/2006/relationships" xmlns:m="http://schemas.openxmlformats.org/officeDocument/2006/math" xmlns:v="urn:schemas-microsoft-com:vml" xmlns:wp14="http://schemas.microsoft.com/office/word/2010/wordprocessingDrawing" xmlns:wp="http://schemas.openxmlformats.org/drawingml/2006/wordprocessingDrawing" xmlns:w10="urn:schemas-microsoft-com:office:word" xmlns:w="http://schemas.openxmlformats.org/wordprocessingml/2006/main" xmlns:w14="http://schemas.microsoft.com/office/word/2010/wordml" xmlns:w15="http://schemas.microsoft.com/office/word/2012/wordml" xmlns:wpg="http://schemas.microsoft.com/office/word/2010/wordprocessingGroup" xmlns:wpi="http://schemas.microsoft.com/office/word/2010/wordprocessingInk" xmlns:wne="http://schemas.microsoft.com/office/word/2006/wordml" xmlns:wps="http://schemas.microsoft.com/office/word/2010/wordprocessingShape" xmlns:wpsCustomData="http://www.wps.cn/officeDocument/2013/wpsCustomData" mc:Ignorable="w14 w15 wp14">
+  <w:p>
+    <w:pPr>
+      <w:pStyle w:val="5"/>
+    </w:pPr>
+    <w:r>
+      <w:rPr>
+        <w:sz w:val="18"/>
+      </w:rPr>
+      <mc:AlternateContent>
+        <mc:Choice Requires="wps">
+          <w:drawing>
+            <wp:anchor distT="0" distB="0" distL="114300" distR="114300" simplePos="0" relativeHeight="251659264" behindDoc="0" locked="0" layoutInCell="1" allowOverlap="1">
+              <wp:simplePos x="0" y="0"/>
+              <wp:positionH relativeFrom="margin">
+                <wp:align>right</wp:align>
+              </wp:positionH>
+              <wp:positionV relativeFrom="paragraph">
+                <wp:posOffset>0</wp:posOffset>
+              </wp:positionV>
+              <wp:extent cx="1828800" cy="1828800"/>
+              <wp:effectExtent l="0" t="0" r="0" b="0"/>
+              <wp:wrapNone/>
+              <wp:docPr id="2" name="Text Box 2"/>
+              <wp:cNvGraphicFramePr/>
+              <a:graphic xmlns:a="http://schemas.openxmlformats.org/drawingml/2006/main">
+                <a:graphicData uri="http://schemas.microsoft.com/office/word/2010/wordprocessingShape">
+                  <wps:wsp>
+                    <wps:cNvSpPr txBox="1"/>
+                    <wps:spPr>
+                      <a:xfrm>
+                        <a:off x="0" y="0"/>
+                        <a:ext cx="1828800" cy="1828800"/>
+                      </a:xfrm>
+                      <a:prstGeom prst="rect">
+                        <a:avLst/>
+                      </a:prstGeom>
+                      <a:noFill/>
+                      <a:ln w="6350">
+                        <a:noFill/>
+                      </a:ln>
+                    </wps:spPr>
+                    <wps:style>
+                      <a:lnRef idx="0">
+                        <a:schemeClr val="accent1"/>
+                      </a:lnRef>
+                      <a:fillRef idx="0">
+                        <a:schemeClr val="accent1"/>
+                      </a:fillRef>
+                      <a:effectRef idx="0">
+                        <a:schemeClr val="accent1"/>
+                      </a:effectRef>
+                      <a:fontRef idx="minor">
+                        <a:schemeClr val="dk1"/>
+                      </a:fontRef>
+                    </wps:style>
+                    <wps:txbx>
+                      <w:txbxContent>
+                        <w:p>
+                          <w:pPr>
+                            <w:pStyle w:val="5"/>
+                          </w:pPr>
+                          <w:r>
+                            <w:fldChar w:fldCharType="begin"/>
+                          </w:r>
+                          <w:r>
+                            <w:instrText xml:space="preserve"> PAGE  \* MERGEFORMAT </w:instrText>
+                          </w:r>
+                          <w:r>
+                            <w:fldChar w:fldCharType="separate"/>
+                          </w:r>
+                          <w:r>
+                            <w:t>1</w:t>
+                          </w:r>
+                          <w:r>
+                            <w:fldChar w:fldCharType="end"/>
+                          </w:r>
+                        </w:p>
+                      </w:txbxContent>
+                    </wps:txbx>
+                    <wps:bodyPr rot="0" spcFirstLastPara="0" vertOverflow="overflow" horzOverflow="overflow" vert="horz" wrap="none" lIns="0" tIns="0" rIns="0" bIns="0" numCol="1" spcCol="0" rtlCol="0" fromWordArt="0" anchor="t" anchorCtr="0" forceAA="0" upright="0" compatLnSpc="1">
+                      <a:spAutoFit/>
+                    </wps:bodyPr>
+                  </wps:wsp>
+                </a:graphicData>
+              </a:graphic>
+            </wp:anchor>
+          </w:drawing>
+        </mc:Choice>
+        <mc:Fallback>
+          <w:pict>
+            <v:shape id="_x0000_s1026" o:spid="_x0000_s1026" o:spt="202" type="#_x0000_t202" style="position:absolute;left:0pt;margin-top:0pt;height:144pt;width:144pt;mso-position-horizontal:right;mso-position-horizontal-relative:margin;mso-wrap-style:none;z-index:251659264;mso-width-relative:page;mso-height-relative:page;" filled="f" stroked="f" coordsize="21600,21600" o:gfxdata="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">
+              <v:fill on="f" focussize="0,0"/>
+              <v:stroke on="f" weight="0.5pt"/>
+              <v:imagedata o:title=""/>
+              <o:lock v:ext="edit" aspectratio="f"/>
+              <v:textbox inset="0mm,0mm,0mm,0mm" style="mso-fit-shape-to-text:t;">
+                <w:txbxContent>
+                  <w:p>
+                    <w:pPr>
+                      <w:pStyle w:val="5"/>
+                    </w:pPr>
+                    <w:r>
+                      <w:fldChar w:fldCharType="begin"/>
+                    </w:r>
+                    <w:r>
+                      <w:instrText xml:space="preserve"> PAGE  \* MERGEFORMAT </w:instrText>
+                    </w:r>
+                    <w:r>
+                      <w:fldChar w:fldCharType="separate"/>
+                    </w:r>
+                    <w:r>
+                      <w:t>1</w:t>
+                    </w:r>
+                    <w:r>
+                      <w:fldChar w:fldCharType="end"/>
+                    </w:r>
+                  </w:p>
+                </w:txbxContent>
+              </v:textbox>
+            </v:shape>
+          </w:pict>
+        </mc:Fallback>
+      </mc:AlternateContent>
+    </w:r>
+  </w:p>
+</w:ftr>
+</file>
+
 <file path=word/footnotes.xml><?xml version="1.0" encoding="utf-8"?>
 <w:footnotes xmlns:wpc="http://schemas.microsoft.com/office/word/2010/wordprocessingCanvas" xmlns:mc="http://schemas.openxmlformats.org/markup-compatibility/2006" xmlns:o="urn:schemas-microsoft-com:office:office" xmlns:r="http://schemas.openxmlformats.org/officeDocument/2006/relationships" xmlns:m="http://schemas.openxmlformats.org/officeDocument/2006/math" xmlns:v="urn:schemas-microsoft-com:vml" xmlns:wp14="http://schemas.microsoft.com/office/word/2010/wordprocessingDrawing" xmlns:wp="http://schemas.openxmlformats.org/drawingml/2006/wordprocessingDrawing" xmlns:w="http://schemas.openxmlformats.org/wordprocessingml/2006/main" xmlns:w14="http://schemas.microsoft.com/office/word/2010/wordml" xmlns:w15="http://schemas.microsoft.com/office/word/2012/wordml" xmlns:w10="urn:schemas-microsoft-com:office:word" xmlns:wpg="http://schemas.microsoft.com/office/word/2010/wordprocessingGroup" xmlns:wpi="http://schemas.microsoft.com/office/word/2010/wordprocessingInk" xmlns:wne="http://schemas.microsoft.com/office/word/2006/wordml" xmlns:wps="http://schemas.microsoft.com/office/word/2010/wordprocessingShape" xmlns:wpsCustomData="http://www.wps.cn/officeDocument/2013/wpsCustomData" mc:Ignorable="w14 w15 wp14">
   <w:footnote w:type="separator" w:id="0">
@@ -1811,6 +3778,26 @@
 <file path=word/numbering.xml><?xml version="1.0" encoding="utf-8"?>
 <w:numbering xmlns:wpc="http://schemas.microsoft.com/office/word/2010/wordprocessingCanvas" xmlns:mc="http://schemas.openxmlformats.org/markup-compatibility/2006" xmlns:o="urn:schemas-microsoft-com:office:office" xmlns:r="http://schemas.openxmlformats.org/officeDocument/2006/relationships" xmlns:m="http://schemas.openxmlformats.org/officeDocument/2006/math" xmlns:v="urn:schemas-microsoft-com:vml" xmlns:wp14="http://schemas.microsoft.com/office/word/2010/wordprocessingDrawing" xmlns:wp="http://schemas.openxmlformats.org/drawingml/2006/wordprocessingDrawing" xmlns:w10="urn:schemas-microsoft-com:office:word" xmlns:w="http://schemas.openxmlformats.org/wordprocessingml/2006/main" xmlns:w14="http://schemas.microsoft.com/office/word/2010/wordml" xmlns:wpg="http://schemas.microsoft.com/office/word/2010/wordprocessingGroup" xmlns:wpi="http://schemas.microsoft.com/office/word/2010/wordprocessingInk" xmlns:wne="http://schemas.microsoft.com/office/word/2006/wordml" xmlns:wps="http://schemas.microsoft.com/office/word/2010/wordprocessingShape" xmlns:wpsCustomData="http://www.wps.cn/officeDocument/2013/wpsCustomData" mc:Ignorable="w14 wp14">
   <w:abstractNum w:abstractNumId="0">
+    <w:nsid w:val="AB62BAF8"/>
+    <w:multiLevelType w:val="singleLevel"/>
+    <w:tmpl w:val="AB62BAF8"/>
+    <w:lvl w:ilvl="0" w:tentative="0">
+      <w:start w:val="1"/>
+      <w:numFmt w:val="bullet"/>
+      <w:lvlText w:val=""/>
+      <w:lvlJc w:val="left"/>
+      <w:pPr>
+        <w:tabs>
+          <w:tab w:val="left" w:pos="840"/>
+        </w:tabs>
+        <w:ind w:left="840" w:leftChars="0" w:hanging="420" w:firstLineChars="0"/>
+      </w:pPr>
+      <w:rPr>
+        <w:rFonts w:hint="default" w:ascii="Wingdings" w:hAnsi="Wingdings"/>
+      </w:rPr>
+    </w:lvl>
+  </w:abstractNum>
+  <w:abstractNum w:abstractNumId="1">
     <w:nsid w:val="B1F4D4F6"/>
     <w:multiLevelType w:val="singleLevel"/>
     <w:tmpl w:val="B1F4D4F6"/>
@@ -1830,7 +3817,79 @@
       </w:rPr>
     </w:lvl>
   </w:abstractNum>
-  <w:abstractNum w:abstractNumId="1">
+  <w:abstractNum w:abstractNumId="2">
+    <w:nsid w:val="CB31A5D3"/>
+    <w:multiLevelType w:val="singleLevel"/>
+    <w:tmpl w:val="CB31A5D3"/>
+    <w:lvl w:ilvl="0" w:tentative="0">
+      <w:start w:val="1"/>
+      <w:numFmt w:val="bullet"/>
+      <w:lvlText w:val=""/>
+      <w:lvlJc w:val="left"/>
+      <w:pPr>
+        <w:tabs>
+          <w:tab w:val="left" w:pos="840"/>
+        </w:tabs>
+        <w:ind w:left="840" w:leftChars="0" w:hanging="420" w:firstLineChars="0"/>
+      </w:pPr>
+      <w:rPr>
+        <w:rFonts w:hint="default" w:ascii="Wingdings" w:hAnsi="Wingdings"/>
+      </w:rPr>
+    </w:lvl>
+  </w:abstractNum>
+  <w:abstractNum w:abstractNumId="3">
+    <w:nsid w:val="DAB8FCFB"/>
+    <w:multiLevelType w:val="singleLevel"/>
+    <w:tmpl w:val="DAB8FCFB"/>
+    <w:lvl w:ilvl="0" w:tentative="0">
+      <w:start w:val="1"/>
+      <w:numFmt w:val="bullet"/>
+      <w:lvlText w:val=""/>
+      <w:lvlJc w:val="left"/>
+      <w:pPr>
+        <w:tabs>
+          <w:tab w:val="left" w:pos="840"/>
+        </w:tabs>
+        <w:ind w:left="840" w:leftChars="0" w:hanging="420" w:firstLineChars="0"/>
+      </w:pPr>
+      <w:rPr>
+        <w:rFonts w:hint="default" w:ascii="Wingdings" w:hAnsi="Wingdings"/>
+      </w:rPr>
+    </w:lvl>
+  </w:abstractNum>
+  <w:abstractNum w:abstractNumId="4">
+    <w:nsid w:val="F9C8B16E"/>
+    <w:multiLevelType w:val="singleLevel"/>
+    <w:tmpl w:val="F9C8B16E"/>
+    <w:lvl w:ilvl="0" w:tentative="0">
+      <w:start w:val="1"/>
+      <w:numFmt w:val="decimal"/>
+      <w:suff w:val="space"/>
+      <w:lvlText w:val="%1."/>
+      <w:lvlJc w:val="left"/>
+    </w:lvl>
+  </w:abstractNum>
+  <w:abstractNum w:abstractNumId="5">
+    <w:nsid w:val="FC94A6CC"/>
+    <w:multiLevelType w:val="singleLevel"/>
+    <w:tmpl w:val="FC94A6CC"/>
+    <w:lvl w:ilvl="0" w:tentative="0">
+      <w:start w:val="1"/>
+      <w:numFmt w:val="bullet"/>
+      <w:lvlText w:val=""/>
+      <w:lvlJc w:val="left"/>
+      <w:pPr>
+        <w:tabs>
+          <w:tab w:val="left" w:pos="840"/>
+        </w:tabs>
+        <w:ind w:left="840" w:leftChars="0" w:hanging="420" w:firstLineChars="0"/>
+      </w:pPr>
+      <w:rPr>
+        <w:rFonts w:hint="default" w:ascii="Wingdings" w:hAnsi="Wingdings"/>
+      </w:rPr>
+    </w:lvl>
+  </w:abstractNum>
+  <w:abstractNum w:abstractNumId="6">
     <w:nsid w:val="01C807F2"/>
     <w:multiLevelType w:val="multilevel"/>
     <w:tmpl w:val="01C807F2"/>
@@ -1943,7 +4002,47 @@
       </w:rPr>
     </w:lvl>
   </w:abstractNum>
-  <w:abstractNum w:abstractNumId="2">
+  <w:abstractNum w:abstractNumId="7">
+    <w:nsid w:val="13FF6217"/>
+    <w:multiLevelType w:val="singleLevel"/>
+    <w:tmpl w:val="13FF6217"/>
+    <w:lvl w:ilvl="0" w:tentative="0">
+      <w:start w:val="1"/>
+      <w:numFmt w:val="bullet"/>
+      <w:lvlText w:val=""/>
+      <w:lvlJc w:val="left"/>
+      <w:pPr>
+        <w:tabs>
+          <w:tab w:val="left" w:pos="840"/>
+        </w:tabs>
+        <w:ind w:left="840" w:leftChars="0" w:hanging="420" w:firstLineChars="0"/>
+      </w:pPr>
+      <w:rPr>
+        <w:rFonts w:hint="default" w:ascii="Wingdings" w:hAnsi="Wingdings"/>
+      </w:rPr>
+    </w:lvl>
+  </w:abstractNum>
+  <w:abstractNum w:abstractNumId="8">
+    <w:nsid w:val="1EBF42C8"/>
+    <w:multiLevelType w:val="singleLevel"/>
+    <w:tmpl w:val="1EBF42C8"/>
+    <w:lvl w:ilvl="0" w:tentative="0">
+      <w:start w:val="1"/>
+      <w:numFmt w:val="bullet"/>
+      <w:lvlText w:val=""/>
+      <w:lvlJc w:val="left"/>
+      <w:pPr>
+        <w:tabs>
+          <w:tab w:val="left" w:pos="840"/>
+        </w:tabs>
+        <w:ind w:left="840" w:leftChars="0" w:hanging="420" w:firstLineChars="0"/>
+      </w:pPr>
+      <w:rPr>
+        <w:rFonts w:hint="default" w:ascii="Wingdings" w:hAnsi="Wingdings"/>
+      </w:rPr>
+    </w:lvl>
+  </w:abstractNum>
+  <w:abstractNum w:abstractNumId="9">
     <w:nsid w:val="525C6BBB"/>
     <w:multiLevelType w:val="multilevel"/>
     <w:tmpl w:val="525C6BBB"/>
@@ -2092,7 +4191,7 @@
       </w:rPr>
     </w:lvl>
   </w:abstractNum>
-  <w:abstractNum w:abstractNumId="3">
+  <w:abstractNum w:abstractNumId="10">
     <w:nsid w:val="57AB0E2F"/>
     <w:multiLevelType w:val="multilevel"/>
     <w:tmpl w:val="57AB0E2F"/>
@@ -2205,17 +4304,84 @@
       </w:rPr>
     </w:lvl>
   </w:abstractNum>
+  <w:abstractNum w:abstractNumId="11">
+    <w:nsid w:val="5D91EBD5"/>
+    <w:multiLevelType w:val="singleLevel"/>
+    <w:tmpl w:val="5D91EBD5"/>
+    <w:lvl w:ilvl="0" w:tentative="0">
+      <w:start w:val="1"/>
+      <w:numFmt w:val="bullet"/>
+      <w:lvlText w:val=""/>
+      <w:lvlJc w:val="left"/>
+      <w:pPr>
+        <w:tabs>
+          <w:tab w:val="left" w:pos="840"/>
+        </w:tabs>
+        <w:ind w:left="840" w:leftChars="0" w:hanging="420" w:firstLineChars="0"/>
+      </w:pPr>
+      <w:rPr>
+        <w:rFonts w:hint="default" w:ascii="Wingdings" w:hAnsi="Wingdings"/>
+      </w:rPr>
+    </w:lvl>
+  </w:abstractNum>
+  <w:abstractNum w:abstractNumId="12">
+    <w:nsid w:val="5F66A847"/>
+    <w:multiLevelType w:val="singleLevel"/>
+    <w:tmpl w:val="5F66A847"/>
+    <w:lvl w:ilvl="0" w:tentative="0">
+      <w:start w:val="1"/>
+      <w:numFmt w:val="bullet"/>
+      <w:lvlText w:val=""/>
+      <w:lvlJc w:val="left"/>
+      <w:pPr>
+        <w:tabs>
+          <w:tab w:val="left" w:pos="840"/>
+        </w:tabs>
+        <w:ind w:left="840" w:leftChars="0" w:hanging="420" w:firstLineChars="0"/>
+      </w:pPr>
+      <w:rPr>
+        <w:rFonts w:hint="default" w:ascii="Wingdings" w:hAnsi="Wingdings"/>
+      </w:rPr>
+    </w:lvl>
+  </w:abstractNum>
   <w:num w:numId="1">
+    <w:abstractNumId w:val="1"/>
+  </w:num>
+  <w:num w:numId="2">
+    <w:abstractNumId w:val="10"/>
+  </w:num>
+  <w:num w:numId="3">
+    <w:abstractNumId w:val="6"/>
+  </w:num>
+  <w:num w:numId="4">
+    <w:abstractNumId w:val="9"/>
+  </w:num>
+  <w:num w:numId="5">
+    <w:abstractNumId w:val="4"/>
+  </w:num>
+  <w:num w:numId="6">
+    <w:abstractNumId w:val="11"/>
+  </w:num>
+  <w:num w:numId="7">
+    <w:abstractNumId w:val="5"/>
+  </w:num>
+  <w:num w:numId="8">
+    <w:abstractNumId w:val="3"/>
+  </w:num>
+  <w:num w:numId="9">
+    <w:abstractNumId w:val="12"/>
+  </w:num>
+  <w:num w:numId="10">
+    <w:abstractNumId w:val="8"/>
+  </w:num>
+  <w:num w:numId="11">
     <w:abstractNumId w:val="0"/>
   </w:num>
-  <w:num w:numId="2">
-    <w:abstractNumId w:val="3"/>
+  <w:num w:numId="12">
+    <w:abstractNumId w:val="2"/>
   </w:num>
-  <w:num w:numId="3">
-    <w:abstractNumId w:val="1"/>
-  </w:num>
-  <w:num w:numId="4">
-    <w:abstractNumId w:val="2"/>
+  <w:num w:numId="13">
+    <w:abstractNumId w:val="7"/>
   </w:num>
 </w:numbering>
 </file>
@@ -2531,7 +4697,40 @@
       </w:tblCellMar>
     </w:tblPr>
   </w:style>
-  <w:style w:type="table" w:styleId="5">
+  <w:style w:type="paragraph" w:styleId="5">
+    <w:name w:val="footer"/>
+    <w:basedOn w:val="1"/>
+    <w:uiPriority w:val="0"/>
+    <w:pPr>
+      <w:tabs>
+        <w:tab w:val="center" w:pos="4153"/>
+        <w:tab w:val="right" w:pos="8306"/>
+      </w:tabs>
+      <w:snapToGrid w:val="0"/>
+      <w:jc w:val="left"/>
+    </w:pPr>
+    <w:rPr>
+      <w:sz w:val="18"/>
+      <w:szCs w:val="18"/>
+    </w:rPr>
+  </w:style>
+  <w:style w:type="paragraph" w:styleId="6">
+    <w:name w:val="header"/>
+    <w:basedOn w:val="1"/>
+    <w:uiPriority w:val="0"/>
+    <w:pPr>
+      <w:tabs>
+        <w:tab w:val="center" w:pos="4153"/>
+        <w:tab w:val="right" w:pos="8306"/>
+      </w:tabs>
+      <w:snapToGrid w:val="0"/>
+    </w:pPr>
+    <w:rPr>
+      <w:sz w:val="18"/>
+      <w:szCs w:val="18"/>
+    </w:rPr>
+  </w:style>
+  <w:style w:type="table" w:styleId="7">
     <w:name w:val="Table Grid"/>
     <w:basedOn w:val="4"/>
     <w:qFormat/>
@@ -2550,7 +4749,7 @@
       </w:tblBorders>
     </w:tblPr>
   </w:style>
-  <w:style w:type="paragraph" w:styleId="6">
+  <w:style w:type="paragraph" w:styleId="8">
     <w:name w:val="List Paragraph"/>
     <w:basedOn w:val="1"/>
     <w:qFormat/>
@@ -2816,4 +5015,27 @@
   </a:themeElements>
   <a:objectDefaults/>
 </a:theme>
+</file>
+
+<file path=customXml/item1.xml><?xml version="1.0" encoding="utf-8"?>
+<s:customData xmlns="http://www.wps.cn/officeDocument/2013/wpsCustomData" xmlns:s="http://www.wps.cn/officeDocument/2013/wpsCustomData">
+  <customSectProps>
+    <customSectPr/>
+    <customSectPr/>
+    <customSectPr/>
+    <customSectPr/>
+    <customSectPr/>
+  </customSectProps>
+  <customShpExts>
+    <customShpInfo spid="_x0000_s1026" textRotate="1"/>
+  </customShpExts>
+</s:customData>
+</file>
+
+<file path=customXml/itemProps1.xml><?xml version="1.0" encoding="utf-8"?>
+<ds:datastoreItem xmlns:ds="http://schemas.openxmlformats.org/officeDocument/2006/customXml" ds:itemID="{B1977F7D-205B-4081-913C-38D41E755F92}">
+  <ds:schemaRefs>
+    <ds:schemaRef ds:uri="http://www.wps.cn/officeDocument/2013/wpsCustomData"/>
+  </ds:schemaRefs>
+</ds:datastoreItem>
 </file>
</xml_diff>